<commit_message>
ajout tp3 avec livrable
</commit_message>
<xml_diff>
--- a/train/IUT_TD_TP_2015.docx
+++ b/train/IUT_TD_TP_2015.docx
@@ -945,15 +945,7 @@
                                   <w:pStyle w:val="Sansinterligne"/>
                                 </w:pPr>
                                 <w:r>
-                                  <w:t xml:space="preserve">Compte </w:t>
-                                </w:r>
-                                <w:proofErr w:type="spellStart"/>
-                                <w:r>
-                                  <w:t>github</w:t>
-                                </w:r>
-                                <w:proofErr w:type="spellEnd"/>
-                                <w:r>
-                                  <w:t xml:space="preserve"> : </w:t>
+                                  <w:t xml:space="preserve">Compte github : </w:t>
                                 </w:r>
                                 <w:r>
                                   <w:t>TIMOTHEEJANMOT</w:t>
@@ -1353,15 +1345,7 @@
                             <w:pStyle w:val="Sansinterligne"/>
                           </w:pPr>
                           <w:r>
-                            <w:t xml:space="preserve">Compte </w:t>
-                          </w:r>
-                          <w:proofErr w:type="spellStart"/>
-                          <w:r>
-                            <w:t>github</w:t>
-                          </w:r>
-                          <w:proofErr w:type="spellEnd"/>
-                          <w:r>
-                            <w:t xml:space="preserve"> : </w:t>
+                            <w:t xml:space="preserve">Compte github : </w:t>
                           </w:r>
                           <w:r>
                             <w:t>TIMOTHEEJANMOT</w:t>
@@ -5904,17 +5888,8 @@
                 <w:smallCaps/>
                 <w:color w:val="404040" w:themeColor="text1" w:themeTint="BF"/>
               </w:rPr>
-              <w:t>td /</w:t>
+              <w:t>td /tp</w:t>
             </w:r>
-            <w:proofErr w:type="spellStart"/>
-            <w:r>
-              <w:rPr>
-                <w:smallCaps/>
-                <w:color w:val="404040" w:themeColor="text1" w:themeTint="BF"/>
-              </w:rPr>
-              <w:t>tp</w:t>
-            </w:r>
-            <w:proofErr w:type="spellEnd"/>
           </w:p>
         </w:tc>
         <w:tc>
@@ -5983,17 +5958,8 @@
                 <w:smallCaps/>
                 <w:color w:val="404040" w:themeColor="text1" w:themeTint="BF"/>
               </w:rPr>
-              <w:t xml:space="preserve">0 - </w:t>
+              <w:t>0 - Github</w:t>
             </w:r>
-            <w:proofErr w:type="spellStart"/>
-            <w:r>
-              <w:rPr>
-                <w:smallCaps/>
-                <w:color w:val="404040" w:themeColor="text1" w:themeTint="BF"/>
-              </w:rPr>
-              <w:t>Github</w:t>
-            </w:r>
-            <w:proofErr w:type="spellEnd"/>
           </w:p>
         </w:tc>
         <w:tc>
@@ -6495,14 +6461,12 @@
       <w:r>
         <w:t xml:space="preserve"> de créer un compte </w:t>
       </w:r>
-      <w:proofErr w:type="spellStart"/>
       <w:r>
         <w:rPr>
           <w:b/>
         </w:rPr>
         <w:t>GitHub</w:t>
       </w:r>
-      <w:proofErr w:type="spellEnd"/>
       <w:r>
         <w:t xml:space="preserve"> (</w:t>
       </w:r>
@@ -6559,14 +6523,12 @@
       <w:r>
         <w:t xml:space="preserve">La documentation de </w:t>
       </w:r>
-      <w:proofErr w:type="spellStart"/>
       <w:r>
         <w:rPr>
           <w:b/>
         </w:rPr>
         <w:t>GitHub</w:t>
       </w:r>
-      <w:proofErr w:type="spellEnd"/>
       <w:r>
         <w:t xml:space="preserve"> est disponible sur </w:t>
       </w:r>
@@ -6626,14 +6588,12 @@
       <w:r>
         <w:t xml:space="preserve"> et </w:t>
       </w:r>
-      <w:proofErr w:type="spellStart"/>
       <w:r>
         <w:rPr>
           <w:i/>
         </w:rPr>
         <w:t>versionné</w:t>
       </w:r>
-      <w:proofErr w:type="spellEnd"/>
       <w:r>
         <w:t xml:space="preserve"> au même titre que vos travaux.</w:t>
       </w:r>
@@ -6652,7 +6612,6 @@
       <w:r>
         <w:t>La hiérarchie de dossiers (</w:t>
       </w:r>
-      <w:proofErr w:type="spellStart"/>
       <w:r>
         <w:rPr>
           <w:i/>
@@ -6665,7 +6624,6 @@
         </w:rPr>
         <w:t>es</w:t>
       </w:r>
-      <w:proofErr w:type="spellEnd"/>
       <w:r>
         <w:t>) devra être la suivante</w:t>
       </w:r>
@@ -6678,14 +6636,12 @@
       <w:r>
         <w:t xml:space="preserve"> cette hiérarchie, il suffira de </w:t>
       </w:r>
-      <w:proofErr w:type="spellStart"/>
       <w:r>
         <w:rPr>
           <w:i/>
         </w:rPr>
         <w:t>versionner</w:t>
       </w:r>
-      <w:proofErr w:type="spellEnd"/>
       <w:r>
         <w:rPr>
           <w:i/>
@@ -6891,7 +6847,6 @@
           </mc:Fallback>
         </mc:AlternateContent>
       </w:r>
-      <w:proofErr w:type="spellStart"/>
       <w:r>
         <w:rPr>
           <w:b/>
@@ -6899,17 +6854,7 @@
           <w:sz w:val="24"/>
           <w:szCs w:val="24"/>
         </w:rPr>
-        <w:t>Workspace</w:t>
-      </w:r>
-      <w:proofErr w:type="spellEnd"/>
-      <w:r>
-        <w:rPr>
-          <w:b/>
-          <w:i/>
-          <w:sz w:val="24"/>
-          <w:szCs w:val="24"/>
-        </w:rPr>
-        <w:t xml:space="preserve"> Eclipse</w:t>
+        <w:t>Workspace Eclipse</w:t>
       </w:r>
     </w:p>
     <w:p>
@@ -7062,7 +7007,6 @@
       <w:r>
         <w:t xml:space="preserve"> en </w:t>
       </w:r>
-      <w:proofErr w:type="spellStart"/>
       <w:r>
         <w:rPr>
           <w:b/>
@@ -7070,7 +7014,6 @@
         </w:rPr>
         <w:t>JavaDoc</w:t>
       </w:r>
-      <w:proofErr w:type="spellEnd"/>
       <w:r>
         <w:t xml:space="preserve"> et </w:t>
       </w:r>
@@ -7216,7 +7159,6 @@
       <w:r>
         <w:t xml:space="preserve">Tous les TP sont basés sur le même code : chaque TP est donc une amélioration du TP précédent. Sur votre compte </w:t>
       </w:r>
-      <w:proofErr w:type="spellStart"/>
       <w:r>
         <w:rPr>
           <w:b/>
@@ -7224,7 +7166,6 @@
         </w:rPr>
         <w:t>GitHub</w:t>
       </w:r>
-      <w:proofErr w:type="spellEnd"/>
       <w:r>
         <w:t>, il sera inutile de faire un dossier par TP, vous compléterez l’existant</w:t>
       </w:r>
@@ -7334,7 +7275,6 @@
       <w:r>
         <w:t xml:space="preserve"> </w:t>
       </w:r>
-      <w:proofErr w:type="spellStart"/>
       <w:r>
         <w:rPr>
           <w:b/>
@@ -7342,7 +7282,6 @@
         </w:rPr>
         <w:t>edu.iut.app</w:t>
       </w:r>
-      <w:proofErr w:type="spellEnd"/>
       <w:r>
         <w:rPr>
           <w:b/>
@@ -7356,7 +7295,6 @@
       <w:r>
         <w:t xml:space="preserve"> </w:t>
       </w:r>
-      <w:proofErr w:type="spellStart"/>
       <w:r>
         <w:rPr>
           <w:b/>
@@ -7371,7 +7309,6 @@
         </w:rPr>
         <w:t>gui.listeners</w:t>
       </w:r>
-      <w:proofErr w:type="spellEnd"/>
     </w:p>
     <w:p>
       <w:pPr>
@@ -7396,7 +7333,6 @@
       <w:r>
         <w:t xml:space="preserve">interface </w:t>
       </w:r>
-      <w:proofErr w:type="spellStart"/>
       <w:r>
         <w:rPr>
           <w:b/>
@@ -7404,66 +7340,22 @@
         </w:rPr>
         <w:t>IApplicationLogListener</w:t>
       </w:r>
-      <w:proofErr w:type="spellEnd"/>
       <w:r>
         <w:t xml:space="preserve"> ayant une méthode </w:t>
       </w:r>
-      <w:proofErr w:type="spellStart"/>
       <w:r>
         <w:rPr>
           <w:b/>
           <w:i/>
         </w:rPr>
-        <w:t>void</w:t>
-      </w:r>
-      <w:proofErr w:type="spellEnd"/>
+        <w:t>void newMessage(</w:t>
+      </w:r>
       <w:r>
         <w:rPr>
           <w:b/>
           <w:i/>
         </w:rPr>
-        <w:t xml:space="preserve"> </w:t>
-      </w:r>
-      <w:proofErr w:type="spellStart"/>
-      <w:proofErr w:type="gramStart"/>
-      <w:r>
-        <w:rPr>
-          <w:b/>
-          <w:i/>
-        </w:rPr>
-        <w:t>newMessage</w:t>
-      </w:r>
-      <w:proofErr w:type="spellEnd"/>
-      <w:r>
-        <w:rPr>
-          <w:b/>
-          <w:i/>
-        </w:rPr>
-        <w:t>(</w:t>
-      </w:r>
-      <w:proofErr w:type="gramEnd"/>
-      <w:r>
-        <w:rPr>
-          <w:b/>
-          <w:i/>
-        </w:rPr>
-        <w:t xml:space="preserve">String </w:t>
-      </w:r>
-      <w:proofErr w:type="spellStart"/>
-      <w:r>
-        <w:rPr>
-          <w:b/>
-          <w:i/>
-        </w:rPr>
-        <w:t>level</w:t>
-      </w:r>
-      <w:proofErr w:type="spellEnd"/>
-      <w:r>
-        <w:rPr>
-          <w:b/>
-          <w:i/>
-        </w:rPr>
-        <w:t xml:space="preserve">, </w:t>
+        <w:t xml:space="preserve">String level, </w:t>
       </w:r>
       <w:r>
         <w:rPr>
@@ -7487,7 +7379,6 @@
       <w:r>
         <w:t xml:space="preserve"> une interface </w:t>
       </w:r>
-      <w:proofErr w:type="spellStart"/>
       <w:r>
         <w:rPr>
           <w:b/>
@@ -7495,7 +7386,6 @@
         </w:rPr>
         <w:t>IApplicationLog</w:t>
       </w:r>
-      <w:proofErr w:type="spellEnd"/>
       <w:r>
         <w:t xml:space="preserve"> ayant </w:t>
       </w:r>
@@ -7518,46 +7408,12 @@
           <w:i/>
         </w:rPr>
       </w:pPr>
-      <w:proofErr w:type="spellStart"/>
       <w:r>
         <w:rPr>
           <w:b/>
           <w:i/>
         </w:rPr>
-        <w:t>void</w:t>
-      </w:r>
-      <w:proofErr w:type="spellEnd"/>
-      <w:r>
-        <w:rPr>
-          <w:b/>
-          <w:i/>
-        </w:rPr>
-        <w:t xml:space="preserve"> </w:t>
-      </w:r>
-      <w:proofErr w:type="spellStart"/>
-      <w:proofErr w:type="gramStart"/>
-      <w:r>
-        <w:rPr>
-          <w:b/>
-          <w:i/>
-        </w:rPr>
-        <w:t>setMessage</w:t>
-      </w:r>
-      <w:proofErr w:type="spellEnd"/>
-      <w:r>
-        <w:rPr>
-          <w:b/>
-          <w:i/>
-        </w:rPr>
-        <w:t>(</w:t>
-      </w:r>
-      <w:proofErr w:type="gramEnd"/>
-      <w:r>
-        <w:rPr>
-          <w:b/>
-          <w:i/>
-        </w:rPr>
-        <w:t>String message)</w:t>
+        <w:t>void setMessage(String message)</w:t>
       </w:r>
     </w:p>
     <w:p>
@@ -7573,26 +7429,8 @@
           <w:b/>
           <w:i/>
         </w:rPr>
-        <w:t xml:space="preserve">String </w:t>
-      </w:r>
-      <w:proofErr w:type="spellStart"/>
-      <w:proofErr w:type="gramStart"/>
-      <w:r>
-        <w:rPr>
-          <w:b/>
-          <w:i/>
-        </w:rPr>
-        <w:t>getMessage</w:t>
-      </w:r>
-      <w:proofErr w:type="spellEnd"/>
-      <w:r>
-        <w:rPr>
-          <w:b/>
-          <w:i/>
-        </w:rPr>
-        <w:t>()</w:t>
-      </w:r>
-      <w:proofErr w:type="gramEnd"/>
+        <w:t>String getMessage()</w:t>
+      </w:r>
     </w:p>
     <w:p>
       <w:pPr>
@@ -7602,71 +7440,12 @@
           <w:numId w:val="11"/>
         </w:numPr>
       </w:pPr>
-      <w:proofErr w:type="spellStart"/>
       <w:r>
         <w:rPr>
           <w:b/>
           <w:i/>
         </w:rPr>
-        <w:t>void</w:t>
-      </w:r>
-      <w:proofErr w:type="spellEnd"/>
-      <w:r>
-        <w:rPr>
-          <w:b/>
-          <w:i/>
-        </w:rPr>
-        <w:t xml:space="preserve"> </w:t>
-      </w:r>
-      <w:proofErr w:type="spellStart"/>
-      <w:proofErr w:type="gramStart"/>
-      <w:r>
-        <w:rPr>
-          <w:b/>
-          <w:i/>
-        </w:rPr>
-        <w:t>addListener</w:t>
-      </w:r>
-      <w:proofErr w:type="spellEnd"/>
-      <w:r>
-        <w:rPr>
-          <w:b/>
-          <w:i/>
-        </w:rPr>
-        <w:t>(</w:t>
-      </w:r>
-      <w:proofErr w:type="spellStart"/>
-      <w:proofErr w:type="gramEnd"/>
-      <w:r>
-        <w:rPr>
-          <w:b/>
-          <w:i/>
-        </w:rPr>
-        <w:t>IApplicationLogListener</w:t>
-      </w:r>
-      <w:proofErr w:type="spellEnd"/>
-      <w:r>
-        <w:rPr>
-          <w:b/>
-          <w:i/>
-        </w:rPr>
-        <w:t xml:space="preserve"> </w:t>
-      </w:r>
-      <w:proofErr w:type="spellStart"/>
-      <w:r>
-        <w:rPr>
-          <w:b/>
-          <w:i/>
-        </w:rPr>
-        <w:t>listener</w:t>
-      </w:r>
-      <w:proofErr w:type="spellEnd"/>
-      <w:r>
-        <w:rPr>
-          <w:b/>
-          <w:i/>
-        </w:rPr>
-        <w:t>)</w:t>
+        <w:t>void addListener(IApplicationLogListener listener)</w:t>
       </w:r>
     </w:p>
     <w:p>
@@ -7677,46 +7456,12 @@
           <w:numId w:val="11"/>
         </w:numPr>
       </w:pPr>
-      <w:proofErr w:type="spellStart"/>
-      <w:proofErr w:type="gramStart"/>
       <w:r>
         <w:rPr>
           <w:b/>
           <w:i/>
         </w:rPr>
-        <w:t>IApplicationLogListener</w:t>
-      </w:r>
-      <w:proofErr w:type="spellEnd"/>
-      <w:r>
-        <w:rPr>
-          <w:b/>
-          <w:i/>
-        </w:rPr>
-        <w:t>[</w:t>
-      </w:r>
-      <w:proofErr w:type="gramEnd"/>
-      <w:r>
-        <w:rPr>
-          <w:b/>
-          <w:i/>
-        </w:rPr>
-        <w:t xml:space="preserve">] </w:t>
-      </w:r>
-      <w:proofErr w:type="spellStart"/>
-      <w:r>
-        <w:rPr>
-          <w:b/>
-          <w:i/>
-        </w:rPr>
-        <w:t>getpplicationLogListeners</w:t>
-      </w:r>
-      <w:proofErr w:type="spellEnd"/>
-      <w:r>
-        <w:rPr>
-          <w:b/>
-          <w:i/>
-        </w:rPr>
-        <w:t>() </w:t>
+        <w:t>IApplicationLogListener[] getpplicationLogListeners() </w:t>
       </w:r>
     </w:p>
     <w:p>
@@ -7745,7 +7490,6 @@
       <w:r>
         <w:t xml:space="preserve"> classe </w:t>
       </w:r>
-      <w:proofErr w:type="spellStart"/>
       <w:r>
         <w:rPr>
           <w:b/>
@@ -7760,11 +7504,9 @@
         </w:rPr>
         <w:t>ApplicationLog</w:t>
       </w:r>
-      <w:proofErr w:type="spellEnd"/>
       <w:r>
         <w:t xml:space="preserve"> implémentant l’interface </w:t>
       </w:r>
-      <w:proofErr w:type="spellStart"/>
       <w:r>
         <w:rPr>
           <w:b/>
@@ -7772,7 +7514,6 @@
         </w:rPr>
         <w:t>IApplicationLog</w:t>
       </w:r>
-      <w:proofErr w:type="spellEnd"/>
     </w:p>
     <w:p>
       <w:pPr>
@@ -7785,7 +7526,6 @@
       <w:r>
         <w:t xml:space="preserve">La méthode </w:t>
       </w:r>
-      <w:proofErr w:type="spellStart"/>
       <w:r>
         <w:rPr>
           <w:b/>
@@ -7793,7 +7533,6 @@
         </w:rPr>
         <w:t>setMessage</w:t>
       </w:r>
-      <w:proofErr w:type="spellEnd"/>
       <w:r>
         <w:t xml:space="preserve"> sera abstraite</w:t>
       </w:r>
@@ -7809,7 +7548,6 @@
       <w:r>
         <w:t xml:space="preserve">Cette classe devra contenir un tableau de </w:t>
       </w:r>
-      <w:proofErr w:type="spellStart"/>
       <w:r>
         <w:rPr>
           <w:b/>
@@ -7817,7 +7555,6 @@
         </w:rPr>
         <w:t>IApplicationLogListener</w:t>
       </w:r>
-      <w:proofErr w:type="spellEnd"/>
       <w:r>
         <w:rPr>
           <w:b/>
@@ -7852,77 +7589,36 @@
       <w:r>
         <w:t xml:space="preserve"> </w:t>
       </w:r>
-      <w:proofErr w:type="spellStart"/>
       <w:r>
         <w:rPr>
           <w:b/>
           <w:i/>
         </w:rPr>
-        <w:t>ApplicationErrorLog</w:t>
-      </w:r>
-      <w:proofErr w:type="spellEnd"/>
+        <w:t>ApplicationErrorLog, ApplicationWarningsLog, ApplicationInfoLog</w:t>
+      </w:r>
+      <w:r>
+        <w:t xml:space="preserve"> </w:t>
+      </w:r>
+      <w:r>
+        <w:t xml:space="preserve">dérivant de </w:t>
+      </w:r>
+      <w:r>
+        <w:t xml:space="preserve"> </w:t>
+      </w:r>
       <w:r>
         <w:rPr>
           <w:b/>
           <w:i/>
         </w:rPr>
-        <w:t xml:space="preserve">, </w:t>
-      </w:r>
-      <w:proofErr w:type="spellStart"/>
+        <w:t>Abstract</w:t>
+      </w:r>
       <w:r>
         <w:rPr>
           <w:b/>
           <w:i/>
         </w:rPr>
-        <w:t>ApplicationWarningsLog</w:t>
-      </w:r>
-      <w:proofErr w:type="spellEnd"/>
-      <w:r>
-        <w:rPr>
-          <w:b/>
-          <w:i/>
-        </w:rPr>
-        <w:t xml:space="preserve">, </w:t>
-      </w:r>
-      <w:proofErr w:type="spellStart"/>
-      <w:r>
-        <w:rPr>
-          <w:b/>
-          <w:i/>
-        </w:rPr>
-        <w:t>ApplicationInfoLog</w:t>
-      </w:r>
-      <w:proofErr w:type="spellEnd"/>
-      <w:r>
-        <w:t xml:space="preserve"> </w:t>
-      </w:r>
-      <w:r>
-        <w:t xml:space="preserve">dérivant </w:t>
-      </w:r>
-      <w:proofErr w:type="gramStart"/>
-      <w:r>
-        <w:t xml:space="preserve">de </w:t>
-      </w:r>
-      <w:r>
-        <w:t xml:space="preserve"> </w:t>
-      </w:r>
-      <w:proofErr w:type="spellStart"/>
-      <w:r>
-        <w:rPr>
-          <w:b/>
-          <w:i/>
-        </w:rPr>
-        <w:t>Abstract</w:t>
-      </w:r>
-      <w:r>
-        <w:rPr>
-          <w:b/>
-          <w:i/>
-        </w:rPr>
         <w:t>ApplicationLog</w:t>
       </w:r>
-      <w:proofErr w:type="spellEnd"/>
-      <w:proofErr w:type="gramEnd"/>
       <w:r>
         <w:rPr>
           <w:b/>
@@ -7940,13 +7636,8 @@
         </w:numPr>
       </w:pPr>
       <w:r>
-        <w:t xml:space="preserve">Ces classes devront contenir un tableau </w:t>
-      </w:r>
-      <w:proofErr w:type="gramStart"/>
-      <w:r>
-        <w:t xml:space="preserve">de </w:t>
-      </w:r>
-      <w:proofErr w:type="spellStart"/>
+        <w:t xml:space="preserve">Ces classes devront contenir un tableau de </w:t>
+      </w:r>
       <w:r>
         <w:rPr>
           <w:b/>
@@ -7954,8 +7645,6 @@
         </w:rPr>
         <w:t>IApplicationLogListener</w:t>
       </w:r>
-      <w:proofErr w:type="spellEnd"/>
-      <w:proofErr w:type="gramEnd"/>
       <w:r>
         <w:rPr>
           <w:b/>
@@ -7978,7 +7667,6 @@
       <w:r>
         <w:t xml:space="preserve">La méthode </w:t>
       </w:r>
-      <w:proofErr w:type="spellStart"/>
       <w:r>
         <w:rPr>
           <w:b/>
@@ -7986,11 +7674,9 @@
         </w:rPr>
         <w:t>setMessage</w:t>
       </w:r>
-      <w:proofErr w:type="spellEnd"/>
       <w:r>
         <w:t xml:space="preserve"> doit appeler la méthode </w:t>
       </w:r>
-      <w:proofErr w:type="spellStart"/>
       <w:r>
         <w:rPr>
           <w:b/>
@@ -7998,15 +7684,9 @@
         </w:rPr>
         <w:t>newMessage</w:t>
       </w:r>
-      <w:proofErr w:type="spellEnd"/>
-      <w:r>
-        <w:t xml:space="preserve"> de chaque élément du tableau </w:t>
-      </w:r>
-      <w:proofErr w:type="gramStart"/>
-      <w:r>
-        <w:t xml:space="preserve">de </w:t>
-      </w:r>
-      <w:proofErr w:type="spellStart"/>
+      <w:r>
+        <w:t xml:space="preserve"> de chaque élément du tableau de </w:t>
+      </w:r>
       <w:r>
         <w:rPr>
           <w:b/>
@@ -8014,8 +7694,6 @@
         </w:rPr>
         <w:t>IApplicationLogListener</w:t>
       </w:r>
-      <w:proofErr w:type="spellEnd"/>
-      <w:proofErr w:type="gramEnd"/>
       <w:r>
         <w:t xml:space="preserve"> et </w:t>
       </w:r>
@@ -8046,7 +7724,6 @@
       <w:r>
         <w:t xml:space="preserve"> boîte de dialogue abstraite </w:t>
       </w:r>
-      <w:proofErr w:type="spellStart"/>
       <w:r>
         <w:rPr>
           <w:b/>
@@ -8054,14 +7731,12 @@
         </w:rPr>
         <w:t>AbstractApplicationMessageDialog</w:t>
       </w:r>
-      <w:proofErr w:type="spellEnd"/>
       <w:r>
         <w:t xml:space="preserve"> </w:t>
       </w:r>
       <w:r>
         <w:t xml:space="preserve">implémentant l’interface </w:t>
       </w:r>
-      <w:proofErr w:type="spellStart"/>
       <w:r>
         <w:rPr>
           <w:b/>
@@ -8069,7 +7744,6 @@
         </w:rPr>
         <w:t>IApplicationLogListener</w:t>
       </w:r>
-      <w:proofErr w:type="spellEnd"/>
     </w:p>
     <w:p>
       <w:pPr>
@@ -8082,46 +7756,12 @@
       <w:r>
         <w:t xml:space="preserve">ajouter une méthode abstraite </w:t>
       </w:r>
-      <w:proofErr w:type="spellStart"/>
       <w:r>
         <w:rPr>
           <w:b/>
           <w:i/>
         </w:rPr>
-        <w:t>void</w:t>
-      </w:r>
-      <w:proofErr w:type="spellEnd"/>
-      <w:r>
-        <w:rPr>
-          <w:b/>
-          <w:i/>
-        </w:rPr>
-        <w:t xml:space="preserve"> </w:t>
-      </w:r>
-      <w:proofErr w:type="spellStart"/>
-      <w:proofErr w:type="gramStart"/>
-      <w:r>
-        <w:rPr>
-          <w:b/>
-          <w:i/>
-        </w:rPr>
-        <w:t>showMessage</w:t>
-      </w:r>
-      <w:proofErr w:type="spellEnd"/>
-      <w:r>
-        <w:rPr>
-          <w:b/>
-          <w:i/>
-        </w:rPr>
-        <w:t>(</w:t>
-      </w:r>
-      <w:proofErr w:type="gramEnd"/>
-      <w:r>
-        <w:rPr>
-          <w:b/>
-          <w:i/>
-        </w:rPr>
-        <w:t> )</w:t>
+        <w:t>void showMessage( )</w:t>
       </w:r>
       <w:r>
         <w:t xml:space="preserve">, cette méthode doit être accessible par les classe filles seulement. </w:t>
@@ -8138,15 +7778,13 @@
       <w:r>
         <w:t xml:space="preserve">la méthode </w:t>
       </w:r>
-      <w:proofErr w:type="spellStart"/>
       <w:r>
         <w:rPr>
           <w:b/>
           <w:i/>
         </w:rPr>
-        <w:t>void</w:t>
-      </w:r>
-      <w:proofErr w:type="spellEnd"/>
+        <w:t>void newMessage(String message)</w:t>
+      </w:r>
       <w:r>
         <w:rPr>
           <w:b/>
@@ -8154,56 +7792,15 @@
         </w:rPr>
         <w:t xml:space="preserve"> </w:t>
       </w:r>
-      <w:proofErr w:type="spellStart"/>
-      <w:proofErr w:type="gramStart"/>
+      <w:r>
+        <w:t xml:space="preserve">doit appeler la méthode </w:t>
+      </w:r>
       <w:r>
         <w:rPr>
           <w:b/>
           <w:i/>
         </w:rPr>
-        <w:t>newMessage</w:t>
-      </w:r>
-      <w:proofErr w:type="spellEnd"/>
-      <w:r>
-        <w:rPr>
-          <w:b/>
-          <w:i/>
-        </w:rPr>
-        <w:t>(</w:t>
-      </w:r>
-      <w:proofErr w:type="gramEnd"/>
-      <w:r>
-        <w:rPr>
-          <w:b/>
-          <w:i/>
-        </w:rPr>
-        <w:t>String message)</w:t>
-      </w:r>
-      <w:r>
-        <w:rPr>
-          <w:b/>
-          <w:i/>
-        </w:rPr>
-        <w:t xml:space="preserve"> </w:t>
-      </w:r>
-      <w:r>
-        <w:t xml:space="preserve">doit appeler la méthode </w:t>
-      </w:r>
-      <w:proofErr w:type="spellStart"/>
-      <w:r>
-        <w:rPr>
-          <w:b/>
-          <w:i/>
-        </w:rPr>
-        <w:t>showMessage</w:t>
-      </w:r>
-      <w:proofErr w:type="spellEnd"/>
-      <w:r>
-        <w:rPr>
-          <w:b/>
-          <w:i/>
-        </w:rPr>
-        <w:t>( )</w:t>
+        <w:t>showMessage( )</w:t>
       </w:r>
     </w:p>
     <w:p>
@@ -8224,13 +7821,8 @@
         <w:t xml:space="preserve">les </w:t>
       </w:r>
       <w:r>
-        <w:t xml:space="preserve">3 boites de dialogue dérivant </w:t>
-      </w:r>
-      <w:proofErr w:type="gramStart"/>
-      <w:r>
-        <w:t xml:space="preserve">de </w:t>
-      </w:r>
-      <w:proofErr w:type="spellStart"/>
+        <w:t xml:space="preserve">3 boites de dialogue dérivant de </w:t>
+      </w:r>
       <w:r>
         <w:rPr>
           <w:b/>
@@ -8238,8 +7830,6 @@
         </w:rPr>
         <w:t>AbstractApplicationMessageDialog</w:t>
       </w:r>
-      <w:proofErr w:type="spellEnd"/>
-      <w:proofErr w:type="gramEnd"/>
       <w:r>
         <w:rPr>
           <w:b/>
@@ -8263,8 +7853,6 @@
           <w:i/>
         </w:rPr>
       </w:pPr>
-      <w:proofErr w:type="spellStart"/>
-      <w:proofErr w:type="gramStart"/>
       <w:r>
         <w:rPr>
           <w:b/>
@@ -8277,24 +7865,15 @@
           <w:b/>
           <w:i/>
         </w:rPr>
-        <w:t>Dialog</w:t>
-      </w:r>
-      <w:proofErr w:type="spellEnd"/>
+        <w:t>Dialog </w:t>
+      </w:r>
       <w:r>
         <w:rPr>
           <w:b/>
           <w:i/>
         </w:rPr>
-        <w:t> </w:t>
-      </w:r>
-      <w:r>
-        <w:rPr>
-          <w:b/>
-          <w:i/>
-        </w:rPr>
         <w:t>,</w:t>
       </w:r>
-      <w:proofErr w:type="gramEnd"/>
       <w:r>
         <w:rPr>
           <w:b/>
@@ -8318,7 +7897,6 @@
           <w:i/>
         </w:rPr>
       </w:pPr>
-      <w:proofErr w:type="spellStart"/>
       <w:r>
         <w:rPr>
           <w:b/>
@@ -8333,7 +7911,6 @@
         </w:rPr>
         <w:t>Dialog</w:t>
       </w:r>
-      <w:proofErr w:type="spellEnd"/>
       <w:r>
         <w:t>, affichant un avertissement</w:t>
       </w:r>
@@ -8350,7 +7927,6 @@
           <w:i/>
         </w:rPr>
       </w:pPr>
-      <w:proofErr w:type="spellStart"/>
       <w:r>
         <w:rPr>
           <w:b/>
@@ -8365,7 +7941,6 @@
         </w:rPr>
         <w:t>Dialog</w:t>
       </w:r>
-      <w:proofErr w:type="spellEnd"/>
       <w:r>
         <w:t>, affichant un message</w:t>
       </w:r>
@@ -8398,7 +7973,6 @@
       <w:r>
         <w:t xml:space="preserve"> </w:t>
       </w:r>
-      <w:proofErr w:type="spellStart"/>
       <w:r>
         <w:rPr>
           <w:b/>
@@ -8406,7 +7980,6 @@
         </w:rPr>
         <w:t>ApplicationLogs</w:t>
       </w:r>
-      <w:proofErr w:type="spellEnd"/>
     </w:p>
     <w:p>
       <w:pPr>
@@ -8419,7 +7992,6 @@
       <w:r>
         <w:t xml:space="preserve">La classe </w:t>
       </w:r>
-      <w:proofErr w:type="spellStart"/>
       <w:r>
         <w:rPr>
           <w:b/>
@@ -8427,7 +7999,6 @@
         </w:rPr>
         <w:t>ApplicationLogs</w:t>
       </w:r>
-      <w:proofErr w:type="spellEnd"/>
       <w:r>
         <w:rPr>
           <w:b/>
@@ -8439,13 +8010,8 @@
         <w:t>doit dériver d’une Collection représentant un tableau</w:t>
       </w:r>
       <w:r>
-        <w:t xml:space="preserve"> </w:t>
-      </w:r>
-      <w:proofErr w:type="gramStart"/>
-      <w:r>
-        <w:t xml:space="preserve">de </w:t>
-      </w:r>
-      <w:proofErr w:type="spellStart"/>
+        <w:t xml:space="preserve"> de </w:t>
+      </w:r>
       <w:r>
         <w:rPr>
           <w:b/>
@@ -8453,8 +8019,6 @@
         </w:rPr>
         <w:t>IApplicationLog</w:t>
       </w:r>
-      <w:proofErr w:type="spellEnd"/>
-      <w:proofErr w:type="gramEnd"/>
     </w:p>
     <w:p>
       <w:pPr>
@@ -8489,69 +8053,26 @@
           <w:i/>
         </w:rPr>
       </w:pPr>
-      <w:proofErr w:type="spellStart"/>
       <w:r>
         <w:rPr>
           <w:b/>
           <w:i/>
         </w:rPr>
-        <w:t>ArrayList</w:t>
-      </w:r>
-      <w:proofErr w:type="spellEnd"/>
+        <w:t>ArrayList&lt;IApplication</w:t>
+      </w:r>
       <w:r>
         <w:rPr>
           <w:b/>
           <w:i/>
         </w:rPr>
-        <w:t>&lt;</w:t>
-      </w:r>
-      <w:proofErr w:type="spellStart"/>
+        <w:t>Log</w:t>
+      </w:r>
       <w:r>
         <w:rPr>
           <w:b/>
           <w:i/>
         </w:rPr>
-        <w:t>IApplication</w:t>
-      </w:r>
-      <w:r>
-        <w:rPr>
-          <w:b/>
-          <w:i/>
-        </w:rPr>
-        <w:t>Log</w:t>
-      </w:r>
-      <w:proofErr w:type="spellEnd"/>
-      <w:r>
-        <w:rPr>
-          <w:b/>
-          <w:i/>
-        </w:rPr>
-        <w:t xml:space="preserve">&gt; </w:t>
-      </w:r>
-      <w:proofErr w:type="spellStart"/>
-      <w:proofErr w:type="gramStart"/>
-      <w:r>
-        <w:rPr>
-          <w:b/>
-          <w:i/>
-        </w:rPr>
-        <w:t>getErrors</w:t>
-      </w:r>
-      <w:proofErr w:type="spellEnd"/>
-      <w:r>
-        <w:rPr>
-          <w:b/>
-          <w:i/>
-        </w:rPr>
-        <w:t>(</w:t>
-      </w:r>
-      <w:proofErr w:type="gramEnd"/>
-      <w:r>
-        <w:rPr>
-          <w:b/>
-          <w:i/>
-        </w:rPr>
-        <w:t>),</w:t>
+        <w:t>&gt; getErrors(),</w:t>
       </w:r>
     </w:p>
     <w:p>
@@ -8566,69 +8087,26 @@
           <w:i/>
         </w:rPr>
       </w:pPr>
-      <w:proofErr w:type="spellStart"/>
       <w:r>
         <w:rPr>
           <w:b/>
           <w:i/>
         </w:rPr>
-        <w:t>ArrayList</w:t>
-      </w:r>
-      <w:proofErr w:type="spellEnd"/>
+        <w:t>ArrayList&lt;IApplication</w:t>
+      </w:r>
       <w:r>
         <w:rPr>
           <w:b/>
           <w:i/>
         </w:rPr>
-        <w:t>&lt;</w:t>
-      </w:r>
-      <w:proofErr w:type="spellStart"/>
+        <w:t>Log</w:t>
+      </w:r>
       <w:r>
         <w:rPr>
           <w:b/>
           <w:i/>
         </w:rPr>
-        <w:t>IApplication</w:t>
-      </w:r>
-      <w:r>
-        <w:rPr>
-          <w:b/>
-          <w:i/>
-        </w:rPr>
-        <w:t>Log</w:t>
-      </w:r>
-      <w:proofErr w:type="spellEnd"/>
-      <w:r>
-        <w:rPr>
-          <w:b/>
-          <w:i/>
-        </w:rPr>
-        <w:t xml:space="preserve">&gt; </w:t>
-      </w:r>
-      <w:proofErr w:type="spellStart"/>
-      <w:proofErr w:type="gramStart"/>
-      <w:r>
-        <w:rPr>
-          <w:b/>
-          <w:i/>
-        </w:rPr>
-        <w:t>getWarnings</w:t>
-      </w:r>
-      <w:proofErr w:type="spellEnd"/>
-      <w:r>
-        <w:rPr>
-          <w:b/>
-          <w:i/>
-        </w:rPr>
-        <w:t>(</w:t>
-      </w:r>
-      <w:proofErr w:type="gramEnd"/>
-      <w:r>
-        <w:rPr>
-          <w:b/>
-          <w:i/>
-        </w:rPr>
-        <w:t>),</w:t>
+        <w:t>&gt; getWarnings(),</w:t>
       </w:r>
     </w:p>
     <w:p>
@@ -8643,63 +8121,27 @@
           <w:i/>
         </w:rPr>
       </w:pPr>
-      <w:proofErr w:type="spellStart"/>
       <w:r>
         <w:rPr>
           <w:b/>
           <w:i/>
         </w:rPr>
-        <w:t>ArrayList</w:t>
-      </w:r>
-      <w:proofErr w:type="spellEnd"/>
+        <w:t>ArrayList&lt;IApplication</w:t>
+      </w:r>
       <w:r>
         <w:rPr>
           <w:b/>
           <w:i/>
         </w:rPr>
-        <w:t>&lt;</w:t>
-      </w:r>
-      <w:proofErr w:type="spellStart"/>
+        <w:t>Log</w:t>
+      </w:r>
       <w:r>
         <w:rPr>
           <w:b/>
           <w:i/>
         </w:rPr>
-        <w:t>IApplication</w:t>
-      </w:r>
-      <w:r>
-        <w:rPr>
-          <w:b/>
-          <w:i/>
-        </w:rPr>
-        <w:t>Log</w:t>
-      </w:r>
-      <w:proofErr w:type="spellEnd"/>
-      <w:r>
-        <w:rPr>
-          <w:b/>
-          <w:i/>
-        </w:rPr>
-        <w:t xml:space="preserve">&gt; </w:t>
-      </w:r>
-      <w:proofErr w:type="spellStart"/>
-      <w:proofErr w:type="gramStart"/>
-      <w:r>
-        <w:rPr>
-          <w:b/>
-          <w:i/>
-        </w:rPr>
-        <w:t>getInfos</w:t>
-      </w:r>
-      <w:proofErr w:type="spellEnd"/>
-      <w:r>
-        <w:rPr>
-          <w:b/>
-          <w:i/>
-        </w:rPr>
-        <w:t>()</w:t>
-      </w:r>
-      <w:proofErr w:type="gramEnd"/>
+        <w:t>&gt; getInfos()</w:t>
+      </w:r>
     </w:p>
     <w:p/>
     <w:p>
@@ -8747,63 +8189,13 @@
       <w:r>
         <w:t xml:space="preserve">Implémenter 3 vues (Mois / Semaine / Jour) : classes </w:t>
       </w:r>
-      <w:proofErr w:type="spellStart"/>
       <w:r>
         <w:rPr>
           <w:b/>
           <w:i/>
         </w:rPr>
-        <w:t>EventPanel</w:t>
-      </w:r>
-      <w:proofErr w:type="spellEnd"/>
-      <w:r>
-        <w:rPr>
-          <w:b/>
-          <w:i/>
-        </w:rPr>
-        <w:t xml:space="preserve">, </w:t>
-      </w:r>
-      <w:proofErr w:type="spellStart"/>
-      <w:r>
-        <w:rPr>
-          <w:b/>
-          <w:i/>
-        </w:rPr>
-        <w:t>MonthPanel</w:t>
-      </w:r>
-      <w:proofErr w:type="spellEnd"/>
-      <w:r>
-        <w:rPr>
-          <w:b/>
-          <w:i/>
-        </w:rPr>
-        <w:t xml:space="preserve">, </w:t>
-      </w:r>
-      <w:proofErr w:type="spellStart"/>
-      <w:r>
-        <w:rPr>
-          <w:b/>
-          <w:i/>
-        </w:rPr>
-        <w:t>WeekPanel</w:t>
-      </w:r>
-      <w:proofErr w:type="spellEnd"/>
-      <w:r>
-        <w:rPr>
-          <w:b/>
-          <w:i/>
-        </w:rPr>
-        <w:t xml:space="preserve">, </w:t>
-      </w:r>
-      <w:proofErr w:type="spellStart"/>
-      <w:r>
-        <w:rPr>
-          <w:b/>
-          <w:i/>
-        </w:rPr>
-        <w:t>DayPanel</w:t>
-      </w:r>
-      <w:proofErr w:type="spellEnd"/>
+        <w:t>EventPanel, MonthPanel, WeekPanel, DayPanel</w:t>
+      </w:r>
     </w:p>
     <w:p>
       <w:pPr>
@@ -8816,24 +8208,15 @@
       <w:r>
         <w:t xml:space="preserve">Trouver un </w:t>
       </w:r>
-      <w:proofErr w:type="spellStart"/>
       <w:r>
         <w:rPr>
           <w:i/>
         </w:rPr>
-        <w:t>Layout</w:t>
-      </w:r>
-      <w:proofErr w:type="spellEnd"/>
-      <w:r>
-        <w:rPr>
-          <w:i/>
-        </w:rPr>
-        <w:t xml:space="preserve"> </w:t>
+        <w:t xml:space="preserve">Layout </w:t>
       </w:r>
       <w:r>
         <w:t xml:space="preserve">permettant de superposer ces trois vues : classe </w:t>
       </w:r>
-      <w:proofErr w:type="spellStart"/>
       <w:r>
         <w:rPr>
           <w:b/>
@@ -8841,7 +8224,6 @@
         </w:rPr>
         <w:t>SchedulerFrame</w:t>
       </w:r>
-      <w:proofErr w:type="spellEnd"/>
     </w:p>
     <w:p>
       <w:pPr>
@@ -8854,7 +8236,6 @@
       <w:r>
         <w:t xml:space="preserve">Créer une </w:t>
       </w:r>
-      <w:proofErr w:type="spellStart"/>
       <w:r>
         <w:rPr>
           <w:b/>
@@ -8862,7 +8243,6 @@
         </w:rPr>
         <w:t>Factory</w:t>
       </w:r>
-      <w:proofErr w:type="spellEnd"/>
       <w:r>
         <w:rPr>
           <w:b/>
@@ -8878,71 +8258,28 @@
           <w:b/>
           <w:i/>
         </w:rPr>
-        <w:t xml:space="preserve"> </w:t>
-      </w:r>
-      <w:proofErr w:type="spellStart"/>
+        <w:t xml:space="preserve"> AgendaPanelFactory</w:t>
+      </w:r>
+      <w:r>
+        <w:t>)</w:t>
+      </w:r>
       <w:r>
         <w:rPr>
           <w:b/>
           <w:i/>
         </w:rPr>
-        <w:t>AgendaPanelFactory</w:t>
-      </w:r>
-      <w:proofErr w:type="spellEnd"/>
-      <w:r>
-        <w:t>)</w:t>
+        <w:t xml:space="preserve"> </w:t>
+      </w:r>
+      <w:r>
+        <w:t xml:space="preserve">permettant de gérer les trois classes  </w:t>
       </w:r>
       <w:r>
         <w:rPr>
           <w:b/>
           <w:i/>
         </w:rPr>
-        <w:t xml:space="preserve"> </w:t>
-      </w:r>
-      <w:r>
-        <w:t xml:space="preserve">permettant de gérer les trois classes  </w:t>
-      </w:r>
-      <w:proofErr w:type="spellStart"/>
-      <w:r>
-        <w:rPr>
-          <w:b/>
-          <w:i/>
-        </w:rPr>
-        <w:t>MonthPanel</w:t>
-      </w:r>
-      <w:proofErr w:type="spellEnd"/>
-      <w:r>
-        <w:rPr>
-          <w:b/>
-          <w:i/>
-        </w:rPr>
-        <w:t xml:space="preserve">, </w:t>
-      </w:r>
-      <w:proofErr w:type="spellStart"/>
-      <w:r>
-        <w:rPr>
-          <w:b/>
-          <w:i/>
-        </w:rPr>
-        <w:t>WeekPanel</w:t>
-      </w:r>
-      <w:proofErr w:type="spellEnd"/>
-      <w:r>
-        <w:rPr>
-          <w:b/>
-          <w:i/>
-        </w:rPr>
-        <w:t xml:space="preserve">, </w:t>
-      </w:r>
-      <w:proofErr w:type="spellStart"/>
-      <w:r>
-        <w:rPr>
-          <w:b/>
-          <w:i/>
-        </w:rPr>
-        <w:t>DayPanel</w:t>
-      </w:r>
-      <w:proofErr w:type="spellEnd"/>
+        <w:t>MonthPanel, WeekPanel, DayPanel</w:t>
+      </w:r>
     </w:p>
     <w:p>
       <w:pPr>
@@ -8961,66 +8298,30 @@
       <w:r>
         <w:t xml:space="preserve">ant de gérer les vues </w:t>
       </w:r>
-      <w:proofErr w:type="spellStart"/>
       <w:r>
         <w:rPr>
           <w:b/>
           <w:i/>
         </w:rPr>
-        <w:t>MonthPanel</w:t>
-      </w:r>
-      <w:proofErr w:type="spellEnd"/>
+        <w:t>MonthPanel, WeekPanel, DayPanel</w:t>
+      </w:r>
       <w:r>
         <w:rPr>
           <w:b/>
           <w:i/>
         </w:rPr>
-        <w:t xml:space="preserve">, </w:t>
-      </w:r>
-      <w:proofErr w:type="spellStart"/>
+        <w:t xml:space="preserve"> : </w:t>
+      </w:r>
+      <w:r>
+        <w:t>en cliquant sur un bouton ‘</w:t>
+      </w:r>
       <w:r>
         <w:rPr>
           <w:b/>
           <w:i/>
         </w:rPr>
-        <w:t>WeekPanel</w:t>
-      </w:r>
-      <w:proofErr w:type="spellEnd"/>
-      <w:r>
-        <w:rPr>
-          <w:b/>
-          <w:i/>
-        </w:rPr>
-        <w:t xml:space="preserve">, </w:t>
-      </w:r>
-      <w:proofErr w:type="spellStart"/>
-      <w:r>
-        <w:rPr>
-          <w:b/>
-          <w:i/>
-        </w:rPr>
-        <w:t>DayPanel</w:t>
-      </w:r>
-      <w:proofErr w:type="spellEnd"/>
-      <w:r>
-        <w:rPr>
-          <w:b/>
-          <w:i/>
-        </w:rPr>
-        <w:t xml:space="preserve"> : </w:t>
-      </w:r>
-      <w:r>
-        <w:t>en cliquant sur un bouton ‘</w:t>
-      </w:r>
-      <w:proofErr w:type="spellStart"/>
-      <w:r>
-        <w:rPr>
-          <w:b/>
-          <w:i/>
-        </w:rPr>
         <w:t>next</w:t>
       </w:r>
-      <w:proofErr w:type="spellEnd"/>
       <w:r>
         <w:t>’ nous devons pouvoir voyager entre les vues</w:t>
       </w:r>
@@ -9048,7 +8349,6 @@
       <w:r>
         <w:t xml:space="preserve">Operateur </w:t>
       </w:r>
-      <w:proofErr w:type="spellStart"/>
       <w:r>
         <w:rPr>
           <w:b/>
@@ -9056,7 +8356,6 @@
         </w:rPr>
         <w:t>instanceof</w:t>
       </w:r>
-      <w:proofErr w:type="spellEnd"/>
     </w:p>
     <w:p>
       <w:pPr>
@@ -9071,21 +8370,12 @@
           <w:u w:val="none"/>
         </w:rPr>
       </w:pPr>
-      <w:proofErr w:type="spellStart"/>
       <w:r>
         <w:rPr>
           <w:b/>
           <w:i/>
         </w:rPr>
-        <w:t>JOptionPane</w:t>
-      </w:r>
-      <w:proofErr w:type="spellEnd"/>
-      <w:r>
-        <w:rPr>
-          <w:b/>
-          <w:i/>
-        </w:rPr>
-        <w:t> </w:t>
+        <w:t>JOptionPane </w:t>
       </w:r>
       <w:r>
         <w:t xml:space="preserve">: </w:t>
@@ -9138,23 +8428,7 @@
     </w:p>
     <w:p>
       <w:r>
-        <w:t xml:space="preserve">Je n’ai pas rencontré de problème sur ce </w:t>
-      </w:r>
-      <w:proofErr w:type="spellStart"/>
-      <w:r>
-        <w:t>tp</w:t>
-      </w:r>
-      <w:proofErr w:type="spellEnd"/>
-      <w:r>
-        <w:t xml:space="preserve"> mis à part la création des arbres java dans </w:t>
-      </w:r>
-      <w:proofErr w:type="spellStart"/>
-      <w:r>
-        <w:t>github</w:t>
-      </w:r>
-      <w:proofErr w:type="spellEnd"/>
-      <w:r>
-        <w:t>.</w:t>
+        <w:t>Je n’ai pas rencontré de problème sur ce tp mis à part la création des arbres java dans github.</w:t>
       </w:r>
     </w:p>
     <w:p>
@@ -9300,7 +8574,6 @@
       <w:r>
         <w:t xml:space="preserve"> </w:t>
       </w:r>
-      <w:proofErr w:type="spellStart"/>
       <w:r>
         <w:rPr>
           <w:b/>
@@ -9308,7 +8581,6 @@
         </w:rPr>
         <w:t>edu.iut.app.ApplicationSession</w:t>
       </w:r>
-      <w:proofErr w:type="spellEnd"/>
     </w:p>
     <w:p/>
     <w:p>
@@ -9347,7 +8619,6 @@
       <w:r>
         <w:t xml:space="preserve">exceptions : créer une classe </w:t>
       </w:r>
-      <w:proofErr w:type="spellStart"/>
       <w:r>
         <w:rPr>
           <w:b/>
@@ -9355,46 +8626,26 @@
         </w:rPr>
         <w:t>IUTException</w:t>
       </w:r>
-      <w:proofErr w:type="spellEnd"/>
       <w:r>
         <w:t xml:space="preserve"> de laquelle dériveront toutes vos futures classes d’exception. </w:t>
       </w:r>
-      <w:proofErr w:type="spellStart"/>
       <w:r>
         <w:rPr>
           <w:b/>
           <w:i/>
         </w:rPr>
-        <w:t>IUTException</w:t>
-      </w:r>
-      <w:proofErr w:type="spellEnd"/>
+        <w:t xml:space="preserve">IUTException </w:t>
+      </w:r>
+      <w:r>
+        <w:t xml:space="preserve">devra pouvoir ‘logger’ les erreurs : en vous appuyant sur la classe de Session pour initialiser le </w:t>
+      </w:r>
       <w:r>
         <w:rPr>
           <w:b/>
           <w:i/>
         </w:rPr>
-        <w:t xml:space="preserve"> </w:t>
-      </w:r>
-      <w:r>
-        <w:t>devra pouvoir ‘</w:t>
-      </w:r>
-      <w:proofErr w:type="spellStart"/>
-      <w:r>
         <w:t>logger</w:t>
       </w:r>
-      <w:proofErr w:type="spellEnd"/>
-      <w:r>
-        <w:t xml:space="preserve">’ les erreurs : en vous appuyant sur la classe de Session pour initialiser le </w:t>
-      </w:r>
-      <w:proofErr w:type="spellStart"/>
-      <w:r>
-        <w:rPr>
-          <w:b/>
-          <w:i/>
-        </w:rPr>
-        <w:t>logger</w:t>
-      </w:r>
-      <w:proofErr w:type="spellEnd"/>
       <w:r>
         <w:t>.</w:t>
       </w:r>
@@ -9414,99 +8665,59 @@
       <w:r>
         <w:t xml:space="preserve">Dans le TP1, nous avons créé les classes </w:t>
       </w:r>
-      <w:proofErr w:type="spellStart"/>
       <w:r>
         <w:rPr>
           <w:b/>
           <w:i/>
         </w:rPr>
-        <w:t>ApplicationErrorLog</w:t>
-      </w:r>
-      <w:proofErr w:type="spellEnd"/>
+        <w:t>ApplicationErrorLog, ApplicationWarningsLog, ApplicationInfoLog</w:t>
+      </w:r>
+      <w:r>
+        <w:t xml:space="preserve"> permettant une gestion avancée des erreurs utilisant des </w:t>
+      </w:r>
       <w:r>
         <w:rPr>
           <w:b/>
           <w:i/>
         </w:rPr>
-        <w:t xml:space="preserve">, </w:t>
-      </w:r>
-      <w:proofErr w:type="spellStart"/>
+        <w:t>listener</w:t>
+      </w:r>
       <w:r>
         <w:rPr>
           <w:b/>
           <w:i/>
         </w:rPr>
-        <w:t>ApplicationWarningsLog</w:t>
-      </w:r>
-      <w:proofErr w:type="spellEnd"/>
+        <w:t>s</w:t>
+      </w:r>
+      <w:r>
+        <w:t xml:space="preserve"> (permettant d’afficher des messages à l’écran). Il faudrait que ces messages soient aussi ‘</w:t>
+      </w:r>
       <w:r>
         <w:rPr>
           <w:b/>
           <w:i/>
         </w:rPr>
-        <w:t xml:space="preserve">, </w:t>
-      </w:r>
-      <w:proofErr w:type="spellStart"/>
+        <w:t>loggés</w:t>
+      </w:r>
+      <w:r>
+        <w:t>’ :</w:t>
+      </w:r>
+      <w:r>
+        <w:t xml:space="preserve"> modifier ces classes afin d’utiliser </w:t>
+      </w:r>
+      <w:r>
+        <w:t>un</w:t>
+      </w:r>
+      <w:r>
+        <w:t xml:space="preserve"> </w:t>
+      </w:r>
       <w:r>
         <w:rPr>
           <w:b/>
           <w:i/>
         </w:rPr>
-        <w:t>ApplicationInfoLog</w:t>
-      </w:r>
-      <w:proofErr w:type="spellEnd"/>
-      <w:r>
-        <w:t xml:space="preserve"> permettant une gestion avancée des erreurs utilisant des </w:t>
-      </w:r>
-      <w:proofErr w:type="spellStart"/>
-      <w:r>
-        <w:rPr>
-          <w:b/>
-          <w:i/>
-        </w:rPr>
-        <w:t>listener</w:t>
-      </w:r>
-      <w:r>
-        <w:rPr>
-          <w:b/>
-          <w:i/>
-        </w:rPr>
-        <w:t>s</w:t>
-      </w:r>
-      <w:proofErr w:type="spellEnd"/>
-      <w:r>
-        <w:t xml:space="preserve"> (permettant d’afficher des messages à l’écran). Il faudrait que ces messages soient aussi ‘</w:t>
-      </w:r>
-      <w:proofErr w:type="spellStart"/>
-      <w:r>
-        <w:rPr>
-          <w:b/>
-          <w:i/>
-        </w:rPr>
-        <w:t>loggés</w:t>
-      </w:r>
-      <w:proofErr w:type="spellEnd"/>
-      <w:r>
-        <w:t>’ :</w:t>
-      </w:r>
-      <w:r>
-        <w:t xml:space="preserve"> modifier ces classes afin d’utiliser </w:t>
-      </w:r>
-      <w:r>
-        <w:t>un</w:t>
-      </w:r>
-      <w:r>
-        <w:t xml:space="preserve"> </w:t>
-      </w:r>
-      <w:proofErr w:type="spellStart"/>
-      <w:r>
-        <w:rPr>
-          <w:b/>
-          <w:i/>
-        </w:rPr>
         <w:t>logger</w:t>
       </w:r>
-      <w:proofErr w:type="spellEnd"/>
       <w:r>
         <w:t xml:space="preserve"> initialiser dans la</w:t>
       </w:r>
@@ -9641,23 +8852,7 @@
           <w:b/>
           <w:i/>
         </w:rPr>
-        <w:t xml:space="preserve"> donc le ‘</w:t>
-      </w:r>
-      <w:proofErr w:type="spellStart"/>
-      <w:r>
-        <w:rPr>
-          <w:b/>
-          <w:i/>
-        </w:rPr>
-        <w:t>versionner</w:t>
-      </w:r>
-      <w:proofErr w:type="spellEnd"/>
-      <w:r>
-        <w:rPr>
-          <w:b/>
-          <w:i/>
-        </w:rPr>
-        <w:t xml:space="preserve">’ dans le dossier </w:t>
+        <w:t xml:space="preserve"> donc le ‘versionner’ dans le dossier </w:t>
       </w:r>
       <w:r>
         <w:rPr>
@@ -9714,12 +8909,7 @@
     </w:p>
     <w:p>
       <w:r>
-        <w:t xml:space="preserve"> Dans ce tp2 mon principale problème a était de crée le fichier .jar, je n’ai pas réussi à trouver comment crée un Jar exécutable</w:t>
-      </w:r>
-      <w:bookmarkStart w:id="23" w:name="_GoBack"/>
-      <w:bookmarkEnd w:id="23"/>
-      <w:r>
-        <w:t>.</w:t>
+        <w:t xml:space="preserve"> Dans ce tp2 mon principale problème a était de crée le fichier .jar, je n’ai pas réussi à trouver comment crée un Jar exécutable.</w:t>
       </w:r>
     </w:p>
     <w:p>
@@ -9741,7 +8931,7 @@
           <w:noProof/>
         </w:rPr>
       </w:pPr>
-      <w:bookmarkStart w:id="24" w:name="_Toc430965376"/>
+      <w:bookmarkStart w:id="23" w:name="_Toc430965376"/>
       <w:r>
         <w:rPr>
           <w:noProof/>
@@ -9762,35 +8952,35 @@
         </w:rPr>
         <w:t>Design patterns</w:t>
       </w:r>
-      <w:bookmarkEnd w:id="24"/>
+      <w:bookmarkEnd w:id="23"/>
     </w:p>
     <w:p/>
     <w:p>
       <w:pPr>
         <w:pStyle w:val="Titre2"/>
       </w:pPr>
-      <w:bookmarkStart w:id="25" w:name="_Toc430965377"/>
+      <w:bookmarkStart w:id="24" w:name="_Toc430965377"/>
       <w:r>
         <w:t>Exercices</w:t>
+      </w:r>
+      <w:bookmarkEnd w:id="24"/>
+    </w:p>
+    <w:p>
+      <w:pPr>
+        <w:pStyle w:val="Titre3"/>
+      </w:pPr>
+    </w:p>
+    <w:p>
+      <w:pPr>
+        <w:pStyle w:val="Titre3"/>
+      </w:pPr>
+      <w:bookmarkStart w:id="25" w:name="_Toc430965378"/>
+      <w:r>
+        <w:t>Exercice 0</w:t>
       </w:r>
       <w:bookmarkEnd w:id="25"/>
     </w:p>
     <w:p>
-      <w:pPr>
-        <w:pStyle w:val="Titre3"/>
-      </w:pPr>
-    </w:p>
-    <w:p>
-      <w:pPr>
-        <w:pStyle w:val="Titre3"/>
-      </w:pPr>
-      <w:bookmarkStart w:id="26" w:name="_Toc430965378"/>
-      <w:r>
-        <w:t>Exercice 0</w:t>
-      </w:r>
-      <w:bookmarkEnd w:id="26"/>
-    </w:p>
-    <w:p>
       <w:r>
         <w:t xml:space="preserve">Pourquoi, dans le TP1, a-t-on créé un </w:t>
       </w:r>
@@ -9804,7 +8994,6 @@
       <w:r>
         <w:t xml:space="preserve"> (classe </w:t>
       </w:r>
-      <w:proofErr w:type="spellStart"/>
       <w:r>
         <w:rPr>
           <w:b/>
@@ -9812,7 +9001,6 @@
         </w:rPr>
         <w:t>ApplicationSession</w:t>
       </w:r>
-      <w:proofErr w:type="spellEnd"/>
       <w:r>
         <w:t>)</w:t>
       </w:r>
@@ -9828,7 +9016,7 @@
       <w:pPr>
         <w:pStyle w:val="Titre3"/>
       </w:pPr>
-      <w:bookmarkStart w:id="27" w:name="_Toc430965379"/>
+      <w:bookmarkStart w:id="26" w:name="_Toc430965379"/>
       <w:r>
         <w:t xml:space="preserve">Exercice 1 : </w:t>
       </w:r>
@@ -9838,7 +9026,7 @@
       <w:r>
         <w:t xml:space="preserve"> – Création d’un lecteur d’arguments</w:t>
       </w:r>
-      <w:bookmarkEnd w:id="27"/>
+      <w:bookmarkEnd w:id="26"/>
       <w:r>
         <w:t xml:space="preserve"> </w:t>
       </w:r>
@@ -9879,7 +9067,13 @@
         <w:t>s</w:t>
       </w:r>
       <w:r>
-        <w:t xml:space="preserve"> ou encore des fichiers. Un</w:t>
+        <w:t xml:space="preserve"> ou encore des fichiers. U</w:t>
+      </w:r>
+      <w:r>
+        <w:tab/>
+      </w:r>
+      <w:r>
+        <w:t>n</w:t>
       </w:r>
       <w:r>
         <w:t xml:space="preserve">e option est caractérisée par </w:t>
@@ -9896,7 +9090,6 @@
       <w:r>
         <w:t xml:space="preserve"> Ici vous devrez travailler sur la classe </w:t>
       </w:r>
-      <w:proofErr w:type="spellStart"/>
       <w:r>
         <w:rPr>
           <w:b/>
@@ -9904,7 +9097,6 @@
         </w:rPr>
         <w:t>CommandLineOption</w:t>
       </w:r>
-      <w:proofErr w:type="spellEnd"/>
       <w:r>
         <w:rPr>
           <w:b/>
@@ -9936,7 +9128,6 @@
         </w:rPr>
         <w:t xml:space="preserve"> </w:t>
       </w:r>
-      <w:proofErr w:type="spellStart"/>
       <w:r>
         <w:rPr>
           <w:b/>
@@ -9951,7 +9142,6 @@
         </w:rPr>
         <w:t>Parser</w:t>
       </w:r>
-      <w:proofErr w:type="spellEnd"/>
     </w:p>
     <w:p>
       <w:pPr>
@@ -9970,7 +9160,6 @@
       <w:r>
         <w:t xml:space="preserve"> programme principal pour utiliser votre </w:t>
       </w:r>
-      <w:proofErr w:type="spellStart"/>
       <w:r>
         <w:rPr>
           <w:b/>
@@ -9978,7 +9167,6 @@
         </w:rPr>
         <w:t>parser</w:t>
       </w:r>
-      <w:proofErr w:type="spellEnd"/>
       <w:r>
         <w:t xml:space="preserve"> d’options</w:t>
       </w:r>
@@ -9992,7 +9180,7 @@
           <w:i/>
         </w:rPr>
       </w:pPr>
-      <w:bookmarkStart w:id="28" w:name="_Toc430965380"/>
+      <w:bookmarkStart w:id="27" w:name="_Toc430965380"/>
       <w:r>
         <w:t xml:space="preserve">Exercice 2 : </w:t>
       </w:r>
@@ -10011,7 +9199,6 @@
       <w:r>
         <w:t>d’</w:t>
       </w:r>
-      <w:proofErr w:type="spellStart"/>
       <w:r>
         <w:rPr>
           <w:b/>
@@ -10026,8 +9213,7 @@
         </w:rPr>
         <w:t>vent</w:t>
       </w:r>
-      <w:bookmarkEnd w:id="28"/>
-      <w:proofErr w:type="spellEnd"/>
+      <w:bookmarkEnd w:id="27"/>
     </w:p>
     <w:p>
       <w:pPr>
@@ -10061,13 +9247,8 @@
           <w:numId w:val="25"/>
         </w:numPr>
       </w:pPr>
-      <w:proofErr w:type="spellStart"/>
-      <w:r>
-        <w:t>Classroom</w:t>
-      </w:r>
-      <w:proofErr w:type="spellEnd"/>
-      <w:r>
-        <w:t xml:space="preserve">, </w:t>
+      <w:r>
+        <w:t xml:space="preserve">Classroom, </w:t>
       </w:r>
     </w:p>
     <w:p>
@@ -10111,7 +9292,6 @@
       <w:r>
         <w:t xml:space="preserve">Créer la classe </w:t>
       </w:r>
-      <w:proofErr w:type="spellStart"/>
       <w:r>
         <w:rPr>
           <w:b/>
@@ -10126,7 +9306,6 @@
         </w:rPr>
         <w:t>Event</w:t>
       </w:r>
-      <w:proofErr w:type="spellEnd"/>
       <w:r>
         <w:t xml:space="preserve"> (cette classe doit répondre à la problématique soumise dans le projet … à vous d’en faire le </w:t>
       </w:r>
@@ -10163,7 +9342,6 @@
       <w:r>
         <w:t xml:space="preserve"> (le jury), un objet </w:t>
       </w:r>
-      <w:proofErr w:type="spellStart"/>
       <w:r>
         <w:rPr>
           <w:b/>
@@ -10171,7 +9349,6 @@
         </w:rPr>
         <w:t>Classroom</w:t>
       </w:r>
-      <w:proofErr w:type="spellEnd"/>
       <w:r>
         <w:t xml:space="preserve"> et naturellement toutes les informations ‘normales’ pour évènement.</w:t>
       </w:r>
@@ -10204,7 +9381,6 @@
       <w:r>
         <w:t>dérivant d’une collection d’</w:t>
       </w:r>
-      <w:proofErr w:type="spellStart"/>
       <w:r>
         <w:rPr>
           <w:b/>
@@ -10212,7 +9388,6 @@
         </w:rPr>
         <w:t>ExamEvent</w:t>
       </w:r>
-      <w:proofErr w:type="spellEnd"/>
       <w:r>
         <w:t xml:space="preserve"> </w:t>
       </w:r>
@@ -10222,14 +9397,14 @@
       <w:pPr>
         <w:pStyle w:val="Titre3"/>
       </w:pPr>
-      <w:bookmarkStart w:id="29" w:name="_Toc430965381"/>
+      <w:bookmarkStart w:id="28" w:name="_Toc430965381"/>
       <w:r>
         <w:t xml:space="preserve">Exercice 3 : </w:t>
       </w:r>
       <w:r>
         <w:t>Design pattern</w:t>
       </w:r>
-      <w:bookmarkEnd w:id="29"/>
+      <w:bookmarkEnd w:id="28"/>
     </w:p>
     <w:p>
       <w:pPr>
@@ -10250,7 +9425,6 @@
       <w:r>
         <w:t xml:space="preserve"> </w:t>
       </w:r>
-      <w:proofErr w:type="spellStart"/>
       <w:r>
         <w:rPr>
           <w:b/>
@@ -10272,7 +9446,6 @@
         </w:rPr>
         <w:t>vents</w:t>
       </w:r>
-      <w:proofErr w:type="spellEnd"/>
     </w:p>
     <w:p>
       <w:pPr>
@@ -10359,11 +9532,11 @@
       <w:pPr>
         <w:pStyle w:val="Titre3"/>
       </w:pPr>
-      <w:bookmarkStart w:id="30" w:name="_Toc430965382"/>
+      <w:bookmarkStart w:id="29" w:name="_Toc430965382"/>
       <w:r>
         <w:t>Exercice 4 : GUI – Menu</w:t>
       </w:r>
-      <w:bookmarkEnd w:id="30"/>
+      <w:bookmarkEnd w:id="29"/>
     </w:p>
     <w:p>
       <w:pPr>
@@ -10867,26 +10040,18 @@
       <w:pPr>
         <w:pStyle w:val="Titre2"/>
       </w:pPr>
-      <w:bookmarkStart w:id="31" w:name="_Toc430965383"/>
+      <w:bookmarkStart w:id="30" w:name="_Toc430965383"/>
       <w:r>
         <w:t>Aide</w:t>
       </w:r>
-      <w:bookmarkEnd w:id="31"/>
+      <w:bookmarkEnd w:id="30"/>
     </w:p>
     <w:p>
-      <w:proofErr w:type="spellStart"/>
       <w:r>
         <w:rPr>
           <w:b/>
         </w:rPr>
-        <w:t>Filter</w:t>
-      </w:r>
-      <w:proofErr w:type="spellEnd"/>
-      <w:r>
-        <w:rPr>
-          <w:b/>
-        </w:rPr>
-        <w:t xml:space="preserve"> Pattern</w:t>
+        <w:t>Filter Pattern</w:t>
       </w:r>
       <w:r>
         <w:t xml:space="preserve"> : </w:t>
@@ -10896,7 +10061,19 @@
           <w:rPr>
             <w:rStyle w:val="Lienhypertexte"/>
           </w:rPr>
-          <w:t>http://www.tutorialspoint.com/design_pattern/filter_pattern.htm</w:t>
+          <w:t>http://www.tutorialspoint</w:t>
+        </w:r>
+        <w:r>
+          <w:rPr>
+            <w:rStyle w:val="Lienhypertexte"/>
+          </w:rPr>
+          <w:t>.</w:t>
+        </w:r>
+        <w:r>
+          <w:rPr>
+            <w:rStyle w:val="Lienhypertexte"/>
+          </w:rPr>
+          <w:t>com/design_pattern/filter_pattern.htm</w:t>
         </w:r>
       </w:hyperlink>
     </w:p>
@@ -10906,6 +10083,62 @@
           <w:b/>
         </w:rPr>
         <w:t>Menu :</w:t>
+      </w:r>
+      <w:r>
+        <w:t xml:space="preserve"> </w:t>
+      </w:r>
+      <w:hyperlink w:history="1">
+        <w:r>
+          <w:rPr>
+            <w:rStyle w:val="Lienhypertexte"/>
+          </w:rPr>
+          <w:t>https://docs.oracle.com</w:t>
+        </w:r>
+        <w:r>
+          <w:rPr>
+            <w:rStyle w:val="Lienhypertexte"/>
+          </w:rPr>
+          <w:tab/>
+        </w:r>
+        <w:r>
+          <w:rPr>
+            <w:rStyle w:val="Lienhypertexte"/>
+          </w:rPr>
+          <w:tab/>
+          <w:t>/</w:t>
+        </w:r>
+        <w:r>
+          <w:rPr>
+            <w:rStyle w:val="Lienhypertexte"/>
+          </w:rPr>
+          <w:t>javase/tutorial/</w:t>
+        </w:r>
+        <w:r>
+          <w:rPr>
+            <w:rStyle w:val="Lienhypertexte"/>
+          </w:rPr>
+          <w:t>u</w:t>
+        </w:r>
+        <w:r>
+          <w:rPr>
+            <w:rStyle w:val="Lienhypertexte"/>
+          </w:rPr>
+          <w:t>iswing/components/menu.html</w:t>
+        </w:r>
+      </w:hyperlink>
+    </w:p>
+    <w:p>
+      <w:r>
+        <w:rPr>
+          <w:b/>
+        </w:rPr>
+        <w:t>Spinner</w:t>
+      </w:r>
+      <w:r>
+        <w:rPr>
+          <w:b/>
+        </w:rPr>
+        <w:t> :</w:t>
       </w:r>
       <w:r>
         <w:t xml:space="preserve"> </w:t>
@@ -10915,60 +10148,45 @@
           <w:rPr>
             <w:rStyle w:val="Lienhypertexte"/>
           </w:rPr>
-          <w:t>https://docs.oracle.com/javase/tutorial/uiswing/components/menu.html</w:t>
+          <w:t>https://docs.oracle.com/javase/tuto</w:t>
+        </w:r>
+        <w:r>
+          <w:rPr>
+            <w:rStyle w:val="Lienhypertexte"/>
+          </w:rPr>
+          <w:t>r</w:t>
+        </w:r>
+        <w:r>
+          <w:rPr>
+            <w:rStyle w:val="Lienhypertexte"/>
+          </w:rPr>
+          <w:t>ial/uiswing/components/spinner.html</w:t>
         </w:r>
       </w:hyperlink>
     </w:p>
     <w:p>
-      <w:proofErr w:type="spellStart"/>
-      <w:r>
-        <w:rPr>
-          <w:b/>
-        </w:rPr>
-        <w:t>Spinner</w:t>
-      </w:r>
-      <w:proofErr w:type="spellEnd"/>
-      <w:r>
-        <w:rPr>
-          <w:b/>
-        </w:rPr>
-        <w:t> :</w:t>
-      </w:r>
-      <w:r>
-        <w:t xml:space="preserve"> </w:t>
-      </w:r>
-      <w:hyperlink r:id="rId27" w:history="1">
-        <w:r>
-          <w:rPr>
-            <w:rStyle w:val="Lienhypertexte"/>
-          </w:rPr>
-          <w:t>https://docs.oracle.com/javase/tutorial/uiswing/components/spinner.html</w:t>
-        </w:r>
-      </w:hyperlink>
+      <w:pPr>
+        <w:rPr>
+          <w:noProof/>
+        </w:rPr>
+      </w:pPr>
     </w:p>
     <w:p>
       <w:pPr>
-        <w:rPr>
-          <w:noProof/>
-        </w:rPr>
-      </w:pPr>
-    </w:p>
-    <w:p>
-      <w:pPr>
         <w:pStyle w:val="Titre2"/>
       </w:pPr>
-      <w:bookmarkStart w:id="32" w:name="_Toc430965384"/>
+      <w:bookmarkStart w:id="31" w:name="_Toc430965384"/>
       <w:r>
         <w:t>Rapport</w:t>
       </w:r>
-      <w:bookmarkEnd w:id="32"/>
+      <w:bookmarkEnd w:id="31"/>
     </w:p>
     <w:p/>
     <w:p>
       <w:pPr>
         <w:pStyle w:val="Titre3"/>
       </w:pPr>
-      <w:bookmarkStart w:id="33" w:name="_Toc430965385"/>
+      <w:bookmarkStart w:id="32" w:name="_Toc430965385"/>
       <w:r>
         <w:t>Description des travaux</w:t>
       </w:r>
@@ -10980,50 +10198,43 @@
       </w:r>
       <w:r>
         <w:t>réponses aux questions)</w:t>
+      </w:r>
+      <w:bookmarkEnd w:id="32"/>
+    </w:p>
+    <w:p>
+      <w:pPr>
+        <w:pStyle w:val="Titre3"/>
+      </w:pPr>
+    </w:p>
+    <w:p>
+      <w:pPr>
+        <w:pStyle w:val="Titre3"/>
+      </w:pPr>
+      <w:bookmarkStart w:id="33" w:name="_Toc430965386"/>
+      <w:r>
+        <w:t>Difficultés rencontrées</w:t>
       </w:r>
       <w:bookmarkEnd w:id="33"/>
     </w:p>
     <w:p>
-      <w:pPr>
-        <w:pStyle w:val="Titre3"/>
-      </w:pPr>
-    </w:p>
-    <w:p>
-      <w:pPr>
-        <w:pStyle w:val="Titre3"/>
-      </w:pPr>
-      <w:bookmarkStart w:id="34" w:name="_Toc430965386"/>
-      <w:r>
-        <w:t>Difficultés rencontrées</w:t>
-      </w:r>
+      <w:r>
+        <w:t>Je n’ai pas mis en forme le travail de l’exercice 4.</w:t>
+      </w:r>
+      <w:bookmarkStart w:id="34" w:name="_GoBack"/>
       <w:bookmarkEnd w:id="34"/>
     </w:p>
     <w:p>
       <w:pPr>
+        <w:pStyle w:val="Titre1"/>
         <w:rPr>
           <w:noProof/>
         </w:rPr>
       </w:pPr>
+      <w:bookmarkStart w:id="35" w:name="_Toc430965387"/>
       <w:r>
         <w:rPr>
           <w:noProof/>
         </w:rPr>
-        <w:br w:type="page"/>
-      </w:r>
-    </w:p>
-    <w:p>
-      <w:pPr>
-        <w:pStyle w:val="Titre1"/>
-        <w:rPr>
-          <w:noProof/>
-        </w:rPr>
-      </w:pPr>
-      <w:bookmarkStart w:id="35" w:name="_Toc430965387"/>
-      <w:r>
-        <w:rPr>
-          <w:noProof/>
-        </w:rPr>
-        <w:lastRenderedPageBreak/>
         <w:t>TD/TP 4 –</w:t>
       </w:r>
       <w:r>
@@ -11092,7 +10303,6 @@
       <w:r>
         <w:t xml:space="preserve">Utiliser </w:t>
       </w:r>
-      <w:proofErr w:type="spellStart"/>
       <w:r>
         <w:rPr>
           <w:b/>
@@ -11100,7 +10310,6 @@
         </w:rPr>
         <w:t>CommanLineParser</w:t>
       </w:r>
-      <w:proofErr w:type="spellEnd"/>
       <w:r>
         <w:t xml:space="preserve"> (TP3) avec l’option </w:t>
       </w:r>
@@ -11109,23 +10318,7 @@
           <w:b/>
           <w:i/>
         </w:rPr>
-        <w:t>–</w:t>
-      </w:r>
-      <w:proofErr w:type="spellStart"/>
-      <w:r>
-        <w:rPr>
-          <w:b/>
-          <w:i/>
-        </w:rPr>
-        <w:t>project</w:t>
-      </w:r>
-      <w:proofErr w:type="spellEnd"/>
-      <w:r>
-        <w:rPr>
-          <w:b/>
-          <w:i/>
-        </w:rPr>
-        <w:t>=&lt;FILE&gt;</w:t>
+        <w:t>–project=&lt;FILE&gt;</w:t>
       </w:r>
       <w:r>
         <w:t xml:space="preserve"> pour pouvoir charger un contenu d’application préalablement sauvegarder</w:t>
@@ -11169,7 +10362,6 @@
       <w:r>
         <w:t xml:space="preserve"> (il faudra donc ajouter dans la session la possibilité de </w:t>
       </w:r>
-      <w:proofErr w:type="spellStart"/>
       <w:r>
         <w:rPr>
           <w:b/>
@@ -11177,7 +10369,6 @@
         </w:rPr>
         <w:t>loggé</w:t>
       </w:r>
-      <w:proofErr w:type="spellEnd"/>
       <w:r>
         <w:t xml:space="preserve"> dans un fichier et les accesseurs fournissant le ch</w:t>
       </w:r>
@@ -11199,7 +10390,6 @@
       <w:r>
         <w:t xml:space="preserve">Utiliser </w:t>
       </w:r>
-      <w:proofErr w:type="spellStart"/>
       <w:r>
         <w:rPr>
           <w:b/>
@@ -11207,7 +10397,6 @@
         </w:rPr>
         <w:t>CommanLineParser</w:t>
       </w:r>
-      <w:proofErr w:type="spellEnd"/>
       <w:r>
         <w:t xml:space="preserve"> (TP3) avec l’option </w:t>
       </w:r>
@@ -11272,7 +10461,6 @@
       <w:r>
         <w:t xml:space="preserve">Lire et visualiser une aide HTML (vous pouvez activer le </w:t>
       </w:r>
-      <w:proofErr w:type="spellStart"/>
       <w:r>
         <w:rPr>
           <w:b/>
@@ -11280,7 +10468,6 @@
         </w:rPr>
         <w:t>menuitem</w:t>
       </w:r>
-      <w:proofErr w:type="spellEnd"/>
       <w:r>
         <w:t xml:space="preserve"> ‘help’</w:t>
       </w:r>
@@ -11300,9 +10487,9 @@
         </w:numPr>
       </w:pPr>
       <w:r>
+        <w:lastRenderedPageBreak/>
         <w:t xml:space="preserve">Activer les </w:t>
       </w:r>
-      <w:proofErr w:type="spellStart"/>
       <w:r>
         <w:rPr>
           <w:b/>
@@ -11317,25 +10504,8 @@
         </w:rPr>
         <w:t>s</w:t>
       </w:r>
-      <w:proofErr w:type="spellEnd"/>
-      <w:r>
-        <w:t xml:space="preserve"> ‘</w:t>
-      </w:r>
-      <w:proofErr w:type="spellStart"/>
-      <w:r>
-        <w:t>save</w:t>
-      </w:r>
-      <w:proofErr w:type="spellEnd"/>
-      <w:r>
-        <w:t>’ et ‘</w:t>
-      </w:r>
-      <w:proofErr w:type="spellStart"/>
-      <w:r>
-        <w:t>load</w:t>
-      </w:r>
-      <w:proofErr w:type="spellEnd"/>
-      <w:r>
-        <w:t>’</w:t>
+      <w:r>
+        <w:t xml:space="preserve"> ‘save’ et ‘load’</w:t>
       </w:r>
     </w:p>
     <w:p>
@@ -11394,7 +10564,7 @@
       <w:r>
         <w:t xml:space="preserve">Afficher de l’HTML : </w:t>
       </w:r>
-      <w:hyperlink r:id="rId28" w:history="1">
+      <w:hyperlink r:id="rId27" w:history="1">
         <w:r>
           <w:rPr>
             <w:rStyle w:val="Lienhypertexte"/>
@@ -11424,7 +10594,7 @@
         </w:rPr>
         <w:t xml:space="preserve">Base de données : </w:t>
       </w:r>
-      <w:hyperlink r:id="rId29" w:history="1">
+      <w:hyperlink r:id="rId28" w:history="1">
         <w:r>
           <w:rPr>
             <w:rStyle w:val="Lienhypertexte"/>
@@ -11613,7 +10783,6 @@
       <w:r>
         <w:t xml:space="preserve">En utilisant le code implémenté dans le TD/TP 4 (exercice 3) écrire une </w:t>
       </w:r>
-      <w:proofErr w:type="spellStart"/>
       <w:r>
         <w:rPr>
           <w:b/>
@@ -11621,7 +10790,6 @@
         </w:rPr>
         <w:t>ShutdownHook</w:t>
       </w:r>
-      <w:proofErr w:type="spellEnd"/>
       <w:r>
         <w:t xml:space="preserve"> pour faire un système de reprise sur erreur en cas de crash</w:t>
       </w:r>
@@ -11696,7 +10864,6 @@
       <w:r>
         <w:t>Créer une ‘</w:t>
       </w:r>
-      <w:proofErr w:type="spellStart"/>
       <w:r>
         <w:rPr>
           <w:b/>
@@ -11704,7 +10871,6 @@
         </w:rPr>
         <w:t>DialogBox</w:t>
       </w:r>
-      <w:proofErr w:type="spellEnd"/>
       <w:r>
         <w:t xml:space="preserve">’ </w:t>
       </w:r>
@@ -11723,7 +10889,6 @@
       <w:r>
         <w:t xml:space="preserve"> l’</w:t>
       </w:r>
-      <w:proofErr w:type="spellStart"/>
       <w:r>
         <w:rPr>
           <w:b/>
@@ -11731,14 +10896,12 @@
         </w:rPr>
         <w:t>autosave</w:t>
       </w:r>
-      <w:proofErr w:type="spellEnd"/>
       <w:r>
         <w:t xml:space="preserve"> </w:t>
       </w:r>
       <w:r>
         <w:t>(est-ce que l’</w:t>
       </w:r>
-      <w:proofErr w:type="spellStart"/>
       <w:r>
         <w:rPr>
           <w:b/>
@@ -11746,7 +10909,6 @@
         </w:rPr>
         <w:t>autosave</w:t>
       </w:r>
-      <w:proofErr w:type="spellEnd"/>
       <w:r>
         <w:t xml:space="preserve"> est activé ? à quelle fréquence ?).</w:t>
       </w:r>
@@ -11765,7 +10927,6 @@
       <w:r>
         <w:t>Cette ‘</w:t>
       </w:r>
-      <w:proofErr w:type="spellStart"/>
       <w:r>
         <w:rPr>
           <w:b/>
@@ -11773,25 +10934,15 @@
         </w:rPr>
         <w:t>DialogBox</w:t>
       </w:r>
-      <w:proofErr w:type="spellEnd"/>
       <w:r>
         <w:t>’ devra être accessible depuis le menu (</w:t>
       </w:r>
-      <w:proofErr w:type="spellStart"/>
       <w:r>
         <w:rPr>
           <w:b/>
           <w:i/>
         </w:rPr>
-        <w:t>edit</w:t>
-      </w:r>
-      <w:proofErr w:type="spellEnd"/>
-      <w:r>
-        <w:rPr>
-          <w:b/>
-          <w:i/>
-        </w:rPr>
-        <w:t>-&gt;settings</w:t>
+        <w:t>edit-&gt;settings</w:t>
       </w:r>
       <w:r>
         <w:t>)</w:t>
@@ -12005,7 +11156,6 @@
       <w:r>
         <w:t xml:space="preserve"> et ‘</w:t>
       </w:r>
-      <w:proofErr w:type="spellStart"/>
       <w:r>
         <w:rPr>
           <w:b/>
@@ -12013,7 +11163,6 @@
         </w:rPr>
         <w:t>private</w:t>
       </w:r>
-      <w:proofErr w:type="spellEnd"/>
       <w:r>
         <w:t>’</w:t>
       </w:r>
@@ -12055,7 +11204,6 @@
       <w:r>
         <w:t xml:space="preserve">Créer une </w:t>
       </w:r>
-      <w:proofErr w:type="spellStart"/>
       <w:r>
         <w:rPr>
           <w:i/>
@@ -12066,14 +11214,7 @@
         <w:rPr>
           <w:i/>
         </w:rPr>
-        <w:t>houtbox</w:t>
-      </w:r>
-      <w:proofErr w:type="spellEnd"/>
-      <w:r>
-        <w:rPr>
-          <w:i/>
-        </w:rPr>
-        <w:t xml:space="preserve"> </w:t>
+        <w:t xml:space="preserve">houtbox </w:t>
       </w:r>
       <w:r>
         <w:t xml:space="preserve">avec une </w:t>
@@ -12103,21 +11244,12 @@
       <w:r>
         <w:t xml:space="preserve">Cette </w:t>
       </w:r>
-      <w:proofErr w:type="spellStart"/>
       <w:r>
         <w:rPr>
           <w:b/>
           <w:i/>
         </w:rPr>
-        <w:t>shoutbox</w:t>
-      </w:r>
-      <w:proofErr w:type="spellEnd"/>
-      <w:r>
-        <w:rPr>
-          <w:b/>
-          <w:i/>
-        </w:rPr>
-        <w:t xml:space="preserve"> </w:t>
+        <w:t xml:space="preserve">shoutbox </w:t>
       </w:r>
       <w:r>
         <w:t xml:space="preserve"> devra se connecter au server pour afficher les </w:t>
@@ -12154,7 +11286,6 @@
       </w:r>
     </w:p>
     <w:p>
-      <w:proofErr w:type="spellStart"/>
       <w:r>
         <w:rPr>
           <w:b/>
@@ -12162,11 +11293,10 @@
         </w:rPr>
         <w:t>Shoutbox</w:t>
       </w:r>
-      <w:proofErr w:type="spellEnd"/>
       <w:r>
         <w:t xml:space="preserve"> : </w:t>
       </w:r>
-      <w:hyperlink r:id="rId30" w:history="1">
+      <w:hyperlink r:id="rId29" w:history="1">
         <w:r>
           <w:rPr>
             <w:rStyle w:val="Lienhypertexte"/>
@@ -12220,7 +11350,7 @@
       </w:pPr>
     </w:p>
     <w:sectPr>
-      <w:headerReference w:type="default" r:id="rId31"/>
+      <w:headerReference w:type="default" r:id="rId30"/>
       <w:pgSz w:w="11901" w:h="16817"/>
       <w:pgMar w:top="720" w:right="720" w:bottom="720" w:left="720" w:header="227" w:footer="284" w:gutter="0"/>
       <w:pgNumType w:start="0"/>
@@ -12435,7 +11565,7 @@
                                     <w:noProof/>
                                     <w:color w:val="FFFFFF" w:themeColor="background1"/>
                                   </w:rPr>
-                                  <w:t>7</w:t>
+                                  <w:t>9</w:t>
                                 </w:r>
                                 <w:r>
                                   <w:rPr>
@@ -12490,7 +11620,7 @@
                               <w:noProof/>
                               <w:color w:val="FFFFFF" w:themeColor="background1"/>
                             </w:rPr>
-                            <w:t>7</w:t>
+                            <w:t>9</w:t>
                           </w:r>
                           <w:r>
                             <w:rPr>
@@ -16466,6 +15596,7 @@
   <w:style w:type="character" w:default="1" w:styleId="Policepardfaut">
     <w:name w:val="Default Paragraph Font"/>
     <w:uiPriority w:val="1"/>
+    <w:semiHidden/>
     <w:unhideWhenUsed/>
   </w:style>
   <w:style w:type="table" w:default="1" w:styleId="TableauNormal">
@@ -17144,6 +16275,18 @@
       <w:b/>
       <w:bCs/>
       <w:smallCaps/>
+    </w:rPr>
+  </w:style>
+  <w:style w:type="character" w:styleId="Lienhypertextesuivivisit">
+    <w:name w:val="FollowedHyperlink"/>
+    <w:basedOn w:val="Policepardfaut"/>
+    <w:uiPriority w:val="99"/>
+    <w:semiHidden/>
+    <w:unhideWhenUsed/>
+    <w:rsid w:val="00371B48"/>
+    <w:rPr>
+      <w:color w:val="F4B69B" w:themeColor="followedHyperlink"/>
+      <w:u w:val="single"/>
     </w:rPr>
   </w:style>
 </w:styles>
@@ -19830,111 +18973,111 @@
     </dgm:pt>
   </dgm:ptLst>
   <dgm:cxnLst>
-    <dgm:cxn modelId="{2E0A6016-5F80-4586-AEDB-F82E4A3D0EF4}" type="presOf" srcId="{99F72719-26C5-43AC-9154-CEFFF5CEB37E}" destId="{ECBF6DD1-22FB-4942-9A69-C2E334F2B933}" srcOrd="1" destOrd="0" presId="urn:microsoft.com/office/officeart/2005/8/layout/hierarchy2"/>
-    <dgm:cxn modelId="{51C8B746-20F7-4ED2-9B62-8C4FF98C4BBC}" type="presOf" srcId="{F1D4A2FF-1ED4-48C6-8293-904F41872AF1}" destId="{215E04C8-8ADC-4870-8072-6C6871A934E8}" srcOrd="0" destOrd="0" presId="urn:microsoft.com/office/officeart/2005/8/layout/hierarchy2"/>
-    <dgm:cxn modelId="{F47B4801-2C02-4A8E-AC5F-794CBB51904F}" type="presOf" srcId="{1489036D-A9DA-40B5-957F-936B4A348264}" destId="{D2E89353-C1DC-4D8C-81F7-770019C69DEF}" srcOrd="1" destOrd="0" presId="urn:microsoft.com/office/officeart/2005/8/layout/hierarchy2"/>
+    <dgm:cxn modelId="{D03A9409-2A01-451A-840B-F074BEBE1FA1}" type="presOf" srcId="{9E6B55FE-E53C-49DC-B515-C2397BEC2CAB}" destId="{288590B9-AA3F-44E1-86EF-EEFFCBA51BD5}" srcOrd="0" destOrd="0" presId="urn:microsoft.com/office/officeart/2005/8/layout/hierarchy2"/>
+    <dgm:cxn modelId="{AF504F62-1657-40A6-A085-BF1277DF1E45}" type="presOf" srcId="{559B25C1-457C-4CA8-A035-1849D9779D21}" destId="{858F7110-3310-4783-BBA8-7EC1E711C660}" srcOrd="0" destOrd="0" presId="urn:microsoft.com/office/officeart/2005/8/layout/hierarchy2"/>
+    <dgm:cxn modelId="{C6703951-7F00-42C8-BFAB-DC3FB4C09AF0}" type="presOf" srcId="{F1D4A2FF-1ED4-48C6-8293-904F41872AF1}" destId="{881DB251-9FB1-4300-9BCC-5ED061EBD6BA}" srcOrd="1" destOrd="0" presId="urn:microsoft.com/office/officeart/2005/8/layout/hierarchy2"/>
     <dgm:cxn modelId="{49E69296-6243-4B23-BB27-A3D4BEF5529C}" srcId="{4D72C498-B5D7-4A5E-9949-13D4BDD70C79}" destId="{CFFF95AD-6A3E-4156-870B-74376FA448BF}" srcOrd="1" destOrd="0" parTransId="{139FBCB0-87C1-4D19-9898-BB48C99D5614}" sibTransId="{2D803B32-337B-4EAC-B215-13958E412DA9}"/>
-    <dgm:cxn modelId="{F4FAEDFD-CB08-48D1-B31A-B77DB46BF6F6}" type="presOf" srcId="{16244E34-B2A7-4CB0-B85E-995BCA75C3E6}" destId="{D91136A0-BBA5-4033-85D4-E551E48A4097}" srcOrd="0" destOrd="0" presId="urn:microsoft.com/office/officeart/2005/8/layout/hierarchy2"/>
+    <dgm:cxn modelId="{DC4AE58F-D331-4C9A-B524-77DE96BE860D}" type="presOf" srcId="{913E8ED9-5793-4239-BAD8-A00A3159E04D}" destId="{A21B35AB-A6E7-40B0-A48C-F2137E09EDE9}" srcOrd="0" destOrd="0" presId="urn:microsoft.com/office/officeart/2005/8/layout/hierarchy2"/>
     <dgm:cxn modelId="{502FB9F7-55F9-4593-B1F2-FBE723CFF641}" srcId="{90721A67-6AD1-4A80-A90E-9D77E7AD4E6D}" destId="{AD7B3DA5-2EE7-42E6-A405-E9204AD083F8}" srcOrd="0" destOrd="0" parTransId="{0B7CF66D-0A27-42E3-AC6D-2DB726B0F1E6}" sibTransId="{4BBF8FF6-E72D-4A5B-A1FE-6EAB41BA4F5C}"/>
+    <dgm:cxn modelId="{22772D02-9B96-4B36-84D8-FD3F95525E35}" type="presOf" srcId="{6EAA9C23-3A78-4C27-AAC9-504C071FA2D8}" destId="{FFF314B7-9492-4462-8B1C-7BC33784FA0A}" srcOrd="0" destOrd="0" presId="urn:microsoft.com/office/officeart/2005/8/layout/hierarchy2"/>
+    <dgm:cxn modelId="{04F2F341-415B-4BFA-8750-8E0DBE8EB44A}" type="presOf" srcId="{B13E7694-BD7E-4ACD-8A25-288621413B33}" destId="{D36435EE-5DD9-4CB1-80E2-64E88C5269A2}" srcOrd="0" destOrd="0" presId="urn:microsoft.com/office/officeart/2005/8/layout/hierarchy2"/>
+    <dgm:cxn modelId="{A18EF7F7-8487-4E53-BF11-4561E279F8F8}" type="presOf" srcId="{FDC9356B-5836-435E-BB19-C94DC8F3D3EF}" destId="{D63F150D-0E96-4C27-A427-95C317656D1D}" srcOrd="0" destOrd="0" presId="urn:microsoft.com/office/officeart/2005/8/layout/hierarchy2"/>
+    <dgm:cxn modelId="{A9316E01-0232-4331-A21C-CE086800D16B}" type="presOf" srcId="{99F72719-26C5-43AC-9154-CEFFF5CEB37E}" destId="{ECBF6DD1-22FB-4942-9A69-C2E334F2B933}" srcOrd="1" destOrd="0" presId="urn:microsoft.com/office/officeart/2005/8/layout/hierarchy2"/>
+    <dgm:cxn modelId="{ED94D2F2-D33C-457B-94E2-468D5050A362}" type="presOf" srcId="{DD6977A0-3802-4240-88A2-691E7C2C48A6}" destId="{968AF4BE-4974-4BD5-85C7-35A0B47C6F8A}" srcOrd="0" destOrd="0" presId="urn:microsoft.com/office/officeart/2005/8/layout/hierarchy2"/>
     <dgm:cxn modelId="{7176B68D-8377-4602-BE4C-B7D75F5D41A5}" srcId="{4D72C498-B5D7-4A5E-9949-13D4BDD70C79}" destId="{24E98E51-90AC-468F-867A-C952D6FD5668}" srcOrd="2" destOrd="0" parTransId="{559D18E3-752D-4EE1-9939-C38FEFFAE5A4}" sibTransId="{5A87DC0A-A2A4-49BC-8D66-8E04CC32771A}"/>
+    <dgm:cxn modelId="{02A514CC-1977-4E75-86A9-84E6F6026660}" type="presOf" srcId="{99F72719-26C5-43AC-9154-CEFFF5CEB37E}" destId="{A8464F86-5444-4B1D-8904-D5D84FB93A63}" srcOrd="0" destOrd="0" presId="urn:microsoft.com/office/officeart/2005/8/layout/hierarchy2"/>
     <dgm:cxn modelId="{6E9F04CF-538C-49AC-B727-EE48AD00E24E}" srcId="{90721A67-6AD1-4A80-A90E-9D77E7AD4E6D}" destId="{6EAA9C23-3A78-4C27-AAC9-504C071FA2D8}" srcOrd="1" destOrd="0" parTransId="{99F72719-26C5-43AC-9154-CEFFF5CEB37E}" sibTransId="{9DE824F4-9157-4786-AD52-3E163FA3C3B4}"/>
-    <dgm:cxn modelId="{AA905E52-05BA-4D84-8B3D-F2DB8AE316F3}" type="presOf" srcId="{B13E7694-BD7E-4ACD-8A25-288621413B33}" destId="{2FF43323-1B88-4D6E-A12C-28C1BD2304F7}" srcOrd="1" destOrd="0" presId="urn:microsoft.com/office/officeart/2005/8/layout/hierarchy2"/>
-    <dgm:cxn modelId="{E5DF007C-FAD3-4F14-BDAB-07F37058BD8E}" type="presOf" srcId="{559B25C1-457C-4CA8-A035-1849D9779D21}" destId="{858F7110-3310-4783-BBA8-7EC1E711C660}" srcOrd="0" destOrd="0" presId="urn:microsoft.com/office/officeart/2005/8/layout/hierarchy2"/>
-    <dgm:cxn modelId="{3E6C0C32-86C1-49B2-BE02-0324B9702A88}" type="presOf" srcId="{139FBCB0-87C1-4D19-9898-BB48C99D5614}" destId="{2D4C1DD3-7A1B-4669-AB42-72A65ACFF1A8}" srcOrd="1" destOrd="0" presId="urn:microsoft.com/office/officeart/2005/8/layout/hierarchy2"/>
-    <dgm:cxn modelId="{CF9BBAA1-6B52-4D53-9AD7-3D2408FDC42B}" type="presOf" srcId="{CFFF95AD-6A3E-4156-870B-74376FA448BF}" destId="{DE27DD97-4305-47FC-AFB0-35E1E791B27F}" srcOrd="0" destOrd="0" presId="urn:microsoft.com/office/officeart/2005/8/layout/hierarchy2"/>
-    <dgm:cxn modelId="{9E191568-05B9-4783-902A-FBD7922902D2}" type="presOf" srcId="{FDC9356B-5836-435E-BB19-C94DC8F3D3EF}" destId="{D63F150D-0E96-4C27-A427-95C317656D1D}" srcOrd="0" destOrd="0" presId="urn:microsoft.com/office/officeart/2005/8/layout/hierarchy2"/>
-    <dgm:cxn modelId="{310587C0-F4E2-4A11-AACD-56291B81725D}" type="presOf" srcId="{559D18E3-752D-4EE1-9939-C38FEFFAE5A4}" destId="{E36A5456-E43A-492B-ABAE-06F81987E8E0}" srcOrd="1" destOrd="0" presId="urn:microsoft.com/office/officeart/2005/8/layout/hierarchy2"/>
-    <dgm:cxn modelId="{38B7B93F-5C63-4F5F-A422-B3FF616A5B49}" type="presOf" srcId="{AD7B3DA5-2EE7-42E6-A405-E9204AD083F8}" destId="{B96A10A5-DFF5-46F1-944C-3675766C550F}" srcOrd="0" destOrd="0" presId="urn:microsoft.com/office/officeart/2005/8/layout/hierarchy2"/>
-    <dgm:cxn modelId="{1CCEBF85-8ECF-40A3-BA71-DF3D3428BD3E}" type="presOf" srcId="{0B7CF66D-0A27-42E3-AC6D-2DB726B0F1E6}" destId="{F84282DA-A190-4AE4-80A2-887CA41C8DE9}" srcOrd="0" destOrd="0" presId="urn:microsoft.com/office/officeart/2005/8/layout/hierarchy2"/>
-    <dgm:cxn modelId="{3D3581AB-F5DA-461A-B940-65BBAF1F49EF}" type="presOf" srcId="{DD6977A0-3802-4240-88A2-691E7C2C48A6}" destId="{6F424515-AE64-4689-98CF-DEE19DC54531}" srcOrd="1" destOrd="0" presId="urn:microsoft.com/office/officeart/2005/8/layout/hierarchy2"/>
-    <dgm:cxn modelId="{8A3A50A2-73C8-4917-804D-EFC30EAE5805}" type="presOf" srcId="{DD6977A0-3802-4240-88A2-691E7C2C48A6}" destId="{968AF4BE-4974-4BD5-85C7-35A0B47C6F8A}" srcOrd="0" destOrd="0" presId="urn:microsoft.com/office/officeart/2005/8/layout/hierarchy2"/>
-    <dgm:cxn modelId="{BB0A5DF0-E91A-43F3-9D5B-71737B0708A9}" type="presOf" srcId="{90721A67-6AD1-4A80-A90E-9D77E7AD4E6D}" destId="{2D8842D7-E959-42FA-BA94-C6E6A8D46F08}" srcOrd="0" destOrd="0" presId="urn:microsoft.com/office/officeart/2005/8/layout/hierarchy2"/>
-    <dgm:cxn modelId="{0E643F84-3753-492E-AD27-5034C37D9008}" type="presOf" srcId="{4D72C498-B5D7-4A5E-9949-13D4BDD70C79}" destId="{3F3231AA-D37A-47E2-AA64-F3C7B7B2954D}" srcOrd="0" destOrd="0" presId="urn:microsoft.com/office/officeart/2005/8/layout/hierarchy2"/>
-    <dgm:cxn modelId="{6A3B6C1B-A850-4D2F-AFEC-4B0D0A9723CF}" type="presOf" srcId="{F1D4A2FF-1ED4-48C6-8293-904F41872AF1}" destId="{881DB251-9FB1-4300-9BCC-5ED061EBD6BA}" srcOrd="1" destOrd="0" presId="urn:microsoft.com/office/officeart/2005/8/layout/hierarchy2"/>
+    <dgm:cxn modelId="{A5C424AD-61EF-4B0A-A42B-061E37BC7BEB}" type="presOf" srcId="{139FBCB0-87C1-4D19-9898-BB48C99D5614}" destId="{AEBC5B76-A737-49A2-B533-66F2022C87AD}" srcOrd="0" destOrd="0" presId="urn:microsoft.com/office/officeart/2005/8/layout/hierarchy2"/>
+    <dgm:cxn modelId="{BCB03D0F-ABF8-4365-8B90-99A4B6217DB1}" type="presOf" srcId="{0B7CF66D-0A27-42E3-AC6D-2DB726B0F1E6}" destId="{F84282DA-A190-4AE4-80A2-887CA41C8DE9}" srcOrd="0" destOrd="0" presId="urn:microsoft.com/office/officeart/2005/8/layout/hierarchy2"/>
+    <dgm:cxn modelId="{4B7EBA04-B0B2-4784-BD85-F7E4B98F90E0}" type="presOf" srcId="{C72AA88C-4AEE-412B-ABBF-33D17A0AD941}" destId="{8E5DD861-D493-4A0A-B81E-EB2108ED9BB3}" srcOrd="0" destOrd="0" presId="urn:microsoft.com/office/officeart/2005/8/layout/hierarchy2"/>
+    <dgm:cxn modelId="{D0DFDF9E-E5C2-4745-BFBB-DAFAE9F402E7}" type="presOf" srcId="{B13E7694-BD7E-4ACD-8A25-288621413B33}" destId="{2FF43323-1B88-4D6E-A12C-28C1BD2304F7}" srcOrd="1" destOrd="0" presId="urn:microsoft.com/office/officeart/2005/8/layout/hierarchy2"/>
+    <dgm:cxn modelId="{1B9519DC-36A5-474F-BE67-870DA4EC0359}" type="presOf" srcId="{597EB83F-9AF9-4A72-80A3-732912F27C6D}" destId="{D955C53B-B716-4B38-9366-F9DF3D076BCB}" srcOrd="0" destOrd="0" presId="urn:microsoft.com/office/officeart/2005/8/layout/hierarchy2"/>
+    <dgm:cxn modelId="{639E1CB4-A00B-48F6-ABBC-38EE5A77FC5E}" type="presOf" srcId="{16244E34-B2A7-4CB0-B85E-995BCA75C3E6}" destId="{D91136A0-BBA5-4033-85D4-E551E48A4097}" srcOrd="0" destOrd="0" presId="urn:microsoft.com/office/officeart/2005/8/layout/hierarchy2"/>
+    <dgm:cxn modelId="{3E451603-E779-49D5-9B65-C63F1D986BC3}" type="presOf" srcId="{0B7CF66D-0A27-42E3-AC6D-2DB726B0F1E6}" destId="{C296F982-F6F0-4728-ADF2-DC91F37071EA}" srcOrd="1" destOrd="0" presId="urn:microsoft.com/office/officeart/2005/8/layout/hierarchy2"/>
+    <dgm:cxn modelId="{76FC77BF-BF50-4BA8-BCC7-C49FB16C2601}" type="presOf" srcId="{495223E1-057C-40FA-B321-DB15D7B7BF1E}" destId="{98EDA116-065D-473B-983B-F7A1A4E0692D}" srcOrd="0" destOrd="0" presId="urn:microsoft.com/office/officeart/2005/8/layout/hierarchy2"/>
+    <dgm:cxn modelId="{AA2A44B6-0CAA-4748-9000-70632B9234DC}" type="presOf" srcId="{3FE4910D-602C-4A72-BB9E-A3BE3A3A0E78}" destId="{C26101A3-172C-4AFD-8AA5-00EF71442597}" srcOrd="0" destOrd="0" presId="urn:microsoft.com/office/officeart/2005/8/layout/hierarchy2"/>
+    <dgm:cxn modelId="{B1BBF093-B06B-47DD-A283-4C58EAC336E1}" type="presOf" srcId="{C72AA88C-4AEE-412B-ABBF-33D17A0AD941}" destId="{C0DFBE07-132A-42A3-A5E2-F594000B2340}" srcOrd="1" destOrd="0" presId="urn:microsoft.com/office/officeart/2005/8/layout/hierarchy2"/>
+    <dgm:cxn modelId="{601D48EA-A73B-4317-9470-0E8BE6391BAE}" type="presOf" srcId="{F1D4A2FF-1ED4-48C6-8293-904F41872AF1}" destId="{215E04C8-8ADC-4870-8072-6C6871A934E8}" srcOrd="0" destOrd="0" presId="urn:microsoft.com/office/officeart/2005/8/layout/hierarchy2"/>
+    <dgm:cxn modelId="{35A172D3-337A-4FD1-8096-C862FBC9FCEC}" type="presOf" srcId="{4D72C498-B5D7-4A5E-9949-13D4BDD70C79}" destId="{3F3231AA-D37A-47E2-AA64-F3C7B7B2954D}" srcOrd="0" destOrd="0" presId="urn:microsoft.com/office/officeart/2005/8/layout/hierarchy2"/>
     <dgm:cxn modelId="{9F4D2FFF-97B0-4BDE-B2FE-9300A204E5EE}" srcId="{65626F29-AB7F-4A3E-92D9-6AFC55134C2D}" destId="{90721A67-6AD1-4A80-A90E-9D77E7AD4E6D}" srcOrd="0" destOrd="0" parTransId="{FD12DCE2-E0B7-4C60-87FD-DBDC9530217F}" sibTransId="{898BA68B-F5FB-436F-B345-A5FAFB505382}"/>
-    <dgm:cxn modelId="{E54FBDF0-FB1A-45D3-B165-4717C3E5553C}" type="presOf" srcId="{913E8ED9-5793-4239-BAD8-A00A3159E04D}" destId="{A21B35AB-A6E7-40B0-A48C-F2137E09EDE9}" srcOrd="0" destOrd="0" presId="urn:microsoft.com/office/officeart/2005/8/layout/hierarchy2"/>
-    <dgm:cxn modelId="{8A44EF54-18FF-440A-9D6F-3F3E59305F20}" type="presOf" srcId="{C72AA88C-4AEE-412B-ABBF-33D17A0AD941}" destId="{8E5DD861-D493-4A0A-B81E-EB2108ED9BB3}" srcOrd="0" destOrd="0" presId="urn:microsoft.com/office/officeart/2005/8/layout/hierarchy2"/>
-    <dgm:cxn modelId="{E338352C-3320-46CD-9176-BF51A9E2BE0C}" type="presOf" srcId="{495223E1-057C-40FA-B321-DB15D7B7BF1E}" destId="{98EDA116-065D-473B-983B-F7A1A4E0692D}" srcOrd="0" destOrd="0" presId="urn:microsoft.com/office/officeart/2005/8/layout/hierarchy2"/>
-    <dgm:cxn modelId="{B2C2BA14-9190-4C57-8A98-747C34FDD0E7}" type="presOf" srcId="{0B7CF66D-0A27-42E3-AC6D-2DB726B0F1E6}" destId="{C296F982-F6F0-4728-ADF2-DC91F37071EA}" srcOrd="1" destOrd="0" presId="urn:microsoft.com/office/officeart/2005/8/layout/hierarchy2"/>
-    <dgm:cxn modelId="{1D6AF12D-7D3D-4973-B5FC-4DB9951E6EDF}" type="presOf" srcId="{6EAA9C23-3A78-4C27-AAC9-504C071FA2D8}" destId="{FFF314B7-9492-4462-8B1C-7BC33784FA0A}" srcOrd="0" destOrd="0" presId="urn:microsoft.com/office/officeart/2005/8/layout/hierarchy2"/>
-    <dgm:cxn modelId="{DC9D6FD3-526B-4577-B225-2AF904EAB2C6}" type="presOf" srcId="{597EB83F-9AF9-4A72-80A3-732912F27C6D}" destId="{D955C53B-B716-4B38-9366-F9DF3D076BCB}" srcOrd="0" destOrd="0" presId="urn:microsoft.com/office/officeart/2005/8/layout/hierarchy2"/>
+    <dgm:cxn modelId="{0D39C56A-390D-4609-962E-B6A9C1539268}" type="presOf" srcId="{CFFF95AD-6A3E-4156-870B-74376FA448BF}" destId="{DE27DD97-4305-47FC-AFB0-35E1E791B27F}" srcOrd="0" destOrd="0" presId="urn:microsoft.com/office/officeart/2005/8/layout/hierarchy2"/>
+    <dgm:cxn modelId="{C933BBD3-92B8-47DE-89A8-D1B8C4463C0E}" type="presOf" srcId="{65626F29-AB7F-4A3E-92D9-6AFC55134C2D}" destId="{76D26D6D-EDAF-4C52-8B4D-841B0D968087}" srcOrd="0" destOrd="0" presId="urn:microsoft.com/office/officeart/2005/8/layout/hierarchy2"/>
     <dgm:cxn modelId="{64F301FB-A593-41C9-BDB6-F0EFA7C82324}" srcId="{6EAA9C23-3A78-4C27-AAC9-504C071FA2D8}" destId="{16244E34-B2A7-4CB0-B85E-995BCA75C3E6}" srcOrd="1" destOrd="0" parTransId="{B13E7694-BD7E-4ACD-8A25-288621413B33}" sibTransId="{A0EBF300-51DB-4610-8BD4-DE84A2AC4F9A}"/>
-    <dgm:cxn modelId="{25FC7C5F-6033-4B94-BF50-115AFB3078B8}" type="presOf" srcId="{597EB83F-9AF9-4A72-80A3-732912F27C6D}" destId="{1FDB852C-60D2-4512-8688-DBBE489C7C32}" srcOrd="1" destOrd="0" presId="urn:microsoft.com/office/officeart/2005/8/layout/hierarchy2"/>
-    <dgm:cxn modelId="{8C9B3B84-2977-42B1-9EDD-3B3157B3429D}" type="presOf" srcId="{139FBCB0-87C1-4D19-9898-BB48C99D5614}" destId="{AEBC5B76-A737-49A2-B533-66F2022C87AD}" srcOrd="0" destOrd="0" presId="urn:microsoft.com/office/officeart/2005/8/layout/hierarchy2"/>
+    <dgm:cxn modelId="{E3CEEA4F-9D04-4163-AC60-9140DFA2DB48}" type="presOf" srcId="{3FE4910D-602C-4A72-BB9E-A3BE3A3A0E78}" destId="{F14A685D-1E0D-4B4F-8491-096DFB19D677}" srcOrd="1" destOrd="0" presId="urn:microsoft.com/office/officeart/2005/8/layout/hierarchy2"/>
+    <dgm:cxn modelId="{C15F854F-EF07-440F-B607-BAAFE981423F}" type="presOf" srcId="{559D18E3-752D-4EE1-9939-C38FEFFAE5A4}" destId="{E36A5456-E43A-492B-ABAE-06F81987E8E0}" srcOrd="1" destOrd="0" presId="urn:microsoft.com/office/officeart/2005/8/layout/hierarchy2"/>
     <dgm:cxn modelId="{D05732E0-8016-4300-94E0-4C5846D8338F}" srcId="{6EAA9C23-3A78-4C27-AAC9-504C071FA2D8}" destId="{495223E1-057C-40FA-B321-DB15D7B7BF1E}" srcOrd="3" destOrd="0" parTransId="{597EB83F-9AF9-4A72-80A3-732912F27C6D}" sibTransId="{3E875B8A-F119-494A-907D-67F8BC091872}"/>
-    <dgm:cxn modelId="{FABDECD6-82D2-449E-8B52-2C7D9EE49E29}" type="presOf" srcId="{24E98E51-90AC-468F-867A-C952D6FD5668}" destId="{37C38F7E-4D19-426C-A64E-1CBDFC363BB7}" srcOrd="0" destOrd="0" presId="urn:microsoft.com/office/officeart/2005/8/layout/hierarchy2"/>
+    <dgm:cxn modelId="{9226ABBA-9108-40F3-8347-6434C4348F59}" type="presOf" srcId="{559D18E3-752D-4EE1-9939-C38FEFFAE5A4}" destId="{9EFBE792-9572-41CC-B394-D06BBCFDDEA7}" srcOrd="0" destOrd="0" presId="urn:microsoft.com/office/officeart/2005/8/layout/hierarchy2"/>
+    <dgm:cxn modelId="{2857CCA0-43B6-4951-BFE1-2805B7ACB62E}" type="presOf" srcId="{24E98E51-90AC-468F-867A-C952D6FD5668}" destId="{37C38F7E-4D19-426C-A64E-1CBDFC363BB7}" srcOrd="0" destOrd="0" presId="urn:microsoft.com/office/officeart/2005/8/layout/hierarchy2"/>
     <dgm:cxn modelId="{967F65B6-C47B-4EC0-ADE6-CAFBBE1F0516}" srcId="{CFFF95AD-6A3E-4156-870B-74376FA448BF}" destId="{559B25C1-457C-4CA8-A035-1849D9779D21}" srcOrd="0" destOrd="0" parTransId="{1489036D-A9DA-40B5-957F-936B4A348264}" sibTransId="{CA40A06D-5492-4390-8F79-91529B97C7E3}"/>
     <dgm:cxn modelId="{D89F6048-F1B4-4787-B926-B49F52CB6F9B}" srcId="{AD7B3DA5-2EE7-42E6-A405-E9204AD083F8}" destId="{4D72C498-B5D7-4A5E-9949-13D4BDD70C79}" srcOrd="0" destOrd="0" parTransId="{3FE4910D-602C-4A72-BB9E-A3BE3A3A0E78}" sibTransId="{A5576FB7-9241-49DD-B403-195A5C6DB3B2}"/>
     <dgm:cxn modelId="{10820E9B-F692-4BF5-B197-3DDE2495C1CB}" srcId="{6EAA9C23-3A78-4C27-AAC9-504C071FA2D8}" destId="{913E8ED9-5793-4239-BAD8-A00A3159E04D}" srcOrd="0" destOrd="0" parTransId="{C72AA88C-4AEE-412B-ABBF-33D17A0AD941}" sibTransId="{E09A0026-5DBE-4A74-ADE4-A8C0FD11704F}"/>
-    <dgm:cxn modelId="{76D6A9C2-1203-45CB-B303-80B314A3988B}" type="presOf" srcId="{65626F29-AB7F-4A3E-92D9-6AFC55134C2D}" destId="{76D26D6D-EDAF-4C52-8B4D-841B0D968087}" srcOrd="0" destOrd="0" presId="urn:microsoft.com/office/officeart/2005/8/layout/hierarchy2"/>
-    <dgm:cxn modelId="{5C03A633-F241-48F0-B9B7-3E1168E6B1D3}" type="presOf" srcId="{1489036D-A9DA-40B5-957F-936B4A348264}" destId="{EBFADA6F-FD50-43FB-87CB-15B1D9AA94CD}" srcOrd="0" destOrd="0" presId="urn:microsoft.com/office/officeart/2005/8/layout/hierarchy2"/>
-    <dgm:cxn modelId="{AE9044F2-4043-41B5-ACDC-1BE5D0989C16}" type="presOf" srcId="{559D18E3-752D-4EE1-9939-C38FEFFAE5A4}" destId="{9EFBE792-9572-41CC-B394-D06BBCFDDEA7}" srcOrd="0" destOrd="0" presId="urn:microsoft.com/office/officeart/2005/8/layout/hierarchy2"/>
+    <dgm:cxn modelId="{C348B6A1-E506-421B-BD5F-0B6F92852A4D}" type="presOf" srcId="{1489036D-A9DA-40B5-957F-936B4A348264}" destId="{EBFADA6F-FD50-43FB-87CB-15B1D9AA94CD}" srcOrd="0" destOrd="0" presId="urn:microsoft.com/office/officeart/2005/8/layout/hierarchy2"/>
+    <dgm:cxn modelId="{2C643BB9-6F97-451E-9B36-57EE1E789B89}" type="presOf" srcId="{AD7B3DA5-2EE7-42E6-A405-E9204AD083F8}" destId="{B96A10A5-DFF5-46F1-944C-3675766C550F}" srcOrd="0" destOrd="0" presId="urn:microsoft.com/office/officeart/2005/8/layout/hierarchy2"/>
+    <dgm:cxn modelId="{14A73B70-12EC-4885-86CA-37C0A91D9434}" type="presOf" srcId="{90721A67-6AD1-4A80-A90E-9D77E7AD4E6D}" destId="{2D8842D7-E959-42FA-BA94-C6E6A8D46F08}" srcOrd="0" destOrd="0" presId="urn:microsoft.com/office/officeart/2005/8/layout/hierarchy2"/>
+    <dgm:cxn modelId="{8BAE1009-E841-4211-811F-0B5CB6169107}" type="presOf" srcId="{139FBCB0-87C1-4D19-9898-BB48C99D5614}" destId="{2D4C1DD3-7A1B-4669-AB42-72A65ACFF1A8}" srcOrd="1" destOrd="0" presId="urn:microsoft.com/office/officeart/2005/8/layout/hierarchy2"/>
     <dgm:cxn modelId="{5D66E035-8128-4BBA-84F0-1D671D2DE898}" srcId="{6EAA9C23-3A78-4C27-AAC9-504C071FA2D8}" destId="{9E6B55FE-E53C-49DC-B515-C2397BEC2CAB}" srcOrd="2" destOrd="0" parTransId="{F1D4A2FF-1ED4-48C6-8293-904F41872AF1}" sibTransId="{9DCC26EF-3D9C-4F2C-A2B6-405DE1FD371A}"/>
-    <dgm:cxn modelId="{AC88A766-27CA-4EC8-98C5-5679923362CA}" type="presOf" srcId="{B13E7694-BD7E-4ACD-8A25-288621413B33}" destId="{D36435EE-5DD9-4CB1-80E2-64E88C5269A2}" srcOrd="0" destOrd="0" presId="urn:microsoft.com/office/officeart/2005/8/layout/hierarchy2"/>
+    <dgm:cxn modelId="{E8A30AA1-61F5-4A82-A127-0C833ACFEB01}" type="presOf" srcId="{DD6977A0-3802-4240-88A2-691E7C2C48A6}" destId="{6F424515-AE64-4689-98CF-DEE19DC54531}" srcOrd="1" destOrd="0" presId="urn:microsoft.com/office/officeart/2005/8/layout/hierarchy2"/>
     <dgm:cxn modelId="{FD18F822-929A-4822-AE96-7ADBA2A3C5CD}" srcId="{4D72C498-B5D7-4A5E-9949-13D4BDD70C79}" destId="{FDC9356B-5836-435E-BB19-C94DC8F3D3EF}" srcOrd="0" destOrd="0" parTransId="{DD6977A0-3802-4240-88A2-691E7C2C48A6}" sibTransId="{20A4AF65-9EE3-422E-A635-F5D68A4A881B}"/>
-    <dgm:cxn modelId="{73C3BFEE-B433-479E-AA5E-DC3A1F761C83}" type="presOf" srcId="{3FE4910D-602C-4A72-BB9E-A3BE3A3A0E78}" destId="{C26101A3-172C-4AFD-8AA5-00EF71442597}" srcOrd="0" destOrd="0" presId="urn:microsoft.com/office/officeart/2005/8/layout/hierarchy2"/>
-    <dgm:cxn modelId="{2476E507-ED9E-4B4D-B7A4-B8BCBBB05DE1}" type="presOf" srcId="{3FE4910D-602C-4A72-BB9E-A3BE3A3A0E78}" destId="{F14A685D-1E0D-4B4F-8491-096DFB19D677}" srcOrd="1" destOrd="0" presId="urn:microsoft.com/office/officeart/2005/8/layout/hierarchy2"/>
-    <dgm:cxn modelId="{E1BB1E65-F4AB-4E9C-9E54-EC9D44F1596C}" type="presOf" srcId="{99F72719-26C5-43AC-9154-CEFFF5CEB37E}" destId="{A8464F86-5444-4B1D-8904-D5D84FB93A63}" srcOrd="0" destOrd="0" presId="urn:microsoft.com/office/officeart/2005/8/layout/hierarchy2"/>
-    <dgm:cxn modelId="{D37F737F-AC07-4351-8FA8-5F93C752BAAA}" type="presOf" srcId="{9E6B55FE-E53C-49DC-B515-C2397BEC2CAB}" destId="{288590B9-AA3F-44E1-86EF-EEFFCBA51BD5}" srcOrd="0" destOrd="0" presId="urn:microsoft.com/office/officeart/2005/8/layout/hierarchy2"/>
-    <dgm:cxn modelId="{513CA99A-6345-4257-9C94-DD1E8C65BDB4}" type="presOf" srcId="{C72AA88C-4AEE-412B-ABBF-33D17A0AD941}" destId="{C0DFBE07-132A-42A3-A5E2-F594000B2340}" srcOrd="1" destOrd="0" presId="urn:microsoft.com/office/officeart/2005/8/layout/hierarchy2"/>
-    <dgm:cxn modelId="{ED439045-D813-40E4-A994-A8AA85338240}" type="presParOf" srcId="{76D26D6D-EDAF-4C52-8B4D-841B0D968087}" destId="{F8FABF40-7E53-41D6-A584-A511DC78C1BE}" srcOrd="0" destOrd="0" presId="urn:microsoft.com/office/officeart/2005/8/layout/hierarchy2"/>
-    <dgm:cxn modelId="{07276CAA-6F02-41CF-B262-45227F103510}" type="presParOf" srcId="{F8FABF40-7E53-41D6-A584-A511DC78C1BE}" destId="{2D8842D7-E959-42FA-BA94-C6E6A8D46F08}" srcOrd="0" destOrd="0" presId="urn:microsoft.com/office/officeart/2005/8/layout/hierarchy2"/>
-    <dgm:cxn modelId="{5CA9EDA2-9DDA-447B-8258-7E2E668B3346}" type="presParOf" srcId="{F8FABF40-7E53-41D6-A584-A511DC78C1BE}" destId="{BE75B47B-3650-4F5E-B461-4EF0A961DD5A}" srcOrd="1" destOrd="0" presId="urn:microsoft.com/office/officeart/2005/8/layout/hierarchy2"/>
-    <dgm:cxn modelId="{9527B038-E664-4023-97DC-E31945B151B0}" type="presParOf" srcId="{BE75B47B-3650-4F5E-B461-4EF0A961DD5A}" destId="{F84282DA-A190-4AE4-80A2-887CA41C8DE9}" srcOrd="0" destOrd="0" presId="urn:microsoft.com/office/officeart/2005/8/layout/hierarchy2"/>
-    <dgm:cxn modelId="{B68E0DAA-99ED-47B5-8BAE-AE621DE64312}" type="presParOf" srcId="{F84282DA-A190-4AE4-80A2-887CA41C8DE9}" destId="{C296F982-F6F0-4728-ADF2-DC91F37071EA}" srcOrd="0" destOrd="0" presId="urn:microsoft.com/office/officeart/2005/8/layout/hierarchy2"/>
-    <dgm:cxn modelId="{0CC70524-3379-41A1-95FA-7E0840A61869}" type="presParOf" srcId="{BE75B47B-3650-4F5E-B461-4EF0A961DD5A}" destId="{CF42DF83-DDC9-476D-B33D-59E7CA944A5E}" srcOrd="1" destOrd="0" presId="urn:microsoft.com/office/officeart/2005/8/layout/hierarchy2"/>
-    <dgm:cxn modelId="{D62FCC36-0B71-42E9-A357-8D890D56B369}" type="presParOf" srcId="{CF42DF83-DDC9-476D-B33D-59E7CA944A5E}" destId="{B96A10A5-DFF5-46F1-944C-3675766C550F}" srcOrd="0" destOrd="0" presId="urn:microsoft.com/office/officeart/2005/8/layout/hierarchy2"/>
-    <dgm:cxn modelId="{C1334F2C-79B2-4135-834F-0FC3F743EDF0}" type="presParOf" srcId="{CF42DF83-DDC9-476D-B33D-59E7CA944A5E}" destId="{4F298BFB-1885-4076-9A22-AC9C0889C64B}" srcOrd="1" destOrd="0" presId="urn:microsoft.com/office/officeart/2005/8/layout/hierarchy2"/>
-    <dgm:cxn modelId="{7A4A9E2A-7E70-4582-B4A8-A880D0DB8508}" type="presParOf" srcId="{4F298BFB-1885-4076-9A22-AC9C0889C64B}" destId="{C26101A3-172C-4AFD-8AA5-00EF71442597}" srcOrd="0" destOrd="0" presId="urn:microsoft.com/office/officeart/2005/8/layout/hierarchy2"/>
-    <dgm:cxn modelId="{EE88D81B-92C7-4C85-9230-CF65D90B1F27}" type="presParOf" srcId="{C26101A3-172C-4AFD-8AA5-00EF71442597}" destId="{F14A685D-1E0D-4B4F-8491-096DFB19D677}" srcOrd="0" destOrd="0" presId="urn:microsoft.com/office/officeart/2005/8/layout/hierarchy2"/>
-    <dgm:cxn modelId="{D4BCA09E-A227-45A4-A305-3431DE19F043}" type="presParOf" srcId="{4F298BFB-1885-4076-9A22-AC9C0889C64B}" destId="{F368639D-315F-4154-88B1-6A5B912D6526}" srcOrd="1" destOrd="0" presId="urn:microsoft.com/office/officeart/2005/8/layout/hierarchy2"/>
-    <dgm:cxn modelId="{CBB45541-F2CD-4E5D-A71B-82E26E8FC2E2}" type="presParOf" srcId="{F368639D-315F-4154-88B1-6A5B912D6526}" destId="{3F3231AA-D37A-47E2-AA64-F3C7B7B2954D}" srcOrd="0" destOrd="0" presId="urn:microsoft.com/office/officeart/2005/8/layout/hierarchy2"/>
-    <dgm:cxn modelId="{6F9A7F31-7A9E-4B2E-B8B3-9341A90139FD}" type="presParOf" srcId="{F368639D-315F-4154-88B1-6A5B912D6526}" destId="{397AEE95-8A0C-4187-A00A-9EB934AA598C}" srcOrd="1" destOrd="0" presId="urn:microsoft.com/office/officeart/2005/8/layout/hierarchy2"/>
-    <dgm:cxn modelId="{2C28E634-EA5F-4F46-BE6B-AA4CF030ABF9}" type="presParOf" srcId="{397AEE95-8A0C-4187-A00A-9EB934AA598C}" destId="{968AF4BE-4974-4BD5-85C7-35A0B47C6F8A}" srcOrd="0" destOrd="0" presId="urn:microsoft.com/office/officeart/2005/8/layout/hierarchy2"/>
-    <dgm:cxn modelId="{CB1A521D-674F-43EE-A99F-FEA1A2C08142}" type="presParOf" srcId="{968AF4BE-4974-4BD5-85C7-35A0B47C6F8A}" destId="{6F424515-AE64-4689-98CF-DEE19DC54531}" srcOrd="0" destOrd="0" presId="urn:microsoft.com/office/officeart/2005/8/layout/hierarchy2"/>
-    <dgm:cxn modelId="{39680AF9-E99C-44D5-A5D5-0245208BE554}" type="presParOf" srcId="{397AEE95-8A0C-4187-A00A-9EB934AA598C}" destId="{EB924A49-A3F3-497C-ACC4-327EDE264F60}" srcOrd="1" destOrd="0" presId="urn:microsoft.com/office/officeart/2005/8/layout/hierarchy2"/>
-    <dgm:cxn modelId="{314BAC2B-E21C-46D6-ADB0-50B69FBAA458}" type="presParOf" srcId="{EB924A49-A3F3-497C-ACC4-327EDE264F60}" destId="{D63F150D-0E96-4C27-A427-95C317656D1D}" srcOrd="0" destOrd="0" presId="urn:microsoft.com/office/officeart/2005/8/layout/hierarchy2"/>
-    <dgm:cxn modelId="{74135FD5-580E-4FB5-AA3D-BFBBD35D2383}" type="presParOf" srcId="{EB924A49-A3F3-497C-ACC4-327EDE264F60}" destId="{1491B2AE-5B55-45CE-B988-8E12BEB8BF55}" srcOrd="1" destOrd="0" presId="urn:microsoft.com/office/officeart/2005/8/layout/hierarchy2"/>
-    <dgm:cxn modelId="{32359F48-0480-4140-AEDA-E1694241F250}" type="presParOf" srcId="{397AEE95-8A0C-4187-A00A-9EB934AA598C}" destId="{AEBC5B76-A737-49A2-B533-66F2022C87AD}" srcOrd="2" destOrd="0" presId="urn:microsoft.com/office/officeart/2005/8/layout/hierarchy2"/>
-    <dgm:cxn modelId="{81B64F1B-E9F9-4CA3-80AD-D82DB9F767E7}" type="presParOf" srcId="{AEBC5B76-A737-49A2-B533-66F2022C87AD}" destId="{2D4C1DD3-7A1B-4669-AB42-72A65ACFF1A8}" srcOrd="0" destOrd="0" presId="urn:microsoft.com/office/officeart/2005/8/layout/hierarchy2"/>
-    <dgm:cxn modelId="{E0EDFC7C-A207-49E1-999E-5094D41E147A}" type="presParOf" srcId="{397AEE95-8A0C-4187-A00A-9EB934AA598C}" destId="{9F7C6272-585E-4DDA-B1DC-EB4580AF2AB2}" srcOrd="3" destOrd="0" presId="urn:microsoft.com/office/officeart/2005/8/layout/hierarchy2"/>
-    <dgm:cxn modelId="{736E50F1-1E23-4EF0-83C5-3AECBCE99216}" type="presParOf" srcId="{9F7C6272-585E-4DDA-B1DC-EB4580AF2AB2}" destId="{DE27DD97-4305-47FC-AFB0-35E1E791B27F}" srcOrd="0" destOrd="0" presId="urn:microsoft.com/office/officeart/2005/8/layout/hierarchy2"/>
-    <dgm:cxn modelId="{28E4A073-1A6E-4FE3-AE83-65A20DC3054B}" type="presParOf" srcId="{9F7C6272-585E-4DDA-B1DC-EB4580AF2AB2}" destId="{4A028989-708D-4CC4-885B-928EC3B6636B}" srcOrd="1" destOrd="0" presId="urn:microsoft.com/office/officeart/2005/8/layout/hierarchy2"/>
-    <dgm:cxn modelId="{63752DB0-E5B7-4D6B-B1AD-199EE7899D76}" type="presParOf" srcId="{4A028989-708D-4CC4-885B-928EC3B6636B}" destId="{EBFADA6F-FD50-43FB-87CB-15B1D9AA94CD}" srcOrd="0" destOrd="0" presId="urn:microsoft.com/office/officeart/2005/8/layout/hierarchy2"/>
-    <dgm:cxn modelId="{D2049572-F69D-4D09-8E86-297636F5DF34}" type="presParOf" srcId="{EBFADA6F-FD50-43FB-87CB-15B1D9AA94CD}" destId="{D2E89353-C1DC-4D8C-81F7-770019C69DEF}" srcOrd="0" destOrd="0" presId="urn:microsoft.com/office/officeart/2005/8/layout/hierarchy2"/>
-    <dgm:cxn modelId="{B1961A6F-6D22-4646-8742-A46B70299394}" type="presParOf" srcId="{4A028989-708D-4CC4-885B-928EC3B6636B}" destId="{CC9BC564-3787-4383-9FFC-61D9D0588B21}" srcOrd="1" destOrd="0" presId="urn:microsoft.com/office/officeart/2005/8/layout/hierarchy2"/>
-    <dgm:cxn modelId="{6E66A2A5-0161-4559-81B1-5DF4EDD9A971}" type="presParOf" srcId="{CC9BC564-3787-4383-9FFC-61D9D0588B21}" destId="{858F7110-3310-4783-BBA8-7EC1E711C660}" srcOrd="0" destOrd="0" presId="urn:microsoft.com/office/officeart/2005/8/layout/hierarchy2"/>
-    <dgm:cxn modelId="{FEA28AC9-D407-41BA-BA67-6EB2E509D4BC}" type="presParOf" srcId="{CC9BC564-3787-4383-9FFC-61D9D0588B21}" destId="{65C1A66E-C56C-4171-AB97-8297D46BDB88}" srcOrd="1" destOrd="0" presId="urn:microsoft.com/office/officeart/2005/8/layout/hierarchy2"/>
-    <dgm:cxn modelId="{28AC5D67-C0AA-4319-89BD-CADA57FD2543}" type="presParOf" srcId="{397AEE95-8A0C-4187-A00A-9EB934AA598C}" destId="{9EFBE792-9572-41CC-B394-D06BBCFDDEA7}" srcOrd="4" destOrd="0" presId="urn:microsoft.com/office/officeart/2005/8/layout/hierarchy2"/>
-    <dgm:cxn modelId="{A83CF2AA-CAD9-409B-BC0C-95E7E681C990}" type="presParOf" srcId="{9EFBE792-9572-41CC-B394-D06BBCFDDEA7}" destId="{E36A5456-E43A-492B-ABAE-06F81987E8E0}" srcOrd="0" destOrd="0" presId="urn:microsoft.com/office/officeart/2005/8/layout/hierarchy2"/>
-    <dgm:cxn modelId="{49D7E571-7DB7-4523-BDD5-1F1D8A899E68}" type="presParOf" srcId="{397AEE95-8A0C-4187-A00A-9EB934AA598C}" destId="{6D225540-AFA0-415E-A130-ABE75225B256}" srcOrd="5" destOrd="0" presId="urn:microsoft.com/office/officeart/2005/8/layout/hierarchy2"/>
-    <dgm:cxn modelId="{0397DC1B-240B-4749-9157-F7F01A8BF668}" type="presParOf" srcId="{6D225540-AFA0-415E-A130-ABE75225B256}" destId="{37C38F7E-4D19-426C-A64E-1CBDFC363BB7}" srcOrd="0" destOrd="0" presId="urn:microsoft.com/office/officeart/2005/8/layout/hierarchy2"/>
-    <dgm:cxn modelId="{EA637894-D02D-4770-AE04-A9BF6063A681}" type="presParOf" srcId="{6D225540-AFA0-415E-A130-ABE75225B256}" destId="{F4349A4C-5F5C-42E6-B925-D581139B19CA}" srcOrd="1" destOrd="0" presId="urn:microsoft.com/office/officeart/2005/8/layout/hierarchy2"/>
-    <dgm:cxn modelId="{8B9371D7-33A6-4DF4-BE07-2C61F88A522D}" type="presParOf" srcId="{BE75B47B-3650-4F5E-B461-4EF0A961DD5A}" destId="{A8464F86-5444-4B1D-8904-D5D84FB93A63}" srcOrd="2" destOrd="0" presId="urn:microsoft.com/office/officeart/2005/8/layout/hierarchy2"/>
-    <dgm:cxn modelId="{C99AD43A-65B7-436A-8227-AA9871639DC6}" type="presParOf" srcId="{A8464F86-5444-4B1D-8904-D5D84FB93A63}" destId="{ECBF6DD1-22FB-4942-9A69-C2E334F2B933}" srcOrd="0" destOrd="0" presId="urn:microsoft.com/office/officeart/2005/8/layout/hierarchy2"/>
-    <dgm:cxn modelId="{5FC39812-8FFF-498B-B6BF-54F6B285C5A1}" type="presParOf" srcId="{BE75B47B-3650-4F5E-B461-4EF0A961DD5A}" destId="{E0C7B8DF-83A1-45D9-B9D9-9ED1C37E4CA4}" srcOrd="3" destOrd="0" presId="urn:microsoft.com/office/officeart/2005/8/layout/hierarchy2"/>
-    <dgm:cxn modelId="{05599B2C-8C0C-41DE-91D3-83FACDBC6D32}" type="presParOf" srcId="{E0C7B8DF-83A1-45D9-B9D9-9ED1C37E4CA4}" destId="{FFF314B7-9492-4462-8B1C-7BC33784FA0A}" srcOrd="0" destOrd="0" presId="urn:microsoft.com/office/officeart/2005/8/layout/hierarchy2"/>
-    <dgm:cxn modelId="{EC2571AB-283B-402F-AC72-DB853BA64D0F}" type="presParOf" srcId="{E0C7B8DF-83A1-45D9-B9D9-9ED1C37E4CA4}" destId="{F4FA03A4-3DA6-47F7-9A77-3B374796CB77}" srcOrd="1" destOrd="0" presId="urn:microsoft.com/office/officeart/2005/8/layout/hierarchy2"/>
-    <dgm:cxn modelId="{BC3C4B07-5546-4C91-A2AB-D40D3376B226}" type="presParOf" srcId="{F4FA03A4-3DA6-47F7-9A77-3B374796CB77}" destId="{8E5DD861-D493-4A0A-B81E-EB2108ED9BB3}" srcOrd="0" destOrd="0" presId="urn:microsoft.com/office/officeart/2005/8/layout/hierarchy2"/>
-    <dgm:cxn modelId="{4A3D3325-F17F-4896-ADD3-E6C920F8584A}" type="presParOf" srcId="{8E5DD861-D493-4A0A-B81E-EB2108ED9BB3}" destId="{C0DFBE07-132A-42A3-A5E2-F594000B2340}" srcOrd="0" destOrd="0" presId="urn:microsoft.com/office/officeart/2005/8/layout/hierarchy2"/>
-    <dgm:cxn modelId="{FE53BDA2-2FFE-47D4-8AC2-BEE7D1EBB1CA}" type="presParOf" srcId="{F4FA03A4-3DA6-47F7-9A77-3B374796CB77}" destId="{D48AA310-08E8-41B2-9889-9054306545F3}" srcOrd="1" destOrd="0" presId="urn:microsoft.com/office/officeart/2005/8/layout/hierarchy2"/>
-    <dgm:cxn modelId="{89614EF7-A5EA-4914-976B-D59E79ECFCEE}" type="presParOf" srcId="{D48AA310-08E8-41B2-9889-9054306545F3}" destId="{A21B35AB-A6E7-40B0-A48C-F2137E09EDE9}" srcOrd="0" destOrd="0" presId="urn:microsoft.com/office/officeart/2005/8/layout/hierarchy2"/>
-    <dgm:cxn modelId="{C7055224-B343-4F7D-B6AD-686A9D814462}" type="presParOf" srcId="{D48AA310-08E8-41B2-9889-9054306545F3}" destId="{8B5CE3EF-0622-44C1-849C-2057D356BCBF}" srcOrd="1" destOrd="0" presId="urn:microsoft.com/office/officeart/2005/8/layout/hierarchy2"/>
-    <dgm:cxn modelId="{43D11D59-10B7-4306-B4CA-A52E88950E45}" type="presParOf" srcId="{F4FA03A4-3DA6-47F7-9A77-3B374796CB77}" destId="{D36435EE-5DD9-4CB1-80E2-64E88C5269A2}" srcOrd="2" destOrd="0" presId="urn:microsoft.com/office/officeart/2005/8/layout/hierarchy2"/>
-    <dgm:cxn modelId="{707236FD-9B28-45B5-A03C-368B005E31F9}" type="presParOf" srcId="{D36435EE-5DD9-4CB1-80E2-64E88C5269A2}" destId="{2FF43323-1B88-4D6E-A12C-28C1BD2304F7}" srcOrd="0" destOrd="0" presId="urn:microsoft.com/office/officeart/2005/8/layout/hierarchy2"/>
-    <dgm:cxn modelId="{49BA8091-DE3B-43B1-B25B-BCC13C56C10D}" type="presParOf" srcId="{F4FA03A4-3DA6-47F7-9A77-3B374796CB77}" destId="{36D12C6A-C33F-444D-985E-C87528F365EF}" srcOrd="3" destOrd="0" presId="urn:microsoft.com/office/officeart/2005/8/layout/hierarchy2"/>
-    <dgm:cxn modelId="{D898600A-9900-4D20-BED4-BACAAAFD0254}" type="presParOf" srcId="{36D12C6A-C33F-444D-985E-C87528F365EF}" destId="{D91136A0-BBA5-4033-85D4-E551E48A4097}" srcOrd="0" destOrd="0" presId="urn:microsoft.com/office/officeart/2005/8/layout/hierarchy2"/>
-    <dgm:cxn modelId="{6F78BC3F-9C86-4FE6-921A-B78B6CCEA05E}" type="presParOf" srcId="{36D12C6A-C33F-444D-985E-C87528F365EF}" destId="{18A8A596-414D-45EC-82A0-4CE6CE2BCEAF}" srcOrd="1" destOrd="0" presId="urn:microsoft.com/office/officeart/2005/8/layout/hierarchy2"/>
-    <dgm:cxn modelId="{43B022A5-CFC2-4CBF-971A-C2F618602662}" type="presParOf" srcId="{F4FA03A4-3DA6-47F7-9A77-3B374796CB77}" destId="{215E04C8-8ADC-4870-8072-6C6871A934E8}" srcOrd="4" destOrd="0" presId="urn:microsoft.com/office/officeart/2005/8/layout/hierarchy2"/>
-    <dgm:cxn modelId="{878998F3-7C39-4AB3-869F-BE38EA53FAF3}" type="presParOf" srcId="{215E04C8-8ADC-4870-8072-6C6871A934E8}" destId="{881DB251-9FB1-4300-9BCC-5ED061EBD6BA}" srcOrd="0" destOrd="0" presId="urn:microsoft.com/office/officeart/2005/8/layout/hierarchy2"/>
-    <dgm:cxn modelId="{2863FAF2-81C5-424E-80D3-1174618AD562}" type="presParOf" srcId="{F4FA03A4-3DA6-47F7-9A77-3B374796CB77}" destId="{99095670-E0F4-480E-9255-5D1CF51C2306}" srcOrd="5" destOrd="0" presId="urn:microsoft.com/office/officeart/2005/8/layout/hierarchy2"/>
-    <dgm:cxn modelId="{674F6741-1D16-43DB-A5AC-39AEFA896731}" type="presParOf" srcId="{99095670-E0F4-480E-9255-5D1CF51C2306}" destId="{288590B9-AA3F-44E1-86EF-EEFFCBA51BD5}" srcOrd="0" destOrd="0" presId="urn:microsoft.com/office/officeart/2005/8/layout/hierarchy2"/>
-    <dgm:cxn modelId="{3C2DB1C6-1A9E-4A4A-8E06-0740E199B79F}" type="presParOf" srcId="{99095670-E0F4-480E-9255-5D1CF51C2306}" destId="{C9ADEDFB-79EA-4185-B0EC-F6EC4D8F782E}" srcOrd="1" destOrd="0" presId="urn:microsoft.com/office/officeart/2005/8/layout/hierarchy2"/>
-    <dgm:cxn modelId="{408F5BB6-5C0B-427B-8DDA-996C4B0D4792}" type="presParOf" srcId="{F4FA03A4-3DA6-47F7-9A77-3B374796CB77}" destId="{D955C53B-B716-4B38-9366-F9DF3D076BCB}" srcOrd="6" destOrd="0" presId="urn:microsoft.com/office/officeart/2005/8/layout/hierarchy2"/>
-    <dgm:cxn modelId="{B7BDAE83-7083-41F5-81E5-F5D67235E109}" type="presParOf" srcId="{D955C53B-B716-4B38-9366-F9DF3D076BCB}" destId="{1FDB852C-60D2-4512-8688-DBBE489C7C32}" srcOrd="0" destOrd="0" presId="urn:microsoft.com/office/officeart/2005/8/layout/hierarchy2"/>
-    <dgm:cxn modelId="{8B607650-6C92-4299-8065-195E3C3EA22E}" type="presParOf" srcId="{F4FA03A4-3DA6-47F7-9A77-3B374796CB77}" destId="{4D2DD327-F21E-40DF-89CF-2531CE508332}" srcOrd="7" destOrd="0" presId="urn:microsoft.com/office/officeart/2005/8/layout/hierarchy2"/>
-    <dgm:cxn modelId="{5FFA3345-C233-402C-AE8F-5E1B3581C725}" type="presParOf" srcId="{4D2DD327-F21E-40DF-89CF-2531CE508332}" destId="{98EDA116-065D-473B-983B-F7A1A4E0692D}" srcOrd="0" destOrd="0" presId="urn:microsoft.com/office/officeart/2005/8/layout/hierarchy2"/>
-    <dgm:cxn modelId="{A35B0BEB-3B4E-40FA-A721-E6E63D5F08ED}" type="presParOf" srcId="{4D2DD327-F21E-40DF-89CF-2531CE508332}" destId="{DF92D010-B557-4787-97CA-5DC4251ABFBB}" srcOrd="1" destOrd="0" presId="urn:microsoft.com/office/officeart/2005/8/layout/hierarchy2"/>
+    <dgm:cxn modelId="{8D4893F6-DC2E-4A28-9D7B-DAD1CB9C9DB7}" type="presOf" srcId="{1489036D-A9DA-40B5-957F-936B4A348264}" destId="{D2E89353-C1DC-4D8C-81F7-770019C69DEF}" srcOrd="1" destOrd="0" presId="urn:microsoft.com/office/officeart/2005/8/layout/hierarchy2"/>
+    <dgm:cxn modelId="{5E67878C-DEF5-49F9-85E6-415FC3015F96}" type="presOf" srcId="{597EB83F-9AF9-4A72-80A3-732912F27C6D}" destId="{1FDB852C-60D2-4512-8688-DBBE489C7C32}" srcOrd="1" destOrd="0" presId="urn:microsoft.com/office/officeart/2005/8/layout/hierarchy2"/>
+    <dgm:cxn modelId="{48D7328B-74B7-4B48-93EB-1D1F6520C660}" type="presParOf" srcId="{76D26D6D-EDAF-4C52-8B4D-841B0D968087}" destId="{F8FABF40-7E53-41D6-A584-A511DC78C1BE}" srcOrd="0" destOrd="0" presId="urn:microsoft.com/office/officeart/2005/8/layout/hierarchy2"/>
+    <dgm:cxn modelId="{03956EB3-EFFA-454E-83E9-77C5DF757391}" type="presParOf" srcId="{F8FABF40-7E53-41D6-A584-A511DC78C1BE}" destId="{2D8842D7-E959-42FA-BA94-C6E6A8D46F08}" srcOrd="0" destOrd="0" presId="urn:microsoft.com/office/officeart/2005/8/layout/hierarchy2"/>
+    <dgm:cxn modelId="{3B2E8E02-324A-4CAD-A4C2-3D5529A12C3A}" type="presParOf" srcId="{F8FABF40-7E53-41D6-A584-A511DC78C1BE}" destId="{BE75B47B-3650-4F5E-B461-4EF0A961DD5A}" srcOrd="1" destOrd="0" presId="urn:microsoft.com/office/officeart/2005/8/layout/hierarchy2"/>
+    <dgm:cxn modelId="{6ED97662-15CA-43B1-9738-961C07CE6C90}" type="presParOf" srcId="{BE75B47B-3650-4F5E-B461-4EF0A961DD5A}" destId="{F84282DA-A190-4AE4-80A2-887CA41C8DE9}" srcOrd="0" destOrd="0" presId="urn:microsoft.com/office/officeart/2005/8/layout/hierarchy2"/>
+    <dgm:cxn modelId="{5D63C822-5AC6-4643-9E54-F917F680CFA7}" type="presParOf" srcId="{F84282DA-A190-4AE4-80A2-887CA41C8DE9}" destId="{C296F982-F6F0-4728-ADF2-DC91F37071EA}" srcOrd="0" destOrd="0" presId="urn:microsoft.com/office/officeart/2005/8/layout/hierarchy2"/>
+    <dgm:cxn modelId="{DF8A5F37-4928-4BFE-B749-E5817995BA80}" type="presParOf" srcId="{BE75B47B-3650-4F5E-B461-4EF0A961DD5A}" destId="{CF42DF83-DDC9-476D-B33D-59E7CA944A5E}" srcOrd="1" destOrd="0" presId="urn:microsoft.com/office/officeart/2005/8/layout/hierarchy2"/>
+    <dgm:cxn modelId="{BC1484D5-FFA5-45AF-9D99-BB2411F09B19}" type="presParOf" srcId="{CF42DF83-DDC9-476D-B33D-59E7CA944A5E}" destId="{B96A10A5-DFF5-46F1-944C-3675766C550F}" srcOrd="0" destOrd="0" presId="urn:microsoft.com/office/officeart/2005/8/layout/hierarchy2"/>
+    <dgm:cxn modelId="{1170A479-6B2B-4174-917E-EB4066B21A92}" type="presParOf" srcId="{CF42DF83-DDC9-476D-B33D-59E7CA944A5E}" destId="{4F298BFB-1885-4076-9A22-AC9C0889C64B}" srcOrd="1" destOrd="0" presId="urn:microsoft.com/office/officeart/2005/8/layout/hierarchy2"/>
+    <dgm:cxn modelId="{2750AEB9-FDE3-4332-85BE-11F340AA5AAF}" type="presParOf" srcId="{4F298BFB-1885-4076-9A22-AC9C0889C64B}" destId="{C26101A3-172C-4AFD-8AA5-00EF71442597}" srcOrd="0" destOrd="0" presId="urn:microsoft.com/office/officeart/2005/8/layout/hierarchy2"/>
+    <dgm:cxn modelId="{DF50B6A7-E775-4454-864E-F633C55EFD73}" type="presParOf" srcId="{C26101A3-172C-4AFD-8AA5-00EF71442597}" destId="{F14A685D-1E0D-4B4F-8491-096DFB19D677}" srcOrd="0" destOrd="0" presId="urn:microsoft.com/office/officeart/2005/8/layout/hierarchy2"/>
+    <dgm:cxn modelId="{80996928-F57C-4C78-8B4E-6C7635E34989}" type="presParOf" srcId="{4F298BFB-1885-4076-9A22-AC9C0889C64B}" destId="{F368639D-315F-4154-88B1-6A5B912D6526}" srcOrd="1" destOrd="0" presId="urn:microsoft.com/office/officeart/2005/8/layout/hierarchy2"/>
+    <dgm:cxn modelId="{DD045E6E-54D9-4613-B9A4-22FBC9E4058A}" type="presParOf" srcId="{F368639D-315F-4154-88B1-6A5B912D6526}" destId="{3F3231AA-D37A-47E2-AA64-F3C7B7B2954D}" srcOrd="0" destOrd="0" presId="urn:microsoft.com/office/officeart/2005/8/layout/hierarchy2"/>
+    <dgm:cxn modelId="{DDF8E050-47C0-4736-B73A-B90ADFE15CE5}" type="presParOf" srcId="{F368639D-315F-4154-88B1-6A5B912D6526}" destId="{397AEE95-8A0C-4187-A00A-9EB934AA598C}" srcOrd="1" destOrd="0" presId="urn:microsoft.com/office/officeart/2005/8/layout/hierarchy2"/>
+    <dgm:cxn modelId="{916CB483-57A9-46D8-8C8E-6273191F3A91}" type="presParOf" srcId="{397AEE95-8A0C-4187-A00A-9EB934AA598C}" destId="{968AF4BE-4974-4BD5-85C7-35A0B47C6F8A}" srcOrd="0" destOrd="0" presId="urn:microsoft.com/office/officeart/2005/8/layout/hierarchy2"/>
+    <dgm:cxn modelId="{F9765269-A521-465E-8838-5E177726B301}" type="presParOf" srcId="{968AF4BE-4974-4BD5-85C7-35A0B47C6F8A}" destId="{6F424515-AE64-4689-98CF-DEE19DC54531}" srcOrd="0" destOrd="0" presId="urn:microsoft.com/office/officeart/2005/8/layout/hierarchy2"/>
+    <dgm:cxn modelId="{027DF9EB-2E0F-4892-A50A-38D3BF7F824F}" type="presParOf" srcId="{397AEE95-8A0C-4187-A00A-9EB934AA598C}" destId="{EB924A49-A3F3-497C-ACC4-327EDE264F60}" srcOrd="1" destOrd="0" presId="urn:microsoft.com/office/officeart/2005/8/layout/hierarchy2"/>
+    <dgm:cxn modelId="{5B46FB24-416A-4E1B-9C70-AB933A66EBB4}" type="presParOf" srcId="{EB924A49-A3F3-497C-ACC4-327EDE264F60}" destId="{D63F150D-0E96-4C27-A427-95C317656D1D}" srcOrd="0" destOrd="0" presId="urn:microsoft.com/office/officeart/2005/8/layout/hierarchy2"/>
+    <dgm:cxn modelId="{A7C94D4A-27F1-4E80-90D0-7E25B2283A49}" type="presParOf" srcId="{EB924A49-A3F3-497C-ACC4-327EDE264F60}" destId="{1491B2AE-5B55-45CE-B988-8E12BEB8BF55}" srcOrd="1" destOrd="0" presId="urn:microsoft.com/office/officeart/2005/8/layout/hierarchy2"/>
+    <dgm:cxn modelId="{770E23BC-3CCE-4211-A8A5-E8DABE8F5904}" type="presParOf" srcId="{397AEE95-8A0C-4187-A00A-9EB934AA598C}" destId="{AEBC5B76-A737-49A2-B533-66F2022C87AD}" srcOrd="2" destOrd="0" presId="urn:microsoft.com/office/officeart/2005/8/layout/hierarchy2"/>
+    <dgm:cxn modelId="{9FBF3972-72B8-43FF-AFE3-5225C01CC021}" type="presParOf" srcId="{AEBC5B76-A737-49A2-B533-66F2022C87AD}" destId="{2D4C1DD3-7A1B-4669-AB42-72A65ACFF1A8}" srcOrd="0" destOrd="0" presId="urn:microsoft.com/office/officeart/2005/8/layout/hierarchy2"/>
+    <dgm:cxn modelId="{06CCDF55-9933-48AC-BD64-682C58605881}" type="presParOf" srcId="{397AEE95-8A0C-4187-A00A-9EB934AA598C}" destId="{9F7C6272-585E-4DDA-B1DC-EB4580AF2AB2}" srcOrd="3" destOrd="0" presId="urn:microsoft.com/office/officeart/2005/8/layout/hierarchy2"/>
+    <dgm:cxn modelId="{D8A43709-78A9-4327-B6AB-639DBA1B359C}" type="presParOf" srcId="{9F7C6272-585E-4DDA-B1DC-EB4580AF2AB2}" destId="{DE27DD97-4305-47FC-AFB0-35E1E791B27F}" srcOrd="0" destOrd="0" presId="urn:microsoft.com/office/officeart/2005/8/layout/hierarchy2"/>
+    <dgm:cxn modelId="{FE09B315-36DD-40E7-97FB-B08DF9FB1228}" type="presParOf" srcId="{9F7C6272-585E-4DDA-B1DC-EB4580AF2AB2}" destId="{4A028989-708D-4CC4-885B-928EC3B6636B}" srcOrd="1" destOrd="0" presId="urn:microsoft.com/office/officeart/2005/8/layout/hierarchy2"/>
+    <dgm:cxn modelId="{3F56E401-665C-4218-A60D-56C179C888C5}" type="presParOf" srcId="{4A028989-708D-4CC4-885B-928EC3B6636B}" destId="{EBFADA6F-FD50-43FB-87CB-15B1D9AA94CD}" srcOrd="0" destOrd="0" presId="urn:microsoft.com/office/officeart/2005/8/layout/hierarchy2"/>
+    <dgm:cxn modelId="{2E084690-A952-4310-827F-F67D3F41D42F}" type="presParOf" srcId="{EBFADA6F-FD50-43FB-87CB-15B1D9AA94CD}" destId="{D2E89353-C1DC-4D8C-81F7-770019C69DEF}" srcOrd="0" destOrd="0" presId="urn:microsoft.com/office/officeart/2005/8/layout/hierarchy2"/>
+    <dgm:cxn modelId="{ECA54151-1477-4BEA-AF6D-AE8C281210FA}" type="presParOf" srcId="{4A028989-708D-4CC4-885B-928EC3B6636B}" destId="{CC9BC564-3787-4383-9FFC-61D9D0588B21}" srcOrd="1" destOrd="0" presId="urn:microsoft.com/office/officeart/2005/8/layout/hierarchy2"/>
+    <dgm:cxn modelId="{26DBF03C-8202-45C8-B6D7-61621FCC6ABF}" type="presParOf" srcId="{CC9BC564-3787-4383-9FFC-61D9D0588B21}" destId="{858F7110-3310-4783-BBA8-7EC1E711C660}" srcOrd="0" destOrd="0" presId="urn:microsoft.com/office/officeart/2005/8/layout/hierarchy2"/>
+    <dgm:cxn modelId="{A521C2C4-B24D-40F8-96A0-0A5470BD0E37}" type="presParOf" srcId="{CC9BC564-3787-4383-9FFC-61D9D0588B21}" destId="{65C1A66E-C56C-4171-AB97-8297D46BDB88}" srcOrd="1" destOrd="0" presId="urn:microsoft.com/office/officeart/2005/8/layout/hierarchy2"/>
+    <dgm:cxn modelId="{625457FE-7593-4AA1-9679-8C666B3BC712}" type="presParOf" srcId="{397AEE95-8A0C-4187-A00A-9EB934AA598C}" destId="{9EFBE792-9572-41CC-B394-D06BBCFDDEA7}" srcOrd="4" destOrd="0" presId="urn:microsoft.com/office/officeart/2005/8/layout/hierarchy2"/>
+    <dgm:cxn modelId="{EE600B27-485C-43A0-9456-C0CFFF836776}" type="presParOf" srcId="{9EFBE792-9572-41CC-B394-D06BBCFDDEA7}" destId="{E36A5456-E43A-492B-ABAE-06F81987E8E0}" srcOrd="0" destOrd="0" presId="urn:microsoft.com/office/officeart/2005/8/layout/hierarchy2"/>
+    <dgm:cxn modelId="{3FD8F88E-9F1A-4011-A16C-4286BE9D7282}" type="presParOf" srcId="{397AEE95-8A0C-4187-A00A-9EB934AA598C}" destId="{6D225540-AFA0-415E-A130-ABE75225B256}" srcOrd="5" destOrd="0" presId="urn:microsoft.com/office/officeart/2005/8/layout/hierarchy2"/>
+    <dgm:cxn modelId="{3B5C20BB-C885-4D90-800B-62FCAD8D1716}" type="presParOf" srcId="{6D225540-AFA0-415E-A130-ABE75225B256}" destId="{37C38F7E-4D19-426C-A64E-1CBDFC363BB7}" srcOrd="0" destOrd="0" presId="urn:microsoft.com/office/officeart/2005/8/layout/hierarchy2"/>
+    <dgm:cxn modelId="{A0997E8A-FFA1-46F2-95B4-028025E2F563}" type="presParOf" srcId="{6D225540-AFA0-415E-A130-ABE75225B256}" destId="{F4349A4C-5F5C-42E6-B925-D581139B19CA}" srcOrd="1" destOrd="0" presId="urn:microsoft.com/office/officeart/2005/8/layout/hierarchy2"/>
+    <dgm:cxn modelId="{6F5E9D29-FC21-438B-97E5-473D061C83E1}" type="presParOf" srcId="{BE75B47B-3650-4F5E-B461-4EF0A961DD5A}" destId="{A8464F86-5444-4B1D-8904-D5D84FB93A63}" srcOrd="2" destOrd="0" presId="urn:microsoft.com/office/officeart/2005/8/layout/hierarchy2"/>
+    <dgm:cxn modelId="{D04D0D59-1D03-41A2-B48F-2F296A5962A6}" type="presParOf" srcId="{A8464F86-5444-4B1D-8904-D5D84FB93A63}" destId="{ECBF6DD1-22FB-4942-9A69-C2E334F2B933}" srcOrd="0" destOrd="0" presId="urn:microsoft.com/office/officeart/2005/8/layout/hierarchy2"/>
+    <dgm:cxn modelId="{7C844ACC-627F-4BE1-BC31-ABF1A5A789C4}" type="presParOf" srcId="{BE75B47B-3650-4F5E-B461-4EF0A961DD5A}" destId="{E0C7B8DF-83A1-45D9-B9D9-9ED1C37E4CA4}" srcOrd="3" destOrd="0" presId="urn:microsoft.com/office/officeart/2005/8/layout/hierarchy2"/>
+    <dgm:cxn modelId="{723E6B1B-4CA1-4A3C-A01A-4C60CD33713D}" type="presParOf" srcId="{E0C7B8DF-83A1-45D9-B9D9-9ED1C37E4CA4}" destId="{FFF314B7-9492-4462-8B1C-7BC33784FA0A}" srcOrd="0" destOrd="0" presId="urn:microsoft.com/office/officeart/2005/8/layout/hierarchy2"/>
+    <dgm:cxn modelId="{68B5A11E-6CBB-4CC4-9AAB-3FD2464922F2}" type="presParOf" srcId="{E0C7B8DF-83A1-45D9-B9D9-9ED1C37E4CA4}" destId="{F4FA03A4-3DA6-47F7-9A77-3B374796CB77}" srcOrd="1" destOrd="0" presId="urn:microsoft.com/office/officeart/2005/8/layout/hierarchy2"/>
+    <dgm:cxn modelId="{3C700834-EA16-4E33-B9F9-0D5517B5ACAF}" type="presParOf" srcId="{F4FA03A4-3DA6-47F7-9A77-3B374796CB77}" destId="{8E5DD861-D493-4A0A-B81E-EB2108ED9BB3}" srcOrd="0" destOrd="0" presId="urn:microsoft.com/office/officeart/2005/8/layout/hierarchy2"/>
+    <dgm:cxn modelId="{3AFC49F2-8C17-46C7-862F-5918D81B3ABD}" type="presParOf" srcId="{8E5DD861-D493-4A0A-B81E-EB2108ED9BB3}" destId="{C0DFBE07-132A-42A3-A5E2-F594000B2340}" srcOrd="0" destOrd="0" presId="urn:microsoft.com/office/officeart/2005/8/layout/hierarchy2"/>
+    <dgm:cxn modelId="{5BE4612D-D35D-431E-AD82-DAF759675AC6}" type="presParOf" srcId="{F4FA03A4-3DA6-47F7-9A77-3B374796CB77}" destId="{D48AA310-08E8-41B2-9889-9054306545F3}" srcOrd="1" destOrd="0" presId="urn:microsoft.com/office/officeart/2005/8/layout/hierarchy2"/>
+    <dgm:cxn modelId="{2C9CACA2-2487-4726-ADA5-5244134C3DFC}" type="presParOf" srcId="{D48AA310-08E8-41B2-9889-9054306545F3}" destId="{A21B35AB-A6E7-40B0-A48C-F2137E09EDE9}" srcOrd="0" destOrd="0" presId="urn:microsoft.com/office/officeart/2005/8/layout/hierarchy2"/>
+    <dgm:cxn modelId="{71AD64D0-4B3E-42E3-9D69-222F8E93842B}" type="presParOf" srcId="{D48AA310-08E8-41B2-9889-9054306545F3}" destId="{8B5CE3EF-0622-44C1-849C-2057D356BCBF}" srcOrd="1" destOrd="0" presId="urn:microsoft.com/office/officeart/2005/8/layout/hierarchy2"/>
+    <dgm:cxn modelId="{8590EFCA-65F9-4C93-9E9E-7C97EDA89143}" type="presParOf" srcId="{F4FA03A4-3DA6-47F7-9A77-3B374796CB77}" destId="{D36435EE-5DD9-4CB1-80E2-64E88C5269A2}" srcOrd="2" destOrd="0" presId="urn:microsoft.com/office/officeart/2005/8/layout/hierarchy2"/>
+    <dgm:cxn modelId="{E4E69A20-12B9-4ABF-BE08-468B8C451DC3}" type="presParOf" srcId="{D36435EE-5DD9-4CB1-80E2-64E88C5269A2}" destId="{2FF43323-1B88-4D6E-A12C-28C1BD2304F7}" srcOrd="0" destOrd="0" presId="urn:microsoft.com/office/officeart/2005/8/layout/hierarchy2"/>
+    <dgm:cxn modelId="{4B712820-90C6-470E-AFF2-2E739DFB3898}" type="presParOf" srcId="{F4FA03A4-3DA6-47F7-9A77-3B374796CB77}" destId="{36D12C6A-C33F-444D-985E-C87528F365EF}" srcOrd="3" destOrd="0" presId="urn:microsoft.com/office/officeart/2005/8/layout/hierarchy2"/>
+    <dgm:cxn modelId="{5A082DEB-8CB4-4F01-9A96-DCEAB340C269}" type="presParOf" srcId="{36D12C6A-C33F-444D-985E-C87528F365EF}" destId="{D91136A0-BBA5-4033-85D4-E551E48A4097}" srcOrd="0" destOrd="0" presId="urn:microsoft.com/office/officeart/2005/8/layout/hierarchy2"/>
+    <dgm:cxn modelId="{EDAA3804-EBD8-4BB0-A304-160DE3509D96}" type="presParOf" srcId="{36D12C6A-C33F-444D-985E-C87528F365EF}" destId="{18A8A596-414D-45EC-82A0-4CE6CE2BCEAF}" srcOrd="1" destOrd="0" presId="urn:microsoft.com/office/officeart/2005/8/layout/hierarchy2"/>
+    <dgm:cxn modelId="{865D0C4B-7CDC-4789-96E1-D4F1EBC84867}" type="presParOf" srcId="{F4FA03A4-3DA6-47F7-9A77-3B374796CB77}" destId="{215E04C8-8ADC-4870-8072-6C6871A934E8}" srcOrd="4" destOrd="0" presId="urn:microsoft.com/office/officeart/2005/8/layout/hierarchy2"/>
+    <dgm:cxn modelId="{C6DD13D7-4EDF-4BA7-AEB4-B62A4F0E75D4}" type="presParOf" srcId="{215E04C8-8ADC-4870-8072-6C6871A934E8}" destId="{881DB251-9FB1-4300-9BCC-5ED061EBD6BA}" srcOrd="0" destOrd="0" presId="urn:microsoft.com/office/officeart/2005/8/layout/hierarchy2"/>
+    <dgm:cxn modelId="{1E9F1A1E-735C-4C90-930D-099647732CD4}" type="presParOf" srcId="{F4FA03A4-3DA6-47F7-9A77-3B374796CB77}" destId="{99095670-E0F4-480E-9255-5D1CF51C2306}" srcOrd="5" destOrd="0" presId="urn:microsoft.com/office/officeart/2005/8/layout/hierarchy2"/>
+    <dgm:cxn modelId="{AD36CC95-D702-4B6F-9453-212BBD4249F3}" type="presParOf" srcId="{99095670-E0F4-480E-9255-5D1CF51C2306}" destId="{288590B9-AA3F-44E1-86EF-EEFFCBA51BD5}" srcOrd="0" destOrd="0" presId="urn:microsoft.com/office/officeart/2005/8/layout/hierarchy2"/>
+    <dgm:cxn modelId="{DBAE0E3F-167B-4EB7-912D-B4D729414D16}" type="presParOf" srcId="{99095670-E0F4-480E-9255-5D1CF51C2306}" destId="{C9ADEDFB-79EA-4185-B0EC-F6EC4D8F782E}" srcOrd="1" destOrd="0" presId="urn:microsoft.com/office/officeart/2005/8/layout/hierarchy2"/>
+    <dgm:cxn modelId="{B35EFC3E-44F0-4F95-8C4E-01D0B6879DF5}" type="presParOf" srcId="{F4FA03A4-3DA6-47F7-9A77-3B374796CB77}" destId="{D955C53B-B716-4B38-9366-F9DF3D076BCB}" srcOrd="6" destOrd="0" presId="urn:microsoft.com/office/officeart/2005/8/layout/hierarchy2"/>
+    <dgm:cxn modelId="{4F90BB7C-FF6B-4BED-9595-F2073A0FDA0D}" type="presParOf" srcId="{D955C53B-B716-4B38-9366-F9DF3D076BCB}" destId="{1FDB852C-60D2-4512-8688-DBBE489C7C32}" srcOrd="0" destOrd="0" presId="urn:microsoft.com/office/officeart/2005/8/layout/hierarchy2"/>
+    <dgm:cxn modelId="{DB958E00-A274-4516-B528-CFB843282CEF}" type="presParOf" srcId="{F4FA03A4-3DA6-47F7-9A77-3B374796CB77}" destId="{4D2DD327-F21E-40DF-89CF-2531CE508332}" srcOrd="7" destOrd="0" presId="urn:microsoft.com/office/officeart/2005/8/layout/hierarchy2"/>
+    <dgm:cxn modelId="{582ED213-3A2C-4CE0-AD6C-AAAD10045B9C}" type="presParOf" srcId="{4D2DD327-F21E-40DF-89CF-2531CE508332}" destId="{98EDA116-065D-473B-983B-F7A1A4E0692D}" srcOrd="0" destOrd="0" presId="urn:microsoft.com/office/officeart/2005/8/layout/hierarchy2"/>
+    <dgm:cxn modelId="{A45FD446-6448-4CC5-A4E1-7A52AC0B0271}" type="presParOf" srcId="{4D2DD327-F21E-40DF-89CF-2531CE508332}" destId="{DF92D010-B557-4787-97CA-5DC4251ABFBB}" srcOrd="1" destOrd="0" presId="urn:microsoft.com/office/officeart/2005/8/layout/hierarchy2"/>
   </dgm:cxnLst>
   <dgm:bg/>
   <dgm:whole/>
@@ -20880,103 +20023,103 @@
     </dgm:pt>
   </dgm:ptLst>
   <dgm:cxnLst>
-    <dgm:cxn modelId="{B651461A-A169-4B05-B5D2-B1EEF585CDBE}" type="presOf" srcId="{753D8466-5B43-4022-9EA6-80697AD791EF}" destId="{2938BCE4-55BC-4FA7-8B13-8D7362E71CAD}" srcOrd="0" destOrd="0" presId="urn:microsoft.com/office/officeart/2005/8/layout/hierarchy2"/>
-    <dgm:cxn modelId="{B6A3E719-6476-4DB4-9F28-8526722C6C83}" type="presOf" srcId="{50BC2FEF-90AA-4887-A217-BCE929A4632A}" destId="{9F0B1A31-63BD-41F6-82FC-F5574A92E909}" srcOrd="1" destOrd="0" presId="urn:microsoft.com/office/officeart/2005/8/layout/hierarchy2"/>
-    <dgm:cxn modelId="{F8932F59-B312-4466-8B42-4D2F29EEE5A6}" type="presOf" srcId="{DC7A1CA0-5D34-4F3B-A580-15CFD66EA796}" destId="{368F1645-5A66-45DB-B296-C23315AB7E22}" srcOrd="0" destOrd="0" presId="urn:microsoft.com/office/officeart/2005/8/layout/hierarchy2"/>
-    <dgm:cxn modelId="{A6484661-283A-499A-BCA3-7833DE33F6CE}" type="presOf" srcId="{7BC373CD-A346-4D76-9165-35DCB418DD6B}" destId="{F67B909A-A307-4E9B-9469-45A779E59A51}" srcOrd="1" destOrd="0" presId="urn:microsoft.com/office/officeart/2005/8/layout/hierarchy2"/>
+    <dgm:cxn modelId="{2DC0350A-529E-43ED-A4BA-6AAA94387099}" type="presOf" srcId="{139FABCB-F47A-4731-86FD-9DEB34D850B8}" destId="{86416187-05A5-41DD-ADA2-C443892DABB2}" srcOrd="1" destOrd="0" presId="urn:microsoft.com/office/officeart/2005/8/layout/hierarchy2"/>
+    <dgm:cxn modelId="{EEC4705B-4209-496D-BA8D-F5902E6EC27F}" type="presOf" srcId="{B503AF60-5EB5-4190-8EFC-246E35833849}" destId="{F53448B5-447F-4F1A-81C6-1F0D19E192DD}" srcOrd="0" destOrd="0" presId="urn:microsoft.com/office/officeart/2005/8/layout/hierarchy2"/>
+    <dgm:cxn modelId="{5A3D1421-2877-46FC-8AA3-59413018CDBA}" type="presOf" srcId="{F20EDC0B-CCE5-4D9D-9982-89A201087390}" destId="{674BA392-5914-4B78-A520-EE26D65D05C8}" srcOrd="0" destOrd="0" presId="urn:microsoft.com/office/officeart/2005/8/layout/hierarchy2"/>
+    <dgm:cxn modelId="{24F98658-1594-4718-AC43-AF58AB71E8FD}" type="presOf" srcId="{86643E8D-F7CB-4F7B-B35A-FF26EACC433C}" destId="{419BEB18-32F6-4B18-9238-A8818FE634FC}" srcOrd="0" destOrd="0" presId="urn:microsoft.com/office/officeart/2005/8/layout/hierarchy2"/>
     <dgm:cxn modelId="{D4445B13-46F9-4298-8EF3-3D7743530902}" srcId="{D4D9B399-9B7F-46DA-97B2-FED098F5DA6B}" destId="{86643E8D-F7CB-4F7B-B35A-FF26EACC433C}" srcOrd="1" destOrd="0" parTransId="{5E47499F-6F41-4F22-A420-01A675CE6103}" sibTransId="{DB2EC02B-535E-4B00-9144-23BE3F31800E}"/>
-    <dgm:cxn modelId="{2378D448-C487-4712-90A0-7124B3C3F715}" type="presOf" srcId="{BABCE05A-4544-49DE-A70D-EBD4C2932AA1}" destId="{B4361C68-E191-4E89-B0BD-BAD091626B5B}" srcOrd="0" destOrd="0" presId="urn:microsoft.com/office/officeart/2005/8/layout/hierarchy2"/>
-    <dgm:cxn modelId="{6C9AFD00-35CE-45A1-9D1C-345E357BC494}" type="presOf" srcId="{5E47499F-6F41-4F22-A420-01A675CE6103}" destId="{FB48A239-373B-4448-BD7F-C055FA9C8C48}" srcOrd="1" destOrd="0" presId="urn:microsoft.com/office/officeart/2005/8/layout/hierarchy2"/>
-    <dgm:cxn modelId="{678C3CCB-7552-4420-BA3A-04759EAC6913}" type="presOf" srcId="{076B6350-4EE3-45E3-9904-173A771DF62A}" destId="{BE306FCD-9806-4F30-B3B1-CA273857349C}" srcOrd="0" destOrd="0" presId="urn:microsoft.com/office/officeart/2005/8/layout/hierarchy2"/>
+    <dgm:cxn modelId="{2A02C603-36E1-4BC1-AF15-021CA099FACD}" type="presOf" srcId="{BABCE05A-4544-49DE-A70D-EBD4C2932AA1}" destId="{B4361C68-E191-4E89-B0BD-BAD091626B5B}" srcOrd="0" destOrd="0" presId="urn:microsoft.com/office/officeart/2005/8/layout/hierarchy2"/>
+    <dgm:cxn modelId="{200D6825-710B-43AF-93C5-505BFEEF4CE7}" type="presOf" srcId="{BABCE05A-4544-49DE-A70D-EBD4C2932AA1}" destId="{12FD7525-DB42-46F9-B8FD-D33568A05731}" srcOrd="1" destOrd="0" presId="urn:microsoft.com/office/officeart/2005/8/layout/hierarchy2"/>
     <dgm:cxn modelId="{F14138C1-A3B2-4AE2-A00B-7F7DE38EAA68}" srcId="{5AA90255-5B35-44C4-B702-E81F223BEFD8}" destId="{45CDA3C7-8713-4369-838A-8B5F475DA36B}" srcOrd="0" destOrd="0" parTransId="{139FABCB-F47A-4731-86FD-9DEB34D850B8}" sibTransId="{7D179423-A3B9-4F05-A55D-89D4307A11C9}"/>
-    <dgm:cxn modelId="{84567E8B-35B0-4E97-B035-240A78E887C9}" type="presOf" srcId="{BABCE05A-4544-49DE-A70D-EBD4C2932AA1}" destId="{12FD7525-DB42-46F9-B8FD-D33568A05731}" srcOrd="1" destOrd="0" presId="urn:microsoft.com/office/officeart/2005/8/layout/hierarchy2"/>
-    <dgm:cxn modelId="{DE496CDD-B5C2-4890-929F-02DDC759F278}" type="presOf" srcId="{C3D618C2-BF81-4220-A584-D841429B7058}" destId="{CA6C5886-D1D3-4819-90BD-4BAC8F1EE87D}" srcOrd="0" destOrd="0" presId="urn:microsoft.com/office/officeart/2005/8/layout/hierarchy2"/>
+    <dgm:cxn modelId="{A3C4A6E7-69DC-4255-804D-DF65CCCB7F08}" type="presOf" srcId="{DC7A1CA0-5D34-4F3B-A580-15CFD66EA796}" destId="{368F1645-5A66-45DB-B296-C23315AB7E22}" srcOrd="0" destOrd="0" presId="urn:microsoft.com/office/officeart/2005/8/layout/hierarchy2"/>
+    <dgm:cxn modelId="{A198890A-AADA-4236-BF96-D61C9EE4C2C2}" type="presOf" srcId="{50BC2FEF-90AA-4887-A217-BCE929A4632A}" destId="{FDA47220-895B-4A69-B2BB-8BF8C016FF4B}" srcOrd="0" destOrd="0" presId="urn:microsoft.com/office/officeart/2005/8/layout/hierarchy2"/>
     <dgm:cxn modelId="{C353768D-EED9-4E80-8091-56483B0ECF51}" srcId="{D4D9B399-9B7F-46DA-97B2-FED098F5DA6B}" destId="{C3D618C2-BF81-4220-A584-D841429B7058}" srcOrd="0" destOrd="0" parTransId="{BABCE05A-4544-49DE-A70D-EBD4C2932AA1}" sibTransId="{C88A3667-CC99-4312-8DC1-79D7EC0A2D9C}"/>
-    <dgm:cxn modelId="{4BC4BB38-57DA-4F4D-BD8E-160CE5868CCB}" type="presOf" srcId="{45CDA3C7-8713-4369-838A-8B5F475DA36B}" destId="{A1B1FB24-4A19-4073-B3DA-7D6FAFFD6611}" srcOrd="0" destOrd="0" presId="urn:microsoft.com/office/officeart/2005/8/layout/hierarchy2"/>
-    <dgm:cxn modelId="{B1A0F143-4D09-4A42-B605-D08E6348B37B}" type="presOf" srcId="{B503AF60-5EB5-4190-8EFC-246E35833849}" destId="{F53448B5-447F-4F1A-81C6-1F0D19E192DD}" srcOrd="0" destOrd="0" presId="urn:microsoft.com/office/officeart/2005/8/layout/hierarchy2"/>
-    <dgm:cxn modelId="{6F36E599-4E86-48A6-991C-166B560EAD22}" type="presOf" srcId="{F20EDC0B-CCE5-4D9D-9982-89A201087390}" destId="{CAE1C8E1-FF9C-459C-820F-5A372E5B5202}" srcOrd="1" destOrd="0" presId="urn:microsoft.com/office/officeart/2005/8/layout/hierarchy2"/>
+    <dgm:cxn modelId="{C9804CB8-EAAC-4D62-92CF-8EBB928C885D}" type="presOf" srcId="{139FABCB-F47A-4731-86FD-9DEB34D850B8}" destId="{AB7C6CD4-FF75-4E23-A8C3-0A2318DBB1D6}" srcOrd="0" destOrd="0" presId="urn:microsoft.com/office/officeart/2005/8/layout/hierarchy2"/>
+    <dgm:cxn modelId="{155D9656-9FAD-4AF1-AD18-80C223594203}" type="presOf" srcId="{5E47499F-6F41-4F22-A420-01A675CE6103}" destId="{FB48A239-373B-4448-BD7F-C055FA9C8C48}" srcOrd="1" destOrd="0" presId="urn:microsoft.com/office/officeart/2005/8/layout/hierarchy2"/>
+    <dgm:cxn modelId="{4E9A13F3-B5A7-45D8-A8B7-0B6C5E4B73DC}" type="presOf" srcId="{3958656D-BDA3-48B8-B715-8A44FDE6304E}" destId="{2AEF7D3A-FF38-45BC-9B3E-D40CCE847072}" srcOrd="0" destOrd="0" presId="urn:microsoft.com/office/officeart/2005/8/layout/hierarchy2"/>
+    <dgm:cxn modelId="{93080402-9208-4046-9BE8-DA1D1BE90776}" type="presOf" srcId="{C3D618C2-BF81-4220-A584-D841429B7058}" destId="{CA6C5886-D1D3-4819-90BD-4BAC8F1EE87D}" srcOrd="0" destOrd="0" presId="urn:microsoft.com/office/officeart/2005/8/layout/hierarchy2"/>
     <dgm:cxn modelId="{A80A4F65-7375-4E8E-9CED-0483DD45593D}" srcId="{3958656D-BDA3-48B8-B715-8A44FDE6304E}" destId="{B503AF60-5EB5-4190-8EFC-246E35833849}" srcOrd="1" destOrd="0" parTransId="{9F4AA07C-F7C0-4EE0-B444-1A0A99B21C5A}" sibTransId="{97EEA01A-8995-4136-9B0E-B8636C2DDA04}"/>
     <dgm:cxn modelId="{32ABE36F-B84E-48F4-BC67-8F5D825C7F85}" srcId="{076B6350-4EE3-45E3-9904-173A771DF62A}" destId="{D4D9B399-9B7F-46DA-97B2-FED098F5DA6B}" srcOrd="0" destOrd="0" parTransId="{E6A38AA6-80D6-4020-A52C-B824CD5FBB0F}" sibTransId="{48A5178F-146C-4A23-8FF2-2E99B30882F8}"/>
-    <dgm:cxn modelId="{FE577E43-A77D-4CBE-8B02-5580A1341C38}" type="presOf" srcId="{83FAD934-5D5B-40FC-B3CA-D6105DE3D322}" destId="{8F195852-041E-423A-B5DF-8945941EB406}" srcOrd="0" destOrd="0" presId="urn:microsoft.com/office/officeart/2005/8/layout/hierarchy2"/>
-    <dgm:cxn modelId="{A6C4CCB0-7373-4781-B4B0-8B0BA0DCE7F4}" type="presOf" srcId="{F20EDC0B-CCE5-4D9D-9982-89A201087390}" destId="{674BA392-5914-4B78-A520-EE26D65D05C8}" srcOrd="0" destOrd="0" presId="urn:microsoft.com/office/officeart/2005/8/layout/hierarchy2"/>
-    <dgm:cxn modelId="{66382A6D-7ACA-4CA6-804A-C22246624D28}" type="presOf" srcId="{7B2890D2-36E9-4029-898C-FC7E72272380}" destId="{497DB5E4-8EF3-40EA-9803-E80F51F19C35}" srcOrd="0" destOrd="0" presId="urn:microsoft.com/office/officeart/2005/8/layout/hierarchy2"/>
-    <dgm:cxn modelId="{ED9C919F-DDF3-4465-BC9A-D54F9DFEA6EE}" type="presOf" srcId="{753D8466-5B43-4022-9EA6-80697AD791EF}" destId="{A6341011-54EC-4E06-9306-EAF2DE56CD2C}" srcOrd="1" destOrd="0" presId="urn:microsoft.com/office/officeart/2005/8/layout/hierarchy2"/>
-    <dgm:cxn modelId="{E94F70F0-B536-47FA-A6E3-5571AEDC78B8}" type="presOf" srcId="{139FABCB-F47A-4731-86FD-9DEB34D850B8}" destId="{AB7C6CD4-FF75-4E23-A8C3-0A2318DBB1D6}" srcOrd="0" destOrd="0" presId="urn:microsoft.com/office/officeart/2005/8/layout/hierarchy2"/>
+    <dgm:cxn modelId="{FE3B21D7-6289-4461-BDCD-F9BBEC688A3F}" type="presOf" srcId="{9F4AA07C-F7C0-4EE0-B444-1A0A99B21C5A}" destId="{87E32AC2-4577-44E3-BD84-D5E3BD970540}" srcOrd="1" destOrd="0" presId="urn:microsoft.com/office/officeart/2005/8/layout/hierarchy2"/>
+    <dgm:cxn modelId="{B7A9DBD3-5096-4538-8275-DED29E04014F}" type="presOf" srcId="{5E47499F-6F41-4F22-A420-01A675CE6103}" destId="{E11C7B6F-7180-43A5-992E-3EA5851F2391}" srcOrd="0" destOrd="0" presId="urn:microsoft.com/office/officeart/2005/8/layout/hierarchy2"/>
+    <dgm:cxn modelId="{DCE51E59-F1AF-45F3-AF18-6C01F04EAC1A}" type="presOf" srcId="{45CDA3C7-8713-4369-838A-8B5F475DA36B}" destId="{A1B1FB24-4A19-4073-B3DA-7D6FAFFD6611}" srcOrd="0" destOrd="0" presId="urn:microsoft.com/office/officeart/2005/8/layout/hierarchy2"/>
+    <dgm:cxn modelId="{CD0CE9B3-7424-49FE-8B30-F6CB5B4B3835}" type="presOf" srcId="{9F4AA07C-F7C0-4EE0-B444-1A0A99B21C5A}" destId="{EB2274FC-15F8-41B7-935B-E389FD47AFD1}" srcOrd="0" destOrd="0" presId="urn:microsoft.com/office/officeart/2005/8/layout/hierarchy2"/>
+    <dgm:cxn modelId="{9DD01A30-44B3-4BE5-BFBA-3DC926162965}" type="presOf" srcId="{076B6350-4EE3-45E3-9904-173A771DF62A}" destId="{BE306FCD-9806-4F30-B3B1-CA273857349C}" srcOrd="0" destOrd="0" presId="urn:microsoft.com/office/officeart/2005/8/layout/hierarchy2"/>
+    <dgm:cxn modelId="{B065B976-5748-413D-9CE5-F80FF09E59AF}" type="presOf" srcId="{80D7FF03-79A4-410F-8B98-6A9724B85CBA}" destId="{47ACED10-AF50-4A06-8AC5-32A97AE3B1C8}" srcOrd="0" destOrd="0" presId="urn:microsoft.com/office/officeart/2005/8/layout/hierarchy2"/>
     <dgm:cxn modelId="{97CD5736-54C6-4ACB-8C56-28D4F8AF533A}" srcId="{076B6350-4EE3-45E3-9904-173A771DF62A}" destId="{3958656D-BDA3-48B8-B715-8A44FDE6304E}" srcOrd="2" destOrd="0" parTransId="{6990C93A-7D15-43F9-A3BA-EF955BCEFB0F}" sibTransId="{D8D28F1D-BA72-4B54-B03D-1B8F6862319E}"/>
-    <dgm:cxn modelId="{69BF838D-E8DE-47C0-B9B0-98D6DEAE4A65}" type="presOf" srcId="{5AA90255-5B35-44C4-B702-E81F223BEFD8}" destId="{3985982F-35AF-48B0-84C6-0C8F1D9EF2FA}" srcOrd="0" destOrd="0" presId="urn:microsoft.com/office/officeart/2005/8/layout/hierarchy2"/>
-    <dgm:cxn modelId="{88E441B9-2FC4-4FFB-AB1C-7F5BC10EBE0E}" type="presOf" srcId="{139FABCB-F47A-4731-86FD-9DEB34D850B8}" destId="{86416187-05A5-41DD-ADA2-C443892DABB2}" srcOrd="1" destOrd="0" presId="urn:microsoft.com/office/officeart/2005/8/layout/hierarchy2"/>
+    <dgm:cxn modelId="{DAF7E6B4-432C-4935-A3E4-E1F22ACF4C67}" type="presOf" srcId="{96FC7229-231F-4CA5-9914-6E9A83756569}" destId="{1906A700-A645-429B-8F9F-2A4F59D4835E}" srcOrd="0" destOrd="0" presId="urn:microsoft.com/office/officeart/2005/8/layout/hierarchy2"/>
     <dgm:cxn modelId="{CD688725-DE90-4245-A4AA-E82D2275B325}" srcId="{45CDA3C7-8713-4369-838A-8B5F475DA36B}" destId="{DC7A1CA0-5D34-4F3B-A580-15CFD66EA796}" srcOrd="2" destOrd="0" parTransId="{753D8466-5B43-4022-9EA6-80697AD791EF}" sibTransId="{93D5BA25-8BAF-4D7D-969F-34AFD1EF368C}"/>
     <dgm:cxn modelId="{7E3C541B-032F-416C-A1AC-7C1BD89D5BB5}" srcId="{45CDA3C7-8713-4369-838A-8B5F475DA36B}" destId="{96FC7229-231F-4CA5-9914-6E9A83756569}" srcOrd="1" destOrd="0" parTransId="{7BC373CD-A346-4D76-9165-35DCB418DD6B}" sibTransId="{2C4CAAAA-9463-4CC1-AF37-CEDDE9349C90}"/>
-    <dgm:cxn modelId="{302414E3-DA88-418E-B4F7-2A66A7D44637}" type="presOf" srcId="{80D7FF03-79A4-410F-8B98-6A9724B85CBA}" destId="{47ACED10-AF50-4A06-8AC5-32A97AE3B1C8}" srcOrd="0" destOrd="0" presId="urn:microsoft.com/office/officeart/2005/8/layout/hierarchy2"/>
-    <dgm:cxn modelId="{33BBC5C4-D60E-42CC-867A-C25A041A5CF2}" type="presOf" srcId="{83FAD934-5D5B-40FC-B3CA-D6105DE3D322}" destId="{19EBF599-727A-47CA-B105-7B4051DFB8C7}" srcOrd="1" destOrd="0" presId="urn:microsoft.com/office/officeart/2005/8/layout/hierarchy2"/>
+    <dgm:cxn modelId="{22CC4D0D-8995-469C-BDDA-4BD69666289E}" type="presOf" srcId="{50BC2FEF-90AA-4887-A217-BCE929A4632A}" destId="{9F0B1A31-63BD-41F6-82FC-F5574A92E909}" srcOrd="1" destOrd="0" presId="urn:microsoft.com/office/officeart/2005/8/layout/hierarchy2"/>
+    <dgm:cxn modelId="{6203AFF9-4627-43AB-AD04-D10C2126D283}" type="presOf" srcId="{83FAD934-5D5B-40FC-B3CA-D6105DE3D322}" destId="{8F195852-041E-423A-B5DF-8945941EB406}" srcOrd="0" destOrd="0" presId="urn:microsoft.com/office/officeart/2005/8/layout/hierarchy2"/>
+    <dgm:cxn modelId="{7A8D15EB-6AB6-42A3-A899-4A21CB93D1B2}" type="presOf" srcId="{7BC373CD-A346-4D76-9165-35DCB418DD6B}" destId="{F67B909A-A307-4E9B-9469-45A779E59A51}" srcOrd="1" destOrd="0" presId="urn:microsoft.com/office/officeart/2005/8/layout/hierarchy2"/>
     <dgm:cxn modelId="{F9B1644F-E249-48EB-97B5-22C2400DED34}" srcId="{D4D9B399-9B7F-46DA-97B2-FED098F5DA6B}" destId="{80D7FF03-79A4-410F-8B98-6A9724B85CBA}" srcOrd="2" destOrd="0" parTransId="{83FAD934-5D5B-40FC-B3CA-D6105DE3D322}" sibTransId="{30CB0A91-0FCE-45F8-A754-700AB3BFFDC6}"/>
-    <dgm:cxn modelId="{089D3854-67CB-4D76-81B9-28C344DBDECD}" type="presOf" srcId="{8B8178A4-03D0-4F83-88CD-9E6E781603E6}" destId="{C0C8DC8E-72DB-4A2E-A50E-DA1CA06D79E3}" srcOrd="0" destOrd="0" presId="urn:microsoft.com/office/officeart/2005/8/layout/hierarchy2"/>
+    <dgm:cxn modelId="{BB28DAEA-5753-4A80-A8E5-64C4C032B7E8}" type="presOf" srcId="{7B2890D2-36E9-4029-898C-FC7E72272380}" destId="{497DB5E4-8EF3-40EA-9803-E80F51F19C35}" srcOrd="0" destOrd="0" presId="urn:microsoft.com/office/officeart/2005/8/layout/hierarchy2"/>
+    <dgm:cxn modelId="{16C2F068-6C13-483F-A3F6-31B79A5A296A}" type="presOf" srcId="{753D8466-5B43-4022-9EA6-80697AD791EF}" destId="{2938BCE4-55BC-4FA7-8B13-8D7362E71CAD}" srcOrd="0" destOrd="0" presId="urn:microsoft.com/office/officeart/2005/8/layout/hierarchy2"/>
     <dgm:cxn modelId="{4CE301CD-89A8-41A8-9F17-DEC7FF5575CF}" srcId="{076B6350-4EE3-45E3-9904-173A771DF62A}" destId="{5AA90255-5B35-44C4-B702-E81F223BEFD8}" srcOrd="1" destOrd="0" parTransId="{2854FE16-3A46-47EE-A032-1136B67EB2C8}" sibTransId="{7B5E0C86-564B-4BB8-9398-E23143C8B801}"/>
-    <dgm:cxn modelId="{CF53E260-8D3B-42A7-9622-7D3F942FEAEF}" type="presOf" srcId="{7BC373CD-A346-4D76-9165-35DCB418DD6B}" destId="{4E10DB54-35ED-4D9F-B388-F6C78413B8E9}" srcOrd="0" destOrd="0" presId="urn:microsoft.com/office/officeart/2005/8/layout/hierarchy2"/>
+    <dgm:cxn modelId="{87042D68-77C7-4C1F-AA70-C287E1C79F14}" type="presOf" srcId="{7BC373CD-A346-4D76-9165-35DCB418DD6B}" destId="{4E10DB54-35ED-4D9F-B388-F6C78413B8E9}" srcOrd="0" destOrd="0" presId="urn:microsoft.com/office/officeart/2005/8/layout/hierarchy2"/>
+    <dgm:cxn modelId="{CE4C5B98-02AE-48EA-8218-203523F5018B}" type="presOf" srcId="{753D8466-5B43-4022-9EA6-80697AD791EF}" destId="{A6341011-54EC-4E06-9306-EAF2DE56CD2C}" srcOrd="1" destOrd="0" presId="urn:microsoft.com/office/officeart/2005/8/layout/hierarchy2"/>
     <dgm:cxn modelId="{7FB55B4B-D778-485E-80DB-622F39D1A15E}" srcId="{3958656D-BDA3-48B8-B715-8A44FDE6304E}" destId="{7B2890D2-36E9-4029-898C-FC7E72272380}" srcOrd="0" destOrd="0" parTransId="{F20EDC0B-CCE5-4D9D-9982-89A201087390}" sibTransId="{0DDB3E07-6F3E-4DE7-8E05-649EA4E9106B}"/>
-    <dgm:cxn modelId="{FD50487C-43AF-4345-8886-36224CCB7DFC}" type="presOf" srcId="{9F4AA07C-F7C0-4EE0-B444-1A0A99B21C5A}" destId="{87E32AC2-4577-44E3-BD84-D5E3BD970540}" srcOrd="1" destOrd="0" presId="urn:microsoft.com/office/officeart/2005/8/layout/hierarchy2"/>
-    <dgm:cxn modelId="{43000E8A-0F95-4ED4-8936-405702AD3EAC}" type="presOf" srcId="{9F4AA07C-F7C0-4EE0-B444-1A0A99B21C5A}" destId="{EB2274FC-15F8-41B7-935B-E389FD47AFD1}" srcOrd="0" destOrd="0" presId="urn:microsoft.com/office/officeart/2005/8/layout/hierarchy2"/>
-    <dgm:cxn modelId="{8EDC412B-45AF-4EF0-98AE-B6F4E3A57E74}" type="presOf" srcId="{5E47499F-6F41-4F22-A420-01A675CE6103}" destId="{E11C7B6F-7180-43A5-992E-3EA5851F2391}" srcOrd="0" destOrd="0" presId="urn:microsoft.com/office/officeart/2005/8/layout/hierarchy2"/>
-    <dgm:cxn modelId="{5C032D5E-09B6-44D6-9552-793BE143F446}" type="presOf" srcId="{D4D9B399-9B7F-46DA-97B2-FED098F5DA6B}" destId="{6E6D9CAD-33D1-4ABE-986B-53D6D631EB94}" srcOrd="0" destOrd="0" presId="urn:microsoft.com/office/officeart/2005/8/layout/hierarchy2"/>
-    <dgm:cxn modelId="{C3038FBC-9E86-4630-BDDE-B9AAFA332361}" type="presOf" srcId="{3958656D-BDA3-48B8-B715-8A44FDE6304E}" destId="{2AEF7D3A-FF38-45BC-9B3E-D40CCE847072}" srcOrd="0" destOrd="0" presId="urn:microsoft.com/office/officeart/2005/8/layout/hierarchy2"/>
+    <dgm:cxn modelId="{480B6D71-A80C-4A59-A43E-A760C34E65A9}" type="presOf" srcId="{8B8178A4-03D0-4F83-88CD-9E6E781603E6}" destId="{C0C8DC8E-72DB-4A2E-A50E-DA1CA06D79E3}" srcOrd="0" destOrd="0" presId="urn:microsoft.com/office/officeart/2005/8/layout/hierarchy2"/>
+    <dgm:cxn modelId="{34530F96-8DCB-4885-B13D-3E89FB172B42}" type="presOf" srcId="{5AA90255-5B35-44C4-B702-E81F223BEFD8}" destId="{3985982F-35AF-48B0-84C6-0C8F1D9EF2FA}" srcOrd="0" destOrd="0" presId="urn:microsoft.com/office/officeart/2005/8/layout/hierarchy2"/>
+    <dgm:cxn modelId="{82AE4741-7A8D-4928-A17A-95C86335B485}" type="presOf" srcId="{F20EDC0B-CCE5-4D9D-9982-89A201087390}" destId="{CAE1C8E1-FF9C-459C-820F-5A372E5B5202}" srcOrd="1" destOrd="0" presId="urn:microsoft.com/office/officeart/2005/8/layout/hierarchy2"/>
+    <dgm:cxn modelId="{8363F7F9-C11E-4818-9501-3B6C1DF069A0}" type="presOf" srcId="{83FAD934-5D5B-40FC-B3CA-D6105DE3D322}" destId="{19EBF599-727A-47CA-B105-7B4051DFB8C7}" srcOrd="1" destOrd="0" presId="urn:microsoft.com/office/officeart/2005/8/layout/hierarchy2"/>
+    <dgm:cxn modelId="{C4E72132-6498-4C10-BFEA-B403EED76691}" type="presOf" srcId="{D4D9B399-9B7F-46DA-97B2-FED098F5DA6B}" destId="{6E6D9CAD-33D1-4ABE-986B-53D6D631EB94}" srcOrd="0" destOrd="0" presId="urn:microsoft.com/office/officeart/2005/8/layout/hierarchy2"/>
     <dgm:cxn modelId="{96C6A9B5-7C0D-453A-8D3D-838B1E47CC7C}" srcId="{45CDA3C7-8713-4369-838A-8B5F475DA36B}" destId="{8B8178A4-03D0-4F83-88CD-9E6E781603E6}" srcOrd="0" destOrd="0" parTransId="{50BC2FEF-90AA-4887-A217-BCE929A4632A}" sibTransId="{0B865DCC-B624-40ED-970E-B677A52C4467}"/>
-    <dgm:cxn modelId="{A48B0848-782A-49F1-ABE7-C69914D06F4E}" type="presOf" srcId="{96FC7229-231F-4CA5-9914-6E9A83756569}" destId="{1906A700-A645-429B-8F9F-2A4F59D4835E}" srcOrd="0" destOrd="0" presId="urn:microsoft.com/office/officeart/2005/8/layout/hierarchy2"/>
-    <dgm:cxn modelId="{54C30A5D-4276-4C9A-AFC4-08069239C35A}" type="presOf" srcId="{86643E8D-F7CB-4F7B-B35A-FF26EACC433C}" destId="{419BEB18-32F6-4B18-9238-A8818FE634FC}" srcOrd="0" destOrd="0" presId="urn:microsoft.com/office/officeart/2005/8/layout/hierarchy2"/>
-    <dgm:cxn modelId="{6FCCFE2C-ADD4-4B51-92FC-48D4183C82C7}" type="presOf" srcId="{50BC2FEF-90AA-4887-A217-BCE929A4632A}" destId="{FDA47220-895B-4A69-B2BB-8BF8C016FF4B}" srcOrd="0" destOrd="0" presId="urn:microsoft.com/office/officeart/2005/8/layout/hierarchy2"/>
-    <dgm:cxn modelId="{CF0AF547-0972-4AD5-92A6-89DA62FA14D5}" type="presParOf" srcId="{BE306FCD-9806-4F30-B3B1-CA273857349C}" destId="{BC89B9CD-5E6C-4475-ADF6-F7C2D7A5A353}" srcOrd="0" destOrd="0" presId="urn:microsoft.com/office/officeart/2005/8/layout/hierarchy2"/>
-    <dgm:cxn modelId="{E4968BC6-1F43-40E6-A981-4C126B3B2B58}" type="presParOf" srcId="{BC89B9CD-5E6C-4475-ADF6-F7C2D7A5A353}" destId="{6E6D9CAD-33D1-4ABE-986B-53D6D631EB94}" srcOrd="0" destOrd="0" presId="urn:microsoft.com/office/officeart/2005/8/layout/hierarchy2"/>
-    <dgm:cxn modelId="{E84E97A3-1E74-40CF-969C-5E7571414D50}" type="presParOf" srcId="{BC89B9CD-5E6C-4475-ADF6-F7C2D7A5A353}" destId="{47C7FA5F-116D-41D5-BE1E-63389D526519}" srcOrd="1" destOrd="0" presId="urn:microsoft.com/office/officeart/2005/8/layout/hierarchy2"/>
-    <dgm:cxn modelId="{988E293F-3134-4087-8003-DC814792CE4C}" type="presParOf" srcId="{47C7FA5F-116D-41D5-BE1E-63389D526519}" destId="{B4361C68-E191-4E89-B0BD-BAD091626B5B}" srcOrd="0" destOrd="0" presId="urn:microsoft.com/office/officeart/2005/8/layout/hierarchy2"/>
-    <dgm:cxn modelId="{D5DE5894-2A56-4A9D-862C-5D7B4371158E}" type="presParOf" srcId="{B4361C68-E191-4E89-B0BD-BAD091626B5B}" destId="{12FD7525-DB42-46F9-B8FD-D33568A05731}" srcOrd="0" destOrd="0" presId="urn:microsoft.com/office/officeart/2005/8/layout/hierarchy2"/>
-    <dgm:cxn modelId="{1DD28DCF-CFBA-46CA-A55C-7327D10C3288}" type="presParOf" srcId="{47C7FA5F-116D-41D5-BE1E-63389D526519}" destId="{8D4B9DA0-8352-443E-AB23-4081880753A9}" srcOrd="1" destOrd="0" presId="urn:microsoft.com/office/officeart/2005/8/layout/hierarchy2"/>
-    <dgm:cxn modelId="{B272CBF4-811F-4FDD-9AD9-3771AAD4E6B7}" type="presParOf" srcId="{8D4B9DA0-8352-443E-AB23-4081880753A9}" destId="{CA6C5886-D1D3-4819-90BD-4BAC8F1EE87D}" srcOrd="0" destOrd="0" presId="urn:microsoft.com/office/officeart/2005/8/layout/hierarchy2"/>
-    <dgm:cxn modelId="{FA5851A1-2E26-4E36-95EC-8F338DFD2068}" type="presParOf" srcId="{8D4B9DA0-8352-443E-AB23-4081880753A9}" destId="{9192797A-2A70-45CD-83CD-8CC844391943}" srcOrd="1" destOrd="0" presId="urn:microsoft.com/office/officeart/2005/8/layout/hierarchy2"/>
-    <dgm:cxn modelId="{3AC393F0-116A-4020-86B5-C8F1CCFA9582}" type="presParOf" srcId="{47C7FA5F-116D-41D5-BE1E-63389D526519}" destId="{E11C7B6F-7180-43A5-992E-3EA5851F2391}" srcOrd="2" destOrd="0" presId="urn:microsoft.com/office/officeart/2005/8/layout/hierarchy2"/>
-    <dgm:cxn modelId="{46D3A64D-ADE9-48B0-A634-C153D8DBE4F8}" type="presParOf" srcId="{E11C7B6F-7180-43A5-992E-3EA5851F2391}" destId="{FB48A239-373B-4448-BD7F-C055FA9C8C48}" srcOrd="0" destOrd="0" presId="urn:microsoft.com/office/officeart/2005/8/layout/hierarchy2"/>
-    <dgm:cxn modelId="{5F576E04-5023-407E-8E12-EC7EAC019C56}" type="presParOf" srcId="{47C7FA5F-116D-41D5-BE1E-63389D526519}" destId="{49833578-BD56-4B76-A7B4-93C083AE7440}" srcOrd="3" destOrd="0" presId="urn:microsoft.com/office/officeart/2005/8/layout/hierarchy2"/>
-    <dgm:cxn modelId="{D9CAB7A4-781D-4BF6-A355-0E82D0EB6430}" type="presParOf" srcId="{49833578-BD56-4B76-A7B4-93C083AE7440}" destId="{419BEB18-32F6-4B18-9238-A8818FE634FC}" srcOrd="0" destOrd="0" presId="urn:microsoft.com/office/officeart/2005/8/layout/hierarchy2"/>
-    <dgm:cxn modelId="{CBCBED7C-CADC-4635-ADFD-27BFA9F5FD13}" type="presParOf" srcId="{49833578-BD56-4B76-A7B4-93C083AE7440}" destId="{9606F08B-4F70-4EB6-983D-ED46C176903C}" srcOrd="1" destOrd="0" presId="urn:microsoft.com/office/officeart/2005/8/layout/hierarchy2"/>
-    <dgm:cxn modelId="{864E54DA-62F9-4BE0-87D8-7EBCE5423B3C}" type="presParOf" srcId="{47C7FA5F-116D-41D5-BE1E-63389D526519}" destId="{8F195852-041E-423A-B5DF-8945941EB406}" srcOrd="4" destOrd="0" presId="urn:microsoft.com/office/officeart/2005/8/layout/hierarchy2"/>
-    <dgm:cxn modelId="{F5476B6E-BC02-47EE-A7BD-133E6AAD86DB}" type="presParOf" srcId="{8F195852-041E-423A-B5DF-8945941EB406}" destId="{19EBF599-727A-47CA-B105-7B4051DFB8C7}" srcOrd="0" destOrd="0" presId="urn:microsoft.com/office/officeart/2005/8/layout/hierarchy2"/>
-    <dgm:cxn modelId="{AA7B3F0E-B29E-443A-8932-ACF6A609C71B}" type="presParOf" srcId="{47C7FA5F-116D-41D5-BE1E-63389D526519}" destId="{5B0C94E8-6047-4A9D-A59D-4243CA01023B}" srcOrd="5" destOrd="0" presId="urn:microsoft.com/office/officeart/2005/8/layout/hierarchy2"/>
-    <dgm:cxn modelId="{80F24125-C576-46D2-919A-12B86B5186AC}" type="presParOf" srcId="{5B0C94E8-6047-4A9D-A59D-4243CA01023B}" destId="{47ACED10-AF50-4A06-8AC5-32A97AE3B1C8}" srcOrd="0" destOrd="0" presId="urn:microsoft.com/office/officeart/2005/8/layout/hierarchy2"/>
-    <dgm:cxn modelId="{EFBB7431-4274-428A-BDA1-2C4F86C36373}" type="presParOf" srcId="{5B0C94E8-6047-4A9D-A59D-4243CA01023B}" destId="{51C9AA23-5208-47C4-9495-ED7DF43D7949}" srcOrd="1" destOrd="0" presId="urn:microsoft.com/office/officeart/2005/8/layout/hierarchy2"/>
-    <dgm:cxn modelId="{836A7109-1E43-4F83-8A1D-CB3485CDCC9F}" type="presParOf" srcId="{BE306FCD-9806-4F30-B3B1-CA273857349C}" destId="{8658F2C1-2E33-4716-96CE-BB95A05DA53A}" srcOrd="1" destOrd="0" presId="urn:microsoft.com/office/officeart/2005/8/layout/hierarchy2"/>
-    <dgm:cxn modelId="{20AD6E10-4E0D-401F-9EDC-2E586619FBF1}" type="presParOf" srcId="{8658F2C1-2E33-4716-96CE-BB95A05DA53A}" destId="{3985982F-35AF-48B0-84C6-0C8F1D9EF2FA}" srcOrd="0" destOrd="0" presId="urn:microsoft.com/office/officeart/2005/8/layout/hierarchy2"/>
-    <dgm:cxn modelId="{4986D667-656D-4D76-91E2-A1B7B78694E2}" type="presParOf" srcId="{8658F2C1-2E33-4716-96CE-BB95A05DA53A}" destId="{E962D45F-3934-4127-B852-040B19CBBED4}" srcOrd="1" destOrd="0" presId="urn:microsoft.com/office/officeart/2005/8/layout/hierarchy2"/>
-    <dgm:cxn modelId="{84ECE0B9-56D8-4C93-A93C-7D095CDAE1BA}" type="presParOf" srcId="{E962D45F-3934-4127-B852-040B19CBBED4}" destId="{AB7C6CD4-FF75-4E23-A8C3-0A2318DBB1D6}" srcOrd="0" destOrd="0" presId="urn:microsoft.com/office/officeart/2005/8/layout/hierarchy2"/>
-    <dgm:cxn modelId="{26EB8A36-A89E-4BD7-BC81-C7676C108C1A}" type="presParOf" srcId="{AB7C6CD4-FF75-4E23-A8C3-0A2318DBB1D6}" destId="{86416187-05A5-41DD-ADA2-C443892DABB2}" srcOrd="0" destOrd="0" presId="urn:microsoft.com/office/officeart/2005/8/layout/hierarchy2"/>
-    <dgm:cxn modelId="{3664D692-94D7-4467-B857-446865418C61}" type="presParOf" srcId="{E962D45F-3934-4127-B852-040B19CBBED4}" destId="{F5141415-821F-4342-AEDF-E9BC97E8B75D}" srcOrd="1" destOrd="0" presId="urn:microsoft.com/office/officeart/2005/8/layout/hierarchy2"/>
-    <dgm:cxn modelId="{3CDD21BD-D27A-40DE-81E2-5D6052D8E12A}" type="presParOf" srcId="{F5141415-821F-4342-AEDF-E9BC97E8B75D}" destId="{A1B1FB24-4A19-4073-B3DA-7D6FAFFD6611}" srcOrd="0" destOrd="0" presId="urn:microsoft.com/office/officeart/2005/8/layout/hierarchy2"/>
-    <dgm:cxn modelId="{9EDD41D9-D4D7-40E1-A51C-2640D46AEBA1}" type="presParOf" srcId="{F5141415-821F-4342-AEDF-E9BC97E8B75D}" destId="{1AAB8F11-CB53-4E23-8DA2-6135C0475A27}" srcOrd="1" destOrd="0" presId="urn:microsoft.com/office/officeart/2005/8/layout/hierarchy2"/>
-    <dgm:cxn modelId="{8EC1AD7A-64D4-4539-9F97-ED5354DAF4CA}" type="presParOf" srcId="{1AAB8F11-CB53-4E23-8DA2-6135C0475A27}" destId="{FDA47220-895B-4A69-B2BB-8BF8C016FF4B}" srcOrd="0" destOrd="0" presId="urn:microsoft.com/office/officeart/2005/8/layout/hierarchy2"/>
-    <dgm:cxn modelId="{DECFF1B9-4359-4ED7-80F8-48DA1BA63799}" type="presParOf" srcId="{FDA47220-895B-4A69-B2BB-8BF8C016FF4B}" destId="{9F0B1A31-63BD-41F6-82FC-F5574A92E909}" srcOrd="0" destOrd="0" presId="urn:microsoft.com/office/officeart/2005/8/layout/hierarchy2"/>
-    <dgm:cxn modelId="{7EF4565E-B6F4-436D-9BE9-C1DCAD5C6E69}" type="presParOf" srcId="{1AAB8F11-CB53-4E23-8DA2-6135C0475A27}" destId="{519D71D9-AD17-481A-BC45-95647664C32A}" srcOrd="1" destOrd="0" presId="urn:microsoft.com/office/officeart/2005/8/layout/hierarchy2"/>
-    <dgm:cxn modelId="{F4FF38C9-C6B5-46A0-BB28-4FA836D6BEDE}" type="presParOf" srcId="{519D71D9-AD17-481A-BC45-95647664C32A}" destId="{C0C8DC8E-72DB-4A2E-A50E-DA1CA06D79E3}" srcOrd="0" destOrd="0" presId="urn:microsoft.com/office/officeart/2005/8/layout/hierarchy2"/>
-    <dgm:cxn modelId="{044CFB46-8E4E-4BF3-9693-25F25BB34E5A}" type="presParOf" srcId="{519D71D9-AD17-481A-BC45-95647664C32A}" destId="{98B01CE3-DDD6-4A2E-A4D8-B0F413861D6D}" srcOrd="1" destOrd="0" presId="urn:microsoft.com/office/officeart/2005/8/layout/hierarchy2"/>
-    <dgm:cxn modelId="{F7A5B08B-D95A-4555-818B-76083EBF2144}" type="presParOf" srcId="{1AAB8F11-CB53-4E23-8DA2-6135C0475A27}" destId="{4E10DB54-35ED-4D9F-B388-F6C78413B8E9}" srcOrd="2" destOrd="0" presId="urn:microsoft.com/office/officeart/2005/8/layout/hierarchy2"/>
-    <dgm:cxn modelId="{4E4E4BBA-82F1-4321-99A0-9994D40352B3}" type="presParOf" srcId="{4E10DB54-35ED-4D9F-B388-F6C78413B8E9}" destId="{F67B909A-A307-4E9B-9469-45A779E59A51}" srcOrd="0" destOrd="0" presId="urn:microsoft.com/office/officeart/2005/8/layout/hierarchy2"/>
-    <dgm:cxn modelId="{40EF1833-3F41-4495-82F2-F57DCF62ABA8}" type="presParOf" srcId="{1AAB8F11-CB53-4E23-8DA2-6135C0475A27}" destId="{14714887-E966-470C-860D-96908FD88E18}" srcOrd="3" destOrd="0" presId="urn:microsoft.com/office/officeart/2005/8/layout/hierarchy2"/>
-    <dgm:cxn modelId="{D5DD69D3-A228-4C28-A2D0-25505171758C}" type="presParOf" srcId="{14714887-E966-470C-860D-96908FD88E18}" destId="{1906A700-A645-429B-8F9F-2A4F59D4835E}" srcOrd="0" destOrd="0" presId="urn:microsoft.com/office/officeart/2005/8/layout/hierarchy2"/>
-    <dgm:cxn modelId="{BCAEA9A8-FA71-4E72-A4D9-32030F645198}" type="presParOf" srcId="{14714887-E966-470C-860D-96908FD88E18}" destId="{9E21E745-5CA6-4C1A-A097-7D4CFAE8952B}" srcOrd="1" destOrd="0" presId="urn:microsoft.com/office/officeart/2005/8/layout/hierarchy2"/>
-    <dgm:cxn modelId="{CCEB442E-CC46-4DBD-8938-45A88ECA3DFF}" type="presParOf" srcId="{1AAB8F11-CB53-4E23-8DA2-6135C0475A27}" destId="{2938BCE4-55BC-4FA7-8B13-8D7362E71CAD}" srcOrd="4" destOrd="0" presId="urn:microsoft.com/office/officeart/2005/8/layout/hierarchy2"/>
-    <dgm:cxn modelId="{8DFD903B-9210-405C-BD88-F8C3DDE1F13F}" type="presParOf" srcId="{2938BCE4-55BC-4FA7-8B13-8D7362E71CAD}" destId="{A6341011-54EC-4E06-9306-EAF2DE56CD2C}" srcOrd="0" destOrd="0" presId="urn:microsoft.com/office/officeart/2005/8/layout/hierarchy2"/>
-    <dgm:cxn modelId="{DA8F6CCF-0A6F-4C20-9206-182A7B7939F3}" type="presParOf" srcId="{1AAB8F11-CB53-4E23-8DA2-6135C0475A27}" destId="{A0A8C24A-B549-4DD3-A86B-5C27239361DA}" srcOrd="5" destOrd="0" presId="urn:microsoft.com/office/officeart/2005/8/layout/hierarchy2"/>
-    <dgm:cxn modelId="{88E7E887-8E8C-4909-84B2-5EE543F5530E}" type="presParOf" srcId="{A0A8C24A-B549-4DD3-A86B-5C27239361DA}" destId="{368F1645-5A66-45DB-B296-C23315AB7E22}" srcOrd="0" destOrd="0" presId="urn:microsoft.com/office/officeart/2005/8/layout/hierarchy2"/>
-    <dgm:cxn modelId="{18DC0A2C-8087-4B53-8E02-CB04DC816FB5}" type="presParOf" srcId="{A0A8C24A-B549-4DD3-A86B-5C27239361DA}" destId="{AAB70EE2-6F5D-4397-9BEA-BD14754644EA}" srcOrd="1" destOrd="0" presId="urn:microsoft.com/office/officeart/2005/8/layout/hierarchy2"/>
-    <dgm:cxn modelId="{DDEE1192-72CE-4F0E-A555-A35E410B9C1D}" type="presParOf" srcId="{BE306FCD-9806-4F30-B3B1-CA273857349C}" destId="{3EC8FEA1-FACA-4B7A-ACC4-B6309011D501}" srcOrd="2" destOrd="0" presId="urn:microsoft.com/office/officeart/2005/8/layout/hierarchy2"/>
-    <dgm:cxn modelId="{0F4AC7C3-F48E-488F-A8CD-B491AB266F3E}" type="presParOf" srcId="{3EC8FEA1-FACA-4B7A-ACC4-B6309011D501}" destId="{2AEF7D3A-FF38-45BC-9B3E-D40CCE847072}" srcOrd="0" destOrd="0" presId="urn:microsoft.com/office/officeart/2005/8/layout/hierarchy2"/>
-    <dgm:cxn modelId="{D7CA25EF-6D1E-463D-9E4D-640F5BC4F1CE}" type="presParOf" srcId="{3EC8FEA1-FACA-4B7A-ACC4-B6309011D501}" destId="{2E81C92C-CE54-4B34-8AD9-23F5F8E60BCB}" srcOrd="1" destOrd="0" presId="urn:microsoft.com/office/officeart/2005/8/layout/hierarchy2"/>
-    <dgm:cxn modelId="{ED9B974E-0F7A-4DAE-B0BB-6093313ABEC7}" type="presParOf" srcId="{2E81C92C-CE54-4B34-8AD9-23F5F8E60BCB}" destId="{674BA392-5914-4B78-A520-EE26D65D05C8}" srcOrd="0" destOrd="0" presId="urn:microsoft.com/office/officeart/2005/8/layout/hierarchy2"/>
-    <dgm:cxn modelId="{86DAAD3E-2321-4D62-9F6B-3377D2AB8F5F}" type="presParOf" srcId="{674BA392-5914-4B78-A520-EE26D65D05C8}" destId="{CAE1C8E1-FF9C-459C-820F-5A372E5B5202}" srcOrd="0" destOrd="0" presId="urn:microsoft.com/office/officeart/2005/8/layout/hierarchy2"/>
-    <dgm:cxn modelId="{B082A495-A4F0-449E-B552-0C621D1B8D04}" type="presParOf" srcId="{2E81C92C-CE54-4B34-8AD9-23F5F8E60BCB}" destId="{905C17AD-FE93-4469-8609-EDCF89529AA2}" srcOrd="1" destOrd="0" presId="urn:microsoft.com/office/officeart/2005/8/layout/hierarchy2"/>
-    <dgm:cxn modelId="{F9B9036E-A6FA-42D6-8E4B-AC6114DD1387}" type="presParOf" srcId="{905C17AD-FE93-4469-8609-EDCF89529AA2}" destId="{497DB5E4-8EF3-40EA-9803-E80F51F19C35}" srcOrd="0" destOrd="0" presId="urn:microsoft.com/office/officeart/2005/8/layout/hierarchy2"/>
-    <dgm:cxn modelId="{FAF814F4-8DE7-4485-8546-B4280AE8415B}" type="presParOf" srcId="{905C17AD-FE93-4469-8609-EDCF89529AA2}" destId="{A54907F9-77D3-493A-BD14-6183BAA27BA4}" srcOrd="1" destOrd="0" presId="urn:microsoft.com/office/officeart/2005/8/layout/hierarchy2"/>
-    <dgm:cxn modelId="{2C0761EB-CECB-4D70-A2DA-B6D7BA469230}" type="presParOf" srcId="{2E81C92C-CE54-4B34-8AD9-23F5F8E60BCB}" destId="{EB2274FC-15F8-41B7-935B-E389FD47AFD1}" srcOrd="2" destOrd="0" presId="urn:microsoft.com/office/officeart/2005/8/layout/hierarchy2"/>
-    <dgm:cxn modelId="{44774CB6-E321-4D41-8469-FDF5A7820085}" type="presParOf" srcId="{EB2274FC-15F8-41B7-935B-E389FD47AFD1}" destId="{87E32AC2-4577-44E3-BD84-D5E3BD970540}" srcOrd="0" destOrd="0" presId="urn:microsoft.com/office/officeart/2005/8/layout/hierarchy2"/>
-    <dgm:cxn modelId="{90DE6DB2-2C2E-4B4D-9632-1AB3CA544B5A}" type="presParOf" srcId="{2E81C92C-CE54-4B34-8AD9-23F5F8E60BCB}" destId="{9076073A-94D7-4B3A-BEDD-A7CFB249D472}" srcOrd="3" destOrd="0" presId="urn:microsoft.com/office/officeart/2005/8/layout/hierarchy2"/>
-    <dgm:cxn modelId="{BAFCB5DC-CC85-414C-8B8E-92FB748EBD64}" type="presParOf" srcId="{9076073A-94D7-4B3A-BEDD-A7CFB249D472}" destId="{F53448B5-447F-4F1A-81C6-1F0D19E192DD}" srcOrd="0" destOrd="0" presId="urn:microsoft.com/office/officeart/2005/8/layout/hierarchy2"/>
-    <dgm:cxn modelId="{8966A1BA-D81A-4A23-9CD7-BC52461D5430}" type="presParOf" srcId="{9076073A-94D7-4B3A-BEDD-A7CFB249D472}" destId="{9771CB1D-2BA5-42D9-9957-3E7E79F8490A}" srcOrd="1" destOrd="0" presId="urn:microsoft.com/office/officeart/2005/8/layout/hierarchy2"/>
+    <dgm:cxn modelId="{1F5D69DE-360C-42C7-AD43-1892B57AD22F}" type="presParOf" srcId="{BE306FCD-9806-4F30-B3B1-CA273857349C}" destId="{BC89B9CD-5E6C-4475-ADF6-F7C2D7A5A353}" srcOrd="0" destOrd="0" presId="urn:microsoft.com/office/officeart/2005/8/layout/hierarchy2"/>
+    <dgm:cxn modelId="{32069DEE-A7B5-4918-8D04-3BDA88C5A608}" type="presParOf" srcId="{BC89B9CD-5E6C-4475-ADF6-F7C2D7A5A353}" destId="{6E6D9CAD-33D1-4ABE-986B-53D6D631EB94}" srcOrd="0" destOrd="0" presId="urn:microsoft.com/office/officeart/2005/8/layout/hierarchy2"/>
+    <dgm:cxn modelId="{DBE4AF6E-0E1E-49D0-B18D-5F04833CBD7D}" type="presParOf" srcId="{BC89B9CD-5E6C-4475-ADF6-F7C2D7A5A353}" destId="{47C7FA5F-116D-41D5-BE1E-63389D526519}" srcOrd="1" destOrd="0" presId="urn:microsoft.com/office/officeart/2005/8/layout/hierarchy2"/>
+    <dgm:cxn modelId="{14D4C9B1-30BC-4C03-AACC-87C26A504954}" type="presParOf" srcId="{47C7FA5F-116D-41D5-BE1E-63389D526519}" destId="{B4361C68-E191-4E89-B0BD-BAD091626B5B}" srcOrd="0" destOrd="0" presId="urn:microsoft.com/office/officeart/2005/8/layout/hierarchy2"/>
+    <dgm:cxn modelId="{7F636747-2F91-43AF-A108-DE764AB8ACC8}" type="presParOf" srcId="{B4361C68-E191-4E89-B0BD-BAD091626B5B}" destId="{12FD7525-DB42-46F9-B8FD-D33568A05731}" srcOrd="0" destOrd="0" presId="urn:microsoft.com/office/officeart/2005/8/layout/hierarchy2"/>
+    <dgm:cxn modelId="{F09DBCEA-927C-4F02-89FB-AEAD6557D50D}" type="presParOf" srcId="{47C7FA5F-116D-41D5-BE1E-63389D526519}" destId="{8D4B9DA0-8352-443E-AB23-4081880753A9}" srcOrd="1" destOrd="0" presId="urn:microsoft.com/office/officeart/2005/8/layout/hierarchy2"/>
+    <dgm:cxn modelId="{6CE01107-4288-4EFB-A475-9991BFD38764}" type="presParOf" srcId="{8D4B9DA0-8352-443E-AB23-4081880753A9}" destId="{CA6C5886-D1D3-4819-90BD-4BAC8F1EE87D}" srcOrd="0" destOrd="0" presId="urn:microsoft.com/office/officeart/2005/8/layout/hierarchy2"/>
+    <dgm:cxn modelId="{993D1846-2913-41C7-AAE4-ED4D0C3650ED}" type="presParOf" srcId="{8D4B9DA0-8352-443E-AB23-4081880753A9}" destId="{9192797A-2A70-45CD-83CD-8CC844391943}" srcOrd="1" destOrd="0" presId="urn:microsoft.com/office/officeart/2005/8/layout/hierarchy2"/>
+    <dgm:cxn modelId="{20E716DB-5BF0-491D-A8A9-7C8829C8913F}" type="presParOf" srcId="{47C7FA5F-116D-41D5-BE1E-63389D526519}" destId="{E11C7B6F-7180-43A5-992E-3EA5851F2391}" srcOrd="2" destOrd="0" presId="urn:microsoft.com/office/officeart/2005/8/layout/hierarchy2"/>
+    <dgm:cxn modelId="{BDB5B752-F7FA-478A-8399-13EB4BB1114B}" type="presParOf" srcId="{E11C7B6F-7180-43A5-992E-3EA5851F2391}" destId="{FB48A239-373B-4448-BD7F-C055FA9C8C48}" srcOrd="0" destOrd="0" presId="urn:microsoft.com/office/officeart/2005/8/layout/hierarchy2"/>
+    <dgm:cxn modelId="{1A043885-80C3-48FA-8A9D-D450052126D2}" type="presParOf" srcId="{47C7FA5F-116D-41D5-BE1E-63389D526519}" destId="{49833578-BD56-4B76-A7B4-93C083AE7440}" srcOrd="3" destOrd="0" presId="urn:microsoft.com/office/officeart/2005/8/layout/hierarchy2"/>
+    <dgm:cxn modelId="{C0EB26EC-4874-44BF-9B32-D23C1F3D4160}" type="presParOf" srcId="{49833578-BD56-4B76-A7B4-93C083AE7440}" destId="{419BEB18-32F6-4B18-9238-A8818FE634FC}" srcOrd="0" destOrd="0" presId="urn:microsoft.com/office/officeart/2005/8/layout/hierarchy2"/>
+    <dgm:cxn modelId="{BBBE3F43-7BD2-4727-A1A9-22A179985DDE}" type="presParOf" srcId="{49833578-BD56-4B76-A7B4-93C083AE7440}" destId="{9606F08B-4F70-4EB6-983D-ED46C176903C}" srcOrd="1" destOrd="0" presId="urn:microsoft.com/office/officeart/2005/8/layout/hierarchy2"/>
+    <dgm:cxn modelId="{4E320018-03C7-4D0E-815E-817C597969BD}" type="presParOf" srcId="{47C7FA5F-116D-41D5-BE1E-63389D526519}" destId="{8F195852-041E-423A-B5DF-8945941EB406}" srcOrd="4" destOrd="0" presId="urn:microsoft.com/office/officeart/2005/8/layout/hierarchy2"/>
+    <dgm:cxn modelId="{360F25C6-09E8-4ACC-98C6-509539C271AE}" type="presParOf" srcId="{8F195852-041E-423A-B5DF-8945941EB406}" destId="{19EBF599-727A-47CA-B105-7B4051DFB8C7}" srcOrd="0" destOrd="0" presId="urn:microsoft.com/office/officeart/2005/8/layout/hierarchy2"/>
+    <dgm:cxn modelId="{C23F466C-A670-444E-A5BF-8813327A403C}" type="presParOf" srcId="{47C7FA5F-116D-41D5-BE1E-63389D526519}" destId="{5B0C94E8-6047-4A9D-A59D-4243CA01023B}" srcOrd="5" destOrd="0" presId="urn:microsoft.com/office/officeart/2005/8/layout/hierarchy2"/>
+    <dgm:cxn modelId="{39ABE68A-9BCE-4E46-9F5D-D8B2EA967ED7}" type="presParOf" srcId="{5B0C94E8-6047-4A9D-A59D-4243CA01023B}" destId="{47ACED10-AF50-4A06-8AC5-32A97AE3B1C8}" srcOrd="0" destOrd="0" presId="urn:microsoft.com/office/officeart/2005/8/layout/hierarchy2"/>
+    <dgm:cxn modelId="{3F7958DA-2857-4F72-B19A-83BE0A27E356}" type="presParOf" srcId="{5B0C94E8-6047-4A9D-A59D-4243CA01023B}" destId="{51C9AA23-5208-47C4-9495-ED7DF43D7949}" srcOrd="1" destOrd="0" presId="urn:microsoft.com/office/officeart/2005/8/layout/hierarchy2"/>
+    <dgm:cxn modelId="{8CFE829B-B655-48D3-A39B-12FDD0935446}" type="presParOf" srcId="{BE306FCD-9806-4F30-B3B1-CA273857349C}" destId="{8658F2C1-2E33-4716-96CE-BB95A05DA53A}" srcOrd="1" destOrd="0" presId="urn:microsoft.com/office/officeart/2005/8/layout/hierarchy2"/>
+    <dgm:cxn modelId="{3944AEBA-5111-4022-96B5-DFEBBED4F85E}" type="presParOf" srcId="{8658F2C1-2E33-4716-96CE-BB95A05DA53A}" destId="{3985982F-35AF-48B0-84C6-0C8F1D9EF2FA}" srcOrd="0" destOrd="0" presId="urn:microsoft.com/office/officeart/2005/8/layout/hierarchy2"/>
+    <dgm:cxn modelId="{E1EEE458-7289-46B0-A784-26A158876A18}" type="presParOf" srcId="{8658F2C1-2E33-4716-96CE-BB95A05DA53A}" destId="{E962D45F-3934-4127-B852-040B19CBBED4}" srcOrd="1" destOrd="0" presId="urn:microsoft.com/office/officeart/2005/8/layout/hierarchy2"/>
+    <dgm:cxn modelId="{3331B6C2-0E69-455B-BADD-11CEB8898EDD}" type="presParOf" srcId="{E962D45F-3934-4127-B852-040B19CBBED4}" destId="{AB7C6CD4-FF75-4E23-A8C3-0A2318DBB1D6}" srcOrd="0" destOrd="0" presId="urn:microsoft.com/office/officeart/2005/8/layout/hierarchy2"/>
+    <dgm:cxn modelId="{9EADBC8F-017E-4E66-B4AC-5729EFB8DAE9}" type="presParOf" srcId="{AB7C6CD4-FF75-4E23-A8C3-0A2318DBB1D6}" destId="{86416187-05A5-41DD-ADA2-C443892DABB2}" srcOrd="0" destOrd="0" presId="urn:microsoft.com/office/officeart/2005/8/layout/hierarchy2"/>
+    <dgm:cxn modelId="{E060A901-743E-42AC-8F83-2DDAE5F12882}" type="presParOf" srcId="{E962D45F-3934-4127-B852-040B19CBBED4}" destId="{F5141415-821F-4342-AEDF-E9BC97E8B75D}" srcOrd="1" destOrd="0" presId="urn:microsoft.com/office/officeart/2005/8/layout/hierarchy2"/>
+    <dgm:cxn modelId="{66844EA0-5BB6-49CF-8571-5AF89B52FAAF}" type="presParOf" srcId="{F5141415-821F-4342-AEDF-E9BC97E8B75D}" destId="{A1B1FB24-4A19-4073-B3DA-7D6FAFFD6611}" srcOrd="0" destOrd="0" presId="urn:microsoft.com/office/officeart/2005/8/layout/hierarchy2"/>
+    <dgm:cxn modelId="{96A826D0-C2CC-4F9E-8395-9023D282AFB6}" type="presParOf" srcId="{F5141415-821F-4342-AEDF-E9BC97E8B75D}" destId="{1AAB8F11-CB53-4E23-8DA2-6135C0475A27}" srcOrd="1" destOrd="0" presId="urn:microsoft.com/office/officeart/2005/8/layout/hierarchy2"/>
+    <dgm:cxn modelId="{82A56C05-A32E-4147-B139-F1A889CF2842}" type="presParOf" srcId="{1AAB8F11-CB53-4E23-8DA2-6135C0475A27}" destId="{FDA47220-895B-4A69-B2BB-8BF8C016FF4B}" srcOrd="0" destOrd="0" presId="urn:microsoft.com/office/officeart/2005/8/layout/hierarchy2"/>
+    <dgm:cxn modelId="{32783FEC-6FFC-4E56-8304-004A0DF12B5E}" type="presParOf" srcId="{FDA47220-895B-4A69-B2BB-8BF8C016FF4B}" destId="{9F0B1A31-63BD-41F6-82FC-F5574A92E909}" srcOrd="0" destOrd="0" presId="urn:microsoft.com/office/officeart/2005/8/layout/hierarchy2"/>
+    <dgm:cxn modelId="{655280D5-84BC-41AE-8157-840D39B37CDD}" type="presParOf" srcId="{1AAB8F11-CB53-4E23-8DA2-6135C0475A27}" destId="{519D71D9-AD17-481A-BC45-95647664C32A}" srcOrd="1" destOrd="0" presId="urn:microsoft.com/office/officeart/2005/8/layout/hierarchy2"/>
+    <dgm:cxn modelId="{5A5D41CC-4AEF-464F-B2CD-D7BA1FE66EC5}" type="presParOf" srcId="{519D71D9-AD17-481A-BC45-95647664C32A}" destId="{C0C8DC8E-72DB-4A2E-A50E-DA1CA06D79E3}" srcOrd="0" destOrd="0" presId="urn:microsoft.com/office/officeart/2005/8/layout/hierarchy2"/>
+    <dgm:cxn modelId="{0ED569FA-B92E-4226-999D-321E0904158D}" type="presParOf" srcId="{519D71D9-AD17-481A-BC45-95647664C32A}" destId="{98B01CE3-DDD6-4A2E-A4D8-B0F413861D6D}" srcOrd="1" destOrd="0" presId="urn:microsoft.com/office/officeart/2005/8/layout/hierarchy2"/>
+    <dgm:cxn modelId="{6A5F41D4-EFD8-4501-BDA5-E7637769FE22}" type="presParOf" srcId="{1AAB8F11-CB53-4E23-8DA2-6135C0475A27}" destId="{4E10DB54-35ED-4D9F-B388-F6C78413B8E9}" srcOrd="2" destOrd="0" presId="urn:microsoft.com/office/officeart/2005/8/layout/hierarchy2"/>
+    <dgm:cxn modelId="{F1F20C45-6C4B-4AFE-8207-E0364E62DECE}" type="presParOf" srcId="{4E10DB54-35ED-4D9F-B388-F6C78413B8E9}" destId="{F67B909A-A307-4E9B-9469-45A779E59A51}" srcOrd="0" destOrd="0" presId="urn:microsoft.com/office/officeart/2005/8/layout/hierarchy2"/>
+    <dgm:cxn modelId="{B06B7B21-950D-4069-918C-C92AD516B83D}" type="presParOf" srcId="{1AAB8F11-CB53-4E23-8DA2-6135C0475A27}" destId="{14714887-E966-470C-860D-96908FD88E18}" srcOrd="3" destOrd="0" presId="urn:microsoft.com/office/officeart/2005/8/layout/hierarchy2"/>
+    <dgm:cxn modelId="{47DFEDA1-9A8A-421B-B6F2-FD6943450402}" type="presParOf" srcId="{14714887-E966-470C-860D-96908FD88E18}" destId="{1906A700-A645-429B-8F9F-2A4F59D4835E}" srcOrd="0" destOrd="0" presId="urn:microsoft.com/office/officeart/2005/8/layout/hierarchy2"/>
+    <dgm:cxn modelId="{47E7A7E8-4827-4185-93E6-D8085BB81652}" type="presParOf" srcId="{14714887-E966-470C-860D-96908FD88E18}" destId="{9E21E745-5CA6-4C1A-A097-7D4CFAE8952B}" srcOrd="1" destOrd="0" presId="urn:microsoft.com/office/officeart/2005/8/layout/hierarchy2"/>
+    <dgm:cxn modelId="{DC24F262-4B23-4B0B-A2F8-199EA590D22C}" type="presParOf" srcId="{1AAB8F11-CB53-4E23-8DA2-6135C0475A27}" destId="{2938BCE4-55BC-4FA7-8B13-8D7362E71CAD}" srcOrd="4" destOrd="0" presId="urn:microsoft.com/office/officeart/2005/8/layout/hierarchy2"/>
+    <dgm:cxn modelId="{E4108F17-1816-4412-B05B-1B3003F22C0F}" type="presParOf" srcId="{2938BCE4-55BC-4FA7-8B13-8D7362E71CAD}" destId="{A6341011-54EC-4E06-9306-EAF2DE56CD2C}" srcOrd="0" destOrd="0" presId="urn:microsoft.com/office/officeart/2005/8/layout/hierarchy2"/>
+    <dgm:cxn modelId="{D61C3DDC-E5FB-4FD4-A4B9-D4EE81D47B11}" type="presParOf" srcId="{1AAB8F11-CB53-4E23-8DA2-6135C0475A27}" destId="{A0A8C24A-B549-4DD3-A86B-5C27239361DA}" srcOrd="5" destOrd="0" presId="urn:microsoft.com/office/officeart/2005/8/layout/hierarchy2"/>
+    <dgm:cxn modelId="{DF3D3CEA-C686-48ED-AE9C-F63D4E7557A8}" type="presParOf" srcId="{A0A8C24A-B549-4DD3-A86B-5C27239361DA}" destId="{368F1645-5A66-45DB-B296-C23315AB7E22}" srcOrd="0" destOrd="0" presId="urn:microsoft.com/office/officeart/2005/8/layout/hierarchy2"/>
+    <dgm:cxn modelId="{A3EBC284-7366-4030-9B8D-146FE9D77C25}" type="presParOf" srcId="{A0A8C24A-B549-4DD3-A86B-5C27239361DA}" destId="{AAB70EE2-6F5D-4397-9BEA-BD14754644EA}" srcOrd="1" destOrd="0" presId="urn:microsoft.com/office/officeart/2005/8/layout/hierarchy2"/>
+    <dgm:cxn modelId="{73F34C3B-41DB-453B-9A2F-921BBF7861C6}" type="presParOf" srcId="{BE306FCD-9806-4F30-B3B1-CA273857349C}" destId="{3EC8FEA1-FACA-4B7A-ACC4-B6309011D501}" srcOrd="2" destOrd="0" presId="urn:microsoft.com/office/officeart/2005/8/layout/hierarchy2"/>
+    <dgm:cxn modelId="{C5387390-DF1D-4F05-AB45-82A877AC2CCC}" type="presParOf" srcId="{3EC8FEA1-FACA-4B7A-ACC4-B6309011D501}" destId="{2AEF7D3A-FF38-45BC-9B3E-D40CCE847072}" srcOrd="0" destOrd="0" presId="urn:microsoft.com/office/officeart/2005/8/layout/hierarchy2"/>
+    <dgm:cxn modelId="{38549995-6D97-4DCB-854F-8216E4910520}" type="presParOf" srcId="{3EC8FEA1-FACA-4B7A-ACC4-B6309011D501}" destId="{2E81C92C-CE54-4B34-8AD9-23F5F8E60BCB}" srcOrd="1" destOrd="0" presId="urn:microsoft.com/office/officeart/2005/8/layout/hierarchy2"/>
+    <dgm:cxn modelId="{D1B64CF6-B207-420D-9FF1-F3C8A5284482}" type="presParOf" srcId="{2E81C92C-CE54-4B34-8AD9-23F5F8E60BCB}" destId="{674BA392-5914-4B78-A520-EE26D65D05C8}" srcOrd="0" destOrd="0" presId="urn:microsoft.com/office/officeart/2005/8/layout/hierarchy2"/>
+    <dgm:cxn modelId="{F374D56F-2E50-465C-85A5-B953AC2EB44C}" type="presParOf" srcId="{674BA392-5914-4B78-A520-EE26D65D05C8}" destId="{CAE1C8E1-FF9C-459C-820F-5A372E5B5202}" srcOrd="0" destOrd="0" presId="urn:microsoft.com/office/officeart/2005/8/layout/hierarchy2"/>
+    <dgm:cxn modelId="{D6DEA78D-E9A1-4818-8522-045779EB9CAA}" type="presParOf" srcId="{2E81C92C-CE54-4B34-8AD9-23F5F8E60BCB}" destId="{905C17AD-FE93-4469-8609-EDCF89529AA2}" srcOrd="1" destOrd="0" presId="urn:microsoft.com/office/officeart/2005/8/layout/hierarchy2"/>
+    <dgm:cxn modelId="{070D75BC-9CAE-4988-8DFC-FC63F0786B30}" type="presParOf" srcId="{905C17AD-FE93-4469-8609-EDCF89529AA2}" destId="{497DB5E4-8EF3-40EA-9803-E80F51F19C35}" srcOrd="0" destOrd="0" presId="urn:microsoft.com/office/officeart/2005/8/layout/hierarchy2"/>
+    <dgm:cxn modelId="{BFF3EBDF-C1FF-446C-B94F-837E262391C2}" type="presParOf" srcId="{905C17AD-FE93-4469-8609-EDCF89529AA2}" destId="{A54907F9-77D3-493A-BD14-6183BAA27BA4}" srcOrd="1" destOrd="0" presId="urn:microsoft.com/office/officeart/2005/8/layout/hierarchy2"/>
+    <dgm:cxn modelId="{1B4BE5AB-70AB-433A-9D6F-86B6AD99126B}" type="presParOf" srcId="{2E81C92C-CE54-4B34-8AD9-23F5F8E60BCB}" destId="{EB2274FC-15F8-41B7-935B-E389FD47AFD1}" srcOrd="2" destOrd="0" presId="urn:microsoft.com/office/officeart/2005/8/layout/hierarchy2"/>
+    <dgm:cxn modelId="{320809BF-D15B-427D-B4FB-04553D0332BA}" type="presParOf" srcId="{EB2274FC-15F8-41B7-935B-E389FD47AFD1}" destId="{87E32AC2-4577-44E3-BD84-D5E3BD970540}" srcOrd="0" destOrd="0" presId="urn:microsoft.com/office/officeart/2005/8/layout/hierarchy2"/>
+    <dgm:cxn modelId="{8DBBCA3B-7945-45CE-8046-B8CC905DB7F8}" type="presParOf" srcId="{2E81C92C-CE54-4B34-8AD9-23F5F8E60BCB}" destId="{9076073A-94D7-4B3A-BEDD-A7CFB249D472}" srcOrd="3" destOrd="0" presId="urn:microsoft.com/office/officeart/2005/8/layout/hierarchy2"/>
+    <dgm:cxn modelId="{DCC2D1FB-051A-408E-8145-3AAEC3A444B0}" type="presParOf" srcId="{9076073A-94D7-4B3A-BEDD-A7CFB249D472}" destId="{F53448B5-447F-4F1A-81C6-1F0D19E192DD}" srcOrd="0" destOrd="0" presId="urn:microsoft.com/office/officeart/2005/8/layout/hierarchy2"/>
+    <dgm:cxn modelId="{DF91AFF7-E630-4CC5-9164-B9821F174A5D}" type="presParOf" srcId="{9076073A-94D7-4B3A-BEDD-A7CFB249D472}" destId="{9771CB1D-2BA5-42D9-9957-3E7E79F8490A}" srcOrd="1" destOrd="0" presId="urn:microsoft.com/office/officeart/2005/8/layout/hierarchy2"/>
   </dgm:cxnLst>
   <dgm:bg/>
   <dgm:whole/>
@@ -27399,7 +26542,7 @@
 </file>
 
 <file path=customXml/itemProps3.xml><?xml version="1.0" encoding="utf-8"?>
-<ds:datastoreItem xmlns:ds="http://schemas.openxmlformats.org/officeDocument/2006/customXml" ds:itemID="{F29ED504-0E1F-4DB2-95AD-F7AC11552747}">
+<ds:datastoreItem xmlns:ds="http://schemas.openxmlformats.org/officeDocument/2006/customXml" ds:itemID="{1C45C907-73F8-486C-A3BA-6D1D6EF635B7}">
   <ds:schemaRefs>
     <ds:schemaRef ds:uri="http://schemas.openxmlformats.org/officeDocument/2006/bibliography"/>
   </ds:schemaRefs>

</xml_diff>